<commit_message>
Added Domain Model Diagram draft to docs/ Updated Diary/ Read through code
</commit_message>
<xml_diff>
--- a/Diaries and Minutes/Personal Diaries/Shereece A. A. Victor 40105094/Individual Project Diary.docx
+++ b/Diaries and Minutes/Personal Diaries/Shereece A. A. Victor 40105094/Individual Project Diary.docx
@@ -2263,15 +2263,7 @@
           <w:sz w:val="24"/>
           <w:szCs w:val="24"/>
         </w:rPr>
-        <w:t>MZ initiated the discussion of how we would implement the game</w:t>
-      </w:r>
-      <w:r>
-        <w:rPr>
-          <w:rFonts w:ascii="&amp;quota" w:hAnsi="&amp;quota"/>
-          <w:sz w:val="24"/>
-          <w:szCs w:val="24"/>
-        </w:rPr>
-        <w:t xml:space="preserve"> and spoke about logical game design using objects.</w:t>
+        <w:t>MZ initiated the discussion of how we would implement the game and spoke about logical game design using objects.</w:t>
       </w:r>
     </w:p>
     <w:p>
@@ -2489,55 +2481,7 @@
           <w:color w:val="444B51"/>
           <w:bdr w:val="none" w:sz="0" w:space="0" w:color="auto" w:frame="1"/>
         </w:rPr>
-        <w:t xml:space="preserve"> 2019 | </w:t>
-      </w:r>
-      <w:r>
-        <w:rPr>
-          <w:rFonts w:ascii="&amp;quota" w:hAnsi="&amp;quota"/>
-          <w:color w:val="444B51"/>
-          <w:bdr w:val="none" w:sz="0" w:space="0" w:color="auto" w:frame="1"/>
-        </w:rPr>
-        <w:t xml:space="preserve">9:30 </w:t>
-      </w:r>
-      <w:r>
-        <w:rPr>
-          <w:rFonts w:ascii="&amp;quota" w:hAnsi="&amp;quota"/>
-          <w:color w:val="444B51"/>
-          <w:bdr w:val="none" w:sz="0" w:space="0" w:color="auto" w:frame="1"/>
-        </w:rPr>
-        <w:t xml:space="preserve">pm – </w:t>
-      </w:r>
-      <w:r>
-        <w:rPr>
-          <w:rFonts w:ascii="&amp;quota" w:hAnsi="&amp;quota"/>
-          <w:color w:val="444B51"/>
-          <w:bdr w:val="none" w:sz="0" w:space="0" w:color="auto" w:frame="1"/>
-        </w:rPr>
-        <w:t>10:40</w:t>
-      </w:r>
-      <w:r>
-        <w:rPr>
-          <w:rFonts w:ascii="&amp;quota" w:hAnsi="&amp;quota"/>
-          <w:color w:val="444B51"/>
-          <w:bdr w:val="none" w:sz="0" w:space="0" w:color="auto" w:frame="1"/>
-        </w:rPr>
-        <w:t xml:space="preserve">pm (approx.) | H </w:t>
-      </w:r>
-      <w:r>
-        <w:rPr>
-          <w:rFonts w:ascii="&amp;quota" w:hAnsi="&amp;quota"/>
-          <w:color w:val="444B51"/>
-          <w:bdr w:val="none" w:sz="0" w:space="0" w:color="auto" w:frame="1"/>
-        </w:rPr>
-        <w:t>903 Lab</w:t>
-      </w:r>
-      <w:r>
-        <w:rPr>
-          <w:rFonts w:ascii="&amp;quota" w:hAnsi="&amp;quota"/>
-          <w:color w:val="444B51"/>
-          <w:bdr w:val="none" w:sz="0" w:space="0" w:color="auto" w:frame="1"/>
-        </w:rPr>
-        <w:t xml:space="preserve"> </w:t>
+        <w:t xml:space="preserve"> 2019 | 9:30 pm – 10:40pm (approx.) | H 903 Lab </w:t>
       </w:r>
     </w:p>
     <w:p>
@@ -2580,16 +2524,7 @@
           <w:bdr w:val="none" w:sz="0" w:space="0" w:color="auto" w:frame="1"/>
           <w:lang w:val="en-029"/>
         </w:rPr>
-        <w:t xml:space="preserve"> Patel</w:t>
-      </w:r>
-      <w:r>
-        <w:rPr>
-          <w:rFonts w:ascii="&amp;quota" w:hAnsi="&amp;quota"/>
-          <w:color w:val="444B51"/>
-          <w:bdr w:val="none" w:sz="0" w:space="0" w:color="auto" w:frame="1"/>
-          <w:lang w:val="en-029"/>
-        </w:rPr>
-        <w:t>*</w:t>
+        <w:t xml:space="preserve"> Patel*</w:t>
       </w:r>
       <w:r>
         <w:rPr>
@@ -2599,24 +2534,7 @@
           <w:lang w:val="en-029"/>
         </w:rPr>
         <w:br/>
-      </w:r>
-      <w:r>
-        <w:rPr>
-          <w:rFonts w:ascii="&amp;quota" w:hAnsi="&amp;quota"/>
-          <w:color w:val="444B51"/>
-          <w:bdr w:val="none" w:sz="0" w:space="0" w:color="auto" w:frame="1"/>
-          <w:lang w:val="en-029"/>
-        </w:rPr>
-        <w:t>SP – Saad Patel</w:t>
-      </w:r>
-      <w:r>
-        <w:rPr>
-          <w:rFonts w:ascii="&amp;quota" w:hAnsi="&amp;quota"/>
-          <w:color w:val="444B51"/>
-          <w:bdr w:val="none" w:sz="0" w:space="0" w:color="auto" w:frame="1"/>
-          <w:lang w:val="en-029"/>
-        </w:rPr>
-        <w:t>*</w:t>
+        <w:t>SP – Saad Patel*</w:t>
       </w:r>
       <w:r>
         <w:rPr>
@@ -2652,47 +2570,117 @@
           <w:bdr w:val="none" w:sz="0" w:space="0" w:color="auto" w:frame="1"/>
         </w:rPr>
         <w:br/>
-      </w:r>
-      <w:r>
-        <w:rPr>
-          <w:rFonts w:ascii="&amp;quota" w:hAnsi="&amp;quota"/>
-          <w:color w:val="444B51"/>
-          <w:bdr w:val="none" w:sz="0" w:space="0" w:color="auto" w:frame="1"/>
-        </w:rPr>
-        <w:t>CS – Christophe Savard</w:t>
-      </w:r>
-      <w:r>
-        <w:rPr>
-          <w:rFonts w:ascii="&amp;quota" w:hAnsi="&amp;quota"/>
-          <w:color w:val="444B51"/>
-          <w:bdr w:val="none" w:sz="0" w:space="0" w:color="auto" w:frame="1"/>
-        </w:rPr>
-        <w:t>*</w:t>
-      </w:r>
-      <w:r>
-        <w:rPr>
-          <w:rFonts w:ascii="&amp;quota" w:hAnsi="&amp;quota"/>
-          <w:color w:val="444B51"/>
-          <w:bdr w:val="none" w:sz="0" w:space="0" w:color="auto" w:frame="1"/>
+        <w:t xml:space="preserve">CS – Christophe Savard* </w:t>
+      </w:r>
+      <w:r>
+        <w:rPr>
+          <w:rFonts w:ascii="&amp;quota" w:hAnsi="&amp;quota"/>
+          <w:color w:val="444B51"/>
+          <w:bdr w:val="none" w:sz="0" w:space="0" w:color="auto" w:frame="1"/>
+        </w:rPr>
+        <w:br/>
+      </w:r>
+      <w:r>
+        <w:rPr>
+          <w:rFonts w:ascii="&amp;quota" w:hAnsi="&amp;quota"/>
+          <w:color w:val="444B51"/>
+          <w:bdr w:val="none" w:sz="0" w:space="0" w:color="auto" w:frame="1"/>
+          <w:lang w:val="en-029"/>
+        </w:rPr>
+        <w:t>DT - Daniel Thibault-Shea</w:t>
+      </w:r>
+      <w:r>
+        <w:rPr>
+          <w:rFonts w:ascii="&amp;quota" w:hAnsi="&amp;quota"/>
+          <w:color w:val="444B51"/>
+          <w:bdr w:val="none" w:sz="0" w:space="0" w:color="auto" w:frame="1"/>
+          <w:lang w:val="en-029"/>
+        </w:rPr>
+        <w:br/>
+      </w:r>
+      <w:r>
+        <w:rPr>
+          <w:rFonts w:ascii="&amp;quota" w:hAnsi="&amp;quota"/>
+        </w:rPr>
+        <w:t xml:space="preserve">MZ - </w:t>
+      </w:r>
+      <w:r>
+        <w:rPr>
+          <w:rFonts w:ascii="&amp;quota" w:hAnsi="&amp;quota"/>
+          <w:color w:val="444B51"/>
+          <w:bdr w:val="none" w:sz="0" w:space="0" w:color="auto" w:frame="1"/>
+        </w:rPr>
+        <w:t>Mordechai</w:t>
+      </w:r>
+      <w:r>
+        <w:rPr>
+          <w:rFonts w:ascii="&amp;quota" w:hAnsi="&amp;quota"/>
         </w:rPr>
         <w:t xml:space="preserve"> </w:t>
       </w:r>
-      <w:r>
-        <w:rPr>
-          <w:rFonts w:ascii="&amp;quota" w:hAnsi="&amp;quota"/>
-          <w:color w:val="444B51"/>
-          <w:bdr w:val="none" w:sz="0" w:space="0" w:color="auto" w:frame="1"/>
+      <w:proofErr w:type="spellStart"/>
+      <w:r>
+        <w:rPr>
+          <w:rFonts w:ascii="&amp;quota" w:hAnsi="&amp;quota"/>
+        </w:rPr>
+        <w:t>Zirkind</w:t>
+      </w:r>
+      <w:proofErr w:type="spellEnd"/>
+      <w:r>
+        <w:rPr>
+          <w:rFonts w:ascii="&amp;quota" w:hAnsi="&amp;quota"/>
+        </w:rPr>
+        <w:t xml:space="preserve"> </w:t>
+      </w:r>
+      <w:r>
+        <w:rPr>
+          <w:rFonts w:ascii="&amp;quota" w:hAnsi="&amp;quota"/>
+          <w:color w:val="444B51"/>
+          <w:bdr w:val="none" w:sz="0" w:space="0" w:color="auto" w:frame="1"/>
+          <w:lang w:val="en-029"/>
         </w:rPr>
         <w:br/>
-      </w:r>
-      <w:r>
-        <w:rPr>
-          <w:rFonts w:ascii="&amp;quota" w:hAnsi="&amp;quota"/>
-          <w:color w:val="444B51"/>
-          <w:bdr w:val="none" w:sz="0" w:space="0" w:color="auto" w:frame="1"/>
-          <w:lang w:val="en-029"/>
-        </w:rPr>
-        <w:t>DT - Daniel Thibault-Shea</w:t>
+        <w:t xml:space="preserve">MW – </w:t>
+      </w:r>
+      <w:proofErr w:type="spellStart"/>
+      <w:r>
+        <w:rPr>
+          <w:rFonts w:ascii="&amp;quota" w:hAnsi="&amp;quota"/>
+          <w:color w:val="444B51"/>
+          <w:bdr w:val="none" w:sz="0" w:space="0" w:color="auto" w:frame="1"/>
+          <w:lang w:val="en-029"/>
+        </w:rPr>
+        <w:t>Micheal</w:t>
+      </w:r>
+      <w:proofErr w:type="spellEnd"/>
+      <w:r>
+        <w:rPr>
+          <w:rFonts w:ascii="&amp;quota" w:hAnsi="&amp;quota"/>
+          <w:color w:val="444B51"/>
+          <w:bdr w:val="none" w:sz="0" w:space="0" w:color="auto" w:frame="1"/>
+          <w:lang w:val="en-029"/>
+        </w:rPr>
+        <w:t xml:space="preserve"> </w:t>
+      </w:r>
+      <w:proofErr w:type="spellStart"/>
+      <w:r>
+        <w:rPr>
+          <w:rFonts w:ascii="&amp;quota" w:hAnsi="&amp;quota"/>
+          <w:color w:val="444B51"/>
+          <w:bdr w:val="none" w:sz="0" w:space="0" w:color="auto" w:frame="1"/>
+          <w:lang w:val="en-029"/>
+        </w:rPr>
+        <w:t>Wilgus</w:t>
+      </w:r>
+      <w:proofErr w:type="spellEnd"/>
+      <w:r>
+        <w:rPr>
+          <w:rFonts w:ascii="&amp;quota" w:hAnsi="&amp;quota"/>
+          <w:color w:val="444B51"/>
+          <w:bdr w:val="none" w:sz="0" w:space="0" w:color="auto" w:frame="1"/>
+          <w:lang w:val="en-029"/>
+        </w:rPr>
+        <w:t xml:space="preserve">* </w:t>
       </w:r>
       <w:r>
         <w:rPr>
@@ -2702,24 +2690,25 @@
           <w:lang w:val="en-029"/>
         </w:rPr>
         <w:br/>
-      </w:r>
-      <w:r>
-        <w:rPr>
-          <w:rFonts w:ascii="&amp;quota" w:hAnsi="&amp;quota"/>
-        </w:rPr>
         <w:t xml:space="preserve">MZ - </w:t>
       </w:r>
-      <w:r>
-        <w:rPr>
-          <w:rFonts w:ascii="&amp;quota" w:hAnsi="&amp;quota"/>
-          <w:color w:val="444B51"/>
-          <w:bdr w:val="none" w:sz="0" w:space="0" w:color="auto" w:frame="1"/>
-        </w:rPr>
-        <w:t>Mordechai</w:t>
-      </w:r>
-      <w:r>
-        <w:rPr>
-          <w:rFonts w:ascii="&amp;quota" w:hAnsi="&amp;quota"/>
+      <w:proofErr w:type="spellStart"/>
+      <w:r>
+        <w:rPr>
+          <w:rFonts w:ascii="&amp;quota" w:hAnsi="&amp;quota"/>
+          <w:color w:val="444B51"/>
+          <w:bdr w:val="none" w:sz="0" w:space="0" w:color="auto" w:frame="1"/>
+          <w:lang w:val="en-029"/>
+        </w:rPr>
+        <w:t>Mottel</w:t>
+      </w:r>
+      <w:proofErr w:type="spellEnd"/>
+      <w:r>
+        <w:rPr>
+          <w:rFonts w:ascii="&amp;quota" w:hAnsi="&amp;quota"/>
+          <w:color w:val="444B51"/>
+          <w:bdr w:val="none" w:sz="0" w:space="0" w:color="auto" w:frame="1"/>
+          <w:lang w:val="en-029"/>
         </w:rPr>
         <w:t xml:space="preserve"> </w:t>
       </w:r>
@@ -2727,6 +2716,9 @@
       <w:r>
         <w:rPr>
           <w:rFonts w:ascii="&amp;quota" w:hAnsi="&amp;quota"/>
+          <w:color w:val="444B51"/>
+          <w:bdr w:val="none" w:sz="0" w:space="0" w:color="auto" w:frame="1"/>
+          <w:lang w:val="en-029"/>
         </w:rPr>
         <w:t>Zirkind</w:t>
       </w:r>
@@ -2734,9 +2726,53 @@
       <w:r>
         <w:rPr>
           <w:rFonts w:ascii="&amp;quota" w:hAnsi="&amp;quota"/>
+          <w:color w:val="444B51"/>
+          <w:bdr w:val="none" w:sz="0" w:space="0" w:color="auto" w:frame="1"/>
+          <w:lang w:val="en-029"/>
+        </w:rPr>
+        <w:br/>
+        <w:t xml:space="preserve">RZ - </w:t>
+      </w:r>
+      <w:proofErr w:type="spellStart"/>
+      <w:r>
+        <w:rPr>
+          <w:rFonts w:ascii="&amp;quota" w:hAnsi="&amp;quota"/>
+          <w:color w:val="444B51"/>
+          <w:bdr w:val="none" w:sz="0" w:space="0" w:color="auto" w:frame="1"/>
+          <w:lang w:val="en-029"/>
+        </w:rPr>
+        <w:t>Rezza</w:t>
+      </w:r>
+      <w:proofErr w:type="spellEnd"/>
+      <w:r>
+        <w:rPr>
+          <w:rFonts w:ascii="&amp;quota" w:hAnsi="&amp;quota"/>
+          <w:color w:val="444B51"/>
+          <w:bdr w:val="none" w:sz="0" w:space="0" w:color="auto" w:frame="1"/>
+          <w:lang w:val="en-029"/>
         </w:rPr>
         <w:t xml:space="preserve"> </w:t>
       </w:r>
+      <w:proofErr w:type="spellStart"/>
+      <w:r>
+        <w:rPr>
+          <w:rFonts w:ascii="&amp;quota" w:hAnsi="&amp;quota"/>
+          <w:color w:val="444B51"/>
+          <w:bdr w:val="none" w:sz="0" w:space="0" w:color="auto" w:frame="1"/>
+          <w:lang w:val="en-029"/>
+        </w:rPr>
+        <w:t>Zairan</w:t>
+      </w:r>
+      <w:proofErr w:type="spellEnd"/>
+      <w:r>
+        <w:rPr>
+          <w:rFonts w:ascii="&amp;quota" w:hAnsi="&amp;quota"/>
+          <w:color w:val="444B51"/>
+          <w:bdr w:val="none" w:sz="0" w:space="0" w:color="auto" w:frame="1"/>
+          <w:lang w:val="en-029"/>
+        </w:rPr>
+        <w:t xml:space="preserve"> </w:t>
+      </w:r>
       <w:r>
         <w:rPr>
           <w:rFonts w:ascii="&amp;quota" w:hAnsi="&amp;quota"/>
@@ -2745,64 +2781,7 @@
           <w:lang w:val="en-029"/>
         </w:rPr>
         <w:br/>
-      </w:r>
-      <w:r>
-        <w:rPr>
-          <w:rFonts w:ascii="&amp;quota" w:hAnsi="&amp;quota"/>
-          <w:color w:val="444B51"/>
-          <w:bdr w:val="none" w:sz="0" w:space="0" w:color="auto" w:frame="1"/>
-          <w:lang w:val="en-029"/>
-        </w:rPr>
-        <w:t xml:space="preserve">MW – </w:t>
-      </w:r>
-      <w:proofErr w:type="spellStart"/>
-      <w:r>
-        <w:rPr>
-          <w:rFonts w:ascii="&amp;quota" w:hAnsi="&amp;quota"/>
-          <w:color w:val="444B51"/>
-          <w:bdr w:val="none" w:sz="0" w:space="0" w:color="auto" w:frame="1"/>
-          <w:lang w:val="en-029"/>
-        </w:rPr>
-        <w:t>Micheal</w:t>
-      </w:r>
-      <w:proofErr w:type="spellEnd"/>
-      <w:r>
-        <w:rPr>
-          <w:rFonts w:ascii="&amp;quota" w:hAnsi="&amp;quota"/>
-          <w:color w:val="444B51"/>
-          <w:bdr w:val="none" w:sz="0" w:space="0" w:color="auto" w:frame="1"/>
-          <w:lang w:val="en-029"/>
-        </w:rPr>
-        <w:t xml:space="preserve"> </w:t>
-      </w:r>
-      <w:proofErr w:type="spellStart"/>
-      <w:r>
-        <w:rPr>
-          <w:rFonts w:ascii="&amp;quota" w:hAnsi="&amp;quota"/>
-          <w:color w:val="444B51"/>
-          <w:bdr w:val="none" w:sz="0" w:space="0" w:color="auto" w:frame="1"/>
-          <w:lang w:val="en-029"/>
-        </w:rPr>
-        <w:t>Wilgus</w:t>
-      </w:r>
-      <w:proofErr w:type="spellEnd"/>
-      <w:r>
-        <w:rPr>
-          <w:rFonts w:ascii="&amp;quota" w:hAnsi="&amp;quota"/>
-          <w:color w:val="444B51"/>
-          <w:bdr w:val="none" w:sz="0" w:space="0" w:color="auto" w:frame="1"/>
-          <w:lang w:val="en-029"/>
-        </w:rPr>
-        <w:t>*</w:t>
-      </w:r>
-      <w:r>
-        <w:rPr>
-          <w:rFonts w:ascii="&amp;quota" w:hAnsi="&amp;quota"/>
-          <w:color w:val="444B51"/>
-          <w:bdr w:val="none" w:sz="0" w:space="0" w:color="auto" w:frame="1"/>
-          <w:lang w:val="en-029"/>
-        </w:rPr>
-        <w:t xml:space="preserve"> </w:t>
+        <w:t xml:space="preserve">SV - Shereece Victor </w:t>
       </w:r>
       <w:r>
         <w:rPr>
@@ -2812,139 +2791,6 @@
           <w:lang w:val="en-029"/>
         </w:rPr>
         <w:br/>
-      </w:r>
-      <w:r>
-        <w:rPr>
-          <w:rFonts w:ascii="&amp;quota" w:hAnsi="&amp;quota"/>
-          <w:color w:val="444B51"/>
-          <w:bdr w:val="none" w:sz="0" w:space="0" w:color="auto" w:frame="1"/>
-          <w:lang w:val="en-029"/>
-        </w:rPr>
-        <w:t xml:space="preserve">MZ - </w:t>
-      </w:r>
-      <w:proofErr w:type="spellStart"/>
-      <w:r>
-        <w:rPr>
-          <w:rFonts w:ascii="&amp;quota" w:hAnsi="&amp;quota"/>
-          <w:color w:val="444B51"/>
-          <w:bdr w:val="none" w:sz="0" w:space="0" w:color="auto" w:frame="1"/>
-          <w:lang w:val="en-029"/>
-        </w:rPr>
-        <w:t>Mottel</w:t>
-      </w:r>
-      <w:proofErr w:type="spellEnd"/>
-      <w:r>
-        <w:rPr>
-          <w:rFonts w:ascii="&amp;quota" w:hAnsi="&amp;quota"/>
-          <w:color w:val="444B51"/>
-          <w:bdr w:val="none" w:sz="0" w:space="0" w:color="auto" w:frame="1"/>
-          <w:lang w:val="en-029"/>
-        </w:rPr>
-        <w:t xml:space="preserve"> </w:t>
-      </w:r>
-      <w:proofErr w:type="spellStart"/>
-      <w:r>
-        <w:rPr>
-          <w:rFonts w:ascii="&amp;quota" w:hAnsi="&amp;quota"/>
-          <w:color w:val="444B51"/>
-          <w:bdr w:val="none" w:sz="0" w:space="0" w:color="auto" w:frame="1"/>
-          <w:lang w:val="en-029"/>
-        </w:rPr>
-        <w:t>Zirkind</w:t>
-      </w:r>
-      <w:proofErr w:type="spellEnd"/>
-      <w:r>
-        <w:rPr>
-          <w:rFonts w:ascii="&amp;quota" w:hAnsi="&amp;quota"/>
-          <w:color w:val="444B51"/>
-          <w:bdr w:val="none" w:sz="0" w:space="0" w:color="auto" w:frame="1"/>
-          <w:lang w:val="en-029"/>
-        </w:rPr>
-        <w:br/>
-      </w:r>
-      <w:r>
-        <w:rPr>
-          <w:rFonts w:ascii="&amp;quota" w:hAnsi="&amp;quota"/>
-          <w:color w:val="444B51"/>
-          <w:bdr w:val="none" w:sz="0" w:space="0" w:color="auto" w:frame="1"/>
-          <w:lang w:val="en-029"/>
-        </w:rPr>
-        <w:t xml:space="preserve">RZ - </w:t>
-      </w:r>
-      <w:proofErr w:type="spellStart"/>
-      <w:r>
-        <w:rPr>
-          <w:rFonts w:ascii="&amp;quota" w:hAnsi="&amp;quota"/>
-          <w:color w:val="444B51"/>
-          <w:bdr w:val="none" w:sz="0" w:space="0" w:color="auto" w:frame="1"/>
-          <w:lang w:val="en-029"/>
-        </w:rPr>
-        <w:t>Rezza</w:t>
-      </w:r>
-      <w:proofErr w:type="spellEnd"/>
-      <w:r>
-        <w:rPr>
-          <w:rFonts w:ascii="&amp;quota" w:hAnsi="&amp;quota"/>
-          <w:color w:val="444B51"/>
-          <w:bdr w:val="none" w:sz="0" w:space="0" w:color="auto" w:frame="1"/>
-          <w:lang w:val="en-029"/>
-        </w:rPr>
-        <w:t xml:space="preserve"> </w:t>
-      </w:r>
-      <w:proofErr w:type="spellStart"/>
-      <w:r>
-        <w:rPr>
-          <w:rFonts w:ascii="&amp;quota" w:hAnsi="&amp;quota"/>
-          <w:color w:val="444B51"/>
-          <w:bdr w:val="none" w:sz="0" w:space="0" w:color="auto" w:frame="1"/>
-          <w:lang w:val="en-029"/>
-        </w:rPr>
-        <w:t>Zairan</w:t>
-      </w:r>
-      <w:proofErr w:type="spellEnd"/>
-      <w:r>
-        <w:rPr>
-          <w:rFonts w:ascii="&amp;quota" w:hAnsi="&amp;quota"/>
-          <w:color w:val="444B51"/>
-          <w:bdr w:val="none" w:sz="0" w:space="0" w:color="auto" w:frame="1"/>
-          <w:lang w:val="en-029"/>
-        </w:rPr>
-        <w:t xml:space="preserve"> </w:t>
-      </w:r>
-      <w:r>
-        <w:rPr>
-          <w:rFonts w:ascii="&amp;quota" w:hAnsi="&amp;quota"/>
-          <w:color w:val="444B51"/>
-          <w:bdr w:val="none" w:sz="0" w:space="0" w:color="auto" w:frame="1"/>
-          <w:lang w:val="en-029"/>
-        </w:rPr>
-        <w:br/>
-      </w:r>
-      <w:r>
-        <w:rPr>
-          <w:rFonts w:ascii="&amp;quota" w:hAnsi="&amp;quota"/>
-          <w:color w:val="444B51"/>
-          <w:bdr w:val="none" w:sz="0" w:space="0" w:color="auto" w:frame="1"/>
-          <w:lang w:val="en-029"/>
-        </w:rPr>
-        <w:t xml:space="preserve">SV - Shereece Victor </w:t>
-      </w:r>
-      <w:r>
-        <w:rPr>
-          <w:rFonts w:ascii="&amp;quota" w:hAnsi="&amp;quota"/>
-          <w:color w:val="444B51"/>
-          <w:bdr w:val="none" w:sz="0" w:space="0" w:color="auto" w:frame="1"/>
-          <w:lang w:val="en-029"/>
-        </w:rPr>
-        <w:br/>
-      </w:r>
-      <w:r>
-        <w:rPr>
-          <w:rFonts w:ascii="&amp;quota" w:hAnsi="&amp;quota"/>
-          <w:color w:val="444B51"/>
-          <w:bdr w:val="none" w:sz="0" w:space="0" w:color="auto" w:frame="1"/>
-          <w:lang w:val="en-029"/>
-        </w:rPr>
         <w:t xml:space="preserve">SZ - Steven </w:t>
       </w:r>
       <w:proofErr w:type="spellStart"/>
@@ -2980,18 +2826,7 @@
           <w:u w:val="single"/>
           <w:lang w:val="en-CA" w:eastAsia="ja-JP"/>
         </w:rPr>
-        <w:t>Team Meeting 1</w:t>
-      </w:r>
-      <w:r>
-        <w:rPr>
-          <w:rFonts w:ascii="&amp;quota" w:hAnsi="&amp;quota" w:cs="Gurmukhi MT"/>
-          <w:color w:val="000000" w:themeColor="text1"/>
-          <w:sz w:val="24"/>
-          <w:szCs w:val="24"/>
-          <w:u w:val="single"/>
-          <w:lang w:val="en-CA" w:eastAsia="ja-JP"/>
-        </w:rPr>
-        <w:t>b</w:t>
+        <w:t>Team Meeting 1b</w:t>
       </w:r>
     </w:p>
     <w:p>
@@ -3461,15 +3296,7 @@
           <w:color w:val="444B51"/>
           <w:bdr w:val="none" w:sz="0" w:space="0" w:color="auto" w:frame="1"/>
         </w:rPr>
-        <w:t xml:space="preserve">Wednesday, </w:t>
-      </w:r>
-      <w:r>
-        <w:rPr>
-          <w:rFonts w:ascii="&amp;quota" w:hAnsi="&amp;quota"/>
-          <w:color w:val="444B51"/>
-          <w:bdr w:val="none" w:sz="0" w:space="0" w:color="auto" w:frame="1"/>
-        </w:rPr>
-        <w:t>23</w:t>
+        <w:t>Wednesday, 23</w:t>
       </w:r>
       <w:r>
         <w:rPr>
@@ -3486,31 +3313,7 @@
           <w:color w:val="444B51"/>
           <w:bdr w:val="none" w:sz="0" w:space="0" w:color="auto" w:frame="1"/>
         </w:rPr>
-        <w:t xml:space="preserve"> </w:t>
-      </w:r>
-      <w:r>
-        <w:rPr>
-          <w:rFonts w:ascii="&amp;quota" w:hAnsi="&amp;quota"/>
-          <w:color w:val="444B51"/>
-          <w:bdr w:val="none" w:sz="0" w:space="0" w:color="auto" w:frame="1"/>
-        </w:rPr>
-        <w:t xml:space="preserve">January 2019 | 9:30 pm – 10:40pm (approx.) | </w:t>
-      </w:r>
-      <w:r>
-        <w:rPr>
-          <w:rFonts w:ascii="&amp;quota" w:hAnsi="&amp;quota"/>
-          <w:color w:val="444B51"/>
-          <w:bdr w:val="none" w:sz="0" w:space="0" w:color="auto" w:frame="1"/>
-        </w:rPr>
-        <w:t>Capstone Project room</w:t>
-      </w:r>
-      <w:r>
-        <w:rPr>
-          <w:rFonts w:ascii="&amp;quota" w:hAnsi="&amp;quota"/>
-          <w:color w:val="444B51"/>
-          <w:bdr w:val="none" w:sz="0" w:space="0" w:color="auto" w:frame="1"/>
-        </w:rPr>
-        <w:t xml:space="preserve"> </w:t>
+        <w:t xml:space="preserve"> January 2019 | 9:30 pm – 10:40pm (approx.) | Capstone Project room </w:t>
       </w:r>
     </w:p>
     <w:p>
@@ -3633,14 +3436,6 @@
           <w:lang w:val="en-029"/>
         </w:rPr>
         <w:br/>
-      </w:r>
-      <w:r>
-        <w:rPr>
-          <w:rFonts w:ascii="&amp;quota" w:hAnsi="&amp;quota"/>
-          <w:color w:val="444B51"/>
-          <w:bdr w:val="none" w:sz="0" w:space="0" w:color="auto" w:frame="1"/>
-          <w:lang w:val="en-029"/>
-        </w:rPr>
         <w:t xml:space="preserve">SZ - Steven </w:t>
       </w:r>
       <w:proofErr w:type="spellStart"/>
@@ -3685,14 +3480,6 @@
           <w:lang w:val="en-029"/>
         </w:rPr>
         <w:br/>
-      </w:r>
-      <w:r>
-        <w:rPr>
-          <w:rFonts w:ascii="&amp;quota" w:hAnsi="&amp;quota"/>
-          <w:color w:val="444B51"/>
-          <w:bdr w:val="none" w:sz="0" w:space="0" w:color="auto" w:frame="1"/>
-          <w:lang w:val="en-029"/>
-        </w:rPr>
         <w:t xml:space="preserve">AP – </w:t>
       </w:r>
       <w:proofErr w:type="spellStart"/>
@@ -4227,32 +4014,6 @@
     <w:p>
       <w:pPr>
         <w:pStyle w:val="NormalWeb"/>
-        <w:spacing w:after="300"/>
-        <w:textAlignment w:val="baseline"/>
-        <w:rPr>
-          <w:rFonts w:ascii="&amp;quota" w:hAnsi="&amp;quota"/>
-          <w:color w:val="444B51"/>
-          <w:bdr w:val="none" w:sz="0" w:space="0" w:color="auto" w:frame="1"/>
-          <w:lang w:val="en-029"/>
-        </w:rPr>
-      </w:pPr>
-    </w:p>
-    <w:p>
-      <w:pPr>
-        <w:pStyle w:val="NormalWeb"/>
-        <w:spacing w:after="300"/>
-        <w:textAlignment w:val="baseline"/>
-        <w:rPr>
-          <w:rFonts w:ascii="&amp;quota" w:hAnsi="&amp;quota"/>
-          <w:color w:val="444B51"/>
-          <w:bdr w:val="none" w:sz="0" w:space="0" w:color="auto" w:frame="1"/>
-          <w:lang w:val="en-029"/>
-        </w:rPr>
-      </w:pPr>
-    </w:p>
-    <w:p>
-      <w:pPr>
-        <w:pStyle w:val="NormalWeb"/>
         <w:spacing w:before="0" w:beforeAutospacing="0" w:after="300" w:afterAutospacing="0"/>
         <w:jc w:val="right"/>
         <w:textAlignment w:val="baseline"/>
@@ -4268,23 +4029,8 @@
           <w:color w:val="444B51"/>
           <w:bdr w:val="none" w:sz="0" w:space="0" w:color="auto" w:frame="1"/>
         </w:rPr>
-        <w:t>Tuesday</w:t>
-      </w:r>
-      <w:r>
-        <w:rPr>
-          <w:rFonts w:ascii="&amp;quota" w:hAnsi="&amp;quota"/>
-          <w:color w:val="444B51"/>
-          <w:bdr w:val="none" w:sz="0" w:space="0" w:color="auto" w:frame="1"/>
-        </w:rPr>
-        <w:t>, 2</w:t>
-      </w:r>
-      <w:r>
-        <w:rPr>
-          <w:rFonts w:ascii="&amp;quota" w:hAnsi="&amp;quota"/>
-          <w:color w:val="444B51"/>
-          <w:bdr w:val="none" w:sz="0" w:space="0" w:color="auto" w:frame="1"/>
-        </w:rPr>
-        <w:t>9</w:t>
+        <w:lastRenderedPageBreak/>
+        <w:t>Tuesday, 29</w:t>
       </w:r>
       <w:r>
         <w:rPr>
@@ -4301,63 +4047,7 @@
           <w:color w:val="444B51"/>
           <w:bdr w:val="none" w:sz="0" w:space="0" w:color="auto" w:frame="1"/>
         </w:rPr>
-        <w:t xml:space="preserve"> January 2019 | </w:t>
-      </w:r>
-      <w:r>
-        <w:rPr>
-          <w:rFonts w:ascii="&amp;quota" w:hAnsi="&amp;quota"/>
-          <w:color w:val="444B51"/>
-          <w:bdr w:val="none" w:sz="0" w:space="0" w:color="auto" w:frame="1"/>
-        </w:rPr>
-        <w:t>3</w:t>
-      </w:r>
-      <w:r>
-        <w:rPr>
-          <w:rFonts w:ascii="&amp;quota" w:hAnsi="&amp;quota"/>
-          <w:color w:val="444B51"/>
-          <w:bdr w:val="none" w:sz="0" w:space="0" w:color="auto" w:frame="1"/>
-        </w:rPr>
-        <w:t>:</w:t>
-      </w:r>
-      <w:r>
-        <w:rPr>
-          <w:rFonts w:ascii="&amp;quota" w:hAnsi="&amp;quota"/>
-          <w:color w:val="444B51"/>
-          <w:bdr w:val="none" w:sz="0" w:space="0" w:color="auto" w:frame="1"/>
-        </w:rPr>
-        <w:t>0</w:t>
-      </w:r>
-      <w:r>
-        <w:rPr>
-          <w:rFonts w:ascii="&amp;quota" w:hAnsi="&amp;quota"/>
-          <w:color w:val="444B51"/>
-          <w:bdr w:val="none" w:sz="0" w:space="0" w:color="auto" w:frame="1"/>
-        </w:rPr>
-        <w:t xml:space="preserve">0 pm – </w:t>
-      </w:r>
-      <w:r>
-        <w:rPr>
-          <w:rFonts w:ascii="&amp;quota" w:hAnsi="&amp;quota"/>
-          <w:color w:val="444B51"/>
-          <w:bdr w:val="none" w:sz="0" w:space="0" w:color="auto" w:frame="1"/>
-        </w:rPr>
-        <w:t>4:05 pm</w:t>
-      </w:r>
-      <w:r>
-        <w:rPr>
-          <w:rFonts w:ascii="&amp;quota" w:hAnsi="&amp;quota"/>
-          <w:color w:val="444B51"/>
-          <w:bdr w:val="none" w:sz="0" w:space="0" w:color="auto" w:frame="1"/>
-        </w:rPr>
-        <w:t xml:space="preserve"> | </w:t>
-      </w:r>
-      <w:r>
-        <w:rPr>
-          <w:rFonts w:ascii="&amp;quota" w:hAnsi="&amp;quota"/>
-          <w:color w:val="444B51"/>
-          <w:bdr w:val="none" w:sz="0" w:space="0" w:color="auto" w:frame="1"/>
-        </w:rPr>
-        <w:t>-</w:t>
+        <w:t xml:space="preserve"> January 2019 | 3:00 pm – 4:05 pm | -</w:t>
       </w:r>
     </w:p>
     <w:p>
@@ -4398,23 +4088,7 @@
           <w:sz w:val="24"/>
           <w:szCs w:val="24"/>
         </w:rPr>
-        <w:t>Reviewed code</w:t>
-      </w:r>
-      <w:r>
-        <w:rPr>
-          <w:rFonts w:ascii="&amp;quota" w:hAnsi="&amp;quota"/>
-          <w:sz w:val="24"/>
-          <w:szCs w:val="24"/>
-        </w:rPr>
-        <w:t xml:space="preserve"> posted</w:t>
-      </w:r>
-      <w:r>
-        <w:rPr>
-          <w:rFonts w:ascii="&amp;quota" w:hAnsi="&amp;quota"/>
-          <w:sz w:val="24"/>
-          <w:szCs w:val="24"/>
-        </w:rPr>
-        <w:t xml:space="preserve"> on GitHub</w:t>
+        <w:t>Reviewed code posted on GitHub</w:t>
       </w:r>
     </w:p>
     <w:p>
@@ -4436,23 +4110,7 @@
           <w:sz w:val="24"/>
           <w:szCs w:val="24"/>
         </w:rPr>
-        <w:t xml:space="preserve">Downloaded </w:t>
-      </w:r>
-      <w:r>
-        <w:rPr>
-          <w:rFonts w:ascii="&amp;quota" w:hAnsi="&amp;quota"/>
-          <w:sz w:val="24"/>
-          <w:szCs w:val="24"/>
-        </w:rPr>
-        <w:t xml:space="preserve">Latex Document template and making edits to see how it works  </w:t>
-      </w:r>
-      <w:r>
-        <w:rPr>
-          <w:rFonts w:ascii="&amp;quota" w:hAnsi="&amp;quota"/>
-          <w:sz w:val="24"/>
-          <w:szCs w:val="24"/>
-        </w:rPr>
-        <w:t xml:space="preserve"> </w:t>
+        <w:t xml:space="preserve">Downloaded Latex Document template and making edits to see how it works   </w:t>
       </w:r>
     </w:p>
     <w:p>
@@ -4852,23 +4510,7 @@
           <w:color w:val="444B51"/>
           <w:bdr w:val="none" w:sz="0" w:space="0" w:color="auto" w:frame="1"/>
         </w:rPr>
-        <w:t>9</w:t>
-      </w:r>
-      <w:r>
-        <w:rPr>
-          <w:rFonts w:ascii="&amp;quota" w:hAnsi="&amp;quota"/>
-          <w:color w:val="444B51"/>
-          <w:bdr w:val="none" w:sz="0" w:space="0" w:color="auto" w:frame="1"/>
-        </w:rPr>
-        <w:t>:</w:t>
-      </w:r>
-      <w:r>
-        <w:rPr>
-          <w:rFonts w:ascii="&amp;quota" w:hAnsi="&amp;quota"/>
-          <w:color w:val="444B51"/>
-          <w:bdr w:val="none" w:sz="0" w:space="0" w:color="auto" w:frame="1"/>
-        </w:rPr>
-        <w:t>25</w:t>
+        <w:t>9:25</w:t>
       </w:r>
       <w:r>
         <w:rPr>
@@ -5228,7 +4870,42 @@
           <w:bdr w:val="none" w:sz="0" w:space="0" w:color="auto" w:frame="1"/>
           <w:lang w:val="en-029"/>
         </w:rPr>
-        <w:t xml:space="preserve">RZ suggested a good software for drawing UML diagrams </w:t>
+        <w:t>RZ suggested a good software for drawing UML diagrams</w:t>
+      </w:r>
+    </w:p>
+    <w:p>
+      <w:pPr>
+        <w:pStyle w:val="NormalWeb"/>
+        <w:spacing w:after="300"/>
+        <w:textAlignment w:val="baseline"/>
+        <w:rPr>
+          <w:rFonts w:ascii="&amp;quota" w:hAnsi="&amp;quota"/>
+          <w:color w:val="444B51"/>
+          <w:bdr w:val="none" w:sz="0" w:space="0" w:color="auto" w:frame="1"/>
+          <w:lang w:val="en-029"/>
+        </w:rPr>
+      </w:pPr>
+    </w:p>
+    <w:p>
+      <w:pPr>
+        <w:pStyle w:val="NormalWeb"/>
+        <w:spacing w:after="300"/>
+        <w:textAlignment w:val="baseline"/>
+        <w:rPr>
+          <w:rFonts w:ascii="&amp;quota" w:hAnsi="&amp;quota"/>
+          <w:color w:val="444B51"/>
+          <w:bdr w:val="none" w:sz="0" w:space="0" w:color="auto" w:frame="1"/>
+          <w:lang w:val="en-029"/>
+        </w:rPr>
+      </w:pPr>
+      <w:r>
+        <w:rPr>
+          <w:rFonts w:ascii="&amp;quota" w:hAnsi="&amp;quota"/>
+          <w:color w:val="444B51"/>
+          <w:bdr w:val="none" w:sz="0" w:space="0" w:color="auto" w:frame="1"/>
+          <w:lang w:val="en-029"/>
+        </w:rPr>
+        <w:t xml:space="preserve"> </w:t>
       </w:r>
     </w:p>
     <w:p>
@@ -5290,23 +4967,7 @@
           <w:color w:val="444B51"/>
           <w:bdr w:val="none" w:sz="0" w:space="0" w:color="auto" w:frame="1"/>
         </w:rPr>
-        <w:t>9</w:t>
-      </w:r>
-      <w:r>
-        <w:rPr>
-          <w:rFonts w:ascii="&amp;quota" w:hAnsi="&amp;quota"/>
-          <w:color w:val="444B51"/>
-          <w:bdr w:val="none" w:sz="0" w:space="0" w:color="auto" w:frame="1"/>
-        </w:rPr>
-        <w:t>:</w:t>
-      </w:r>
-      <w:r>
-        <w:rPr>
-          <w:rFonts w:ascii="&amp;quota" w:hAnsi="&amp;quota"/>
-          <w:color w:val="444B51"/>
-          <w:bdr w:val="none" w:sz="0" w:space="0" w:color="auto" w:frame="1"/>
-        </w:rPr>
-        <w:t>30</w:t>
+        <w:t>9:30</w:t>
       </w:r>
       <w:r>
         <w:rPr>
@@ -5829,7 +5490,770 @@
       <w:pPr>
         <w:pStyle w:val="NormalWeb"/>
         <w:spacing w:before="0" w:beforeAutospacing="0" w:after="300" w:afterAutospacing="0"/>
+        <w:textAlignment w:val="baseline"/>
+        <w:rPr>
+          <w:rFonts w:ascii="&amp;quota" w:hAnsi="&amp;quota"/>
+          <w:color w:val="444B51"/>
+          <w:bdr w:val="none" w:sz="0" w:space="0" w:color="auto" w:frame="1"/>
+          <w:lang w:val="en-029"/>
+        </w:rPr>
+      </w:pPr>
+    </w:p>
+    <w:p>
+      <w:pPr>
+        <w:pStyle w:val="NormalWeb"/>
+        <w:spacing w:before="0" w:beforeAutospacing="0" w:after="300" w:afterAutospacing="0"/>
         <w:jc w:val="right"/>
+        <w:textAlignment w:val="baseline"/>
+        <w:rPr>
+          <w:rFonts w:ascii="&amp;quota" w:hAnsi="&amp;quota"/>
+          <w:color w:val="444B51"/>
+          <w:bdr w:val="none" w:sz="0" w:space="0" w:color="auto" w:frame="1"/>
+          <w:lang w:val="en-029"/>
+        </w:rPr>
+      </w:pPr>
+    </w:p>
+    <w:p>
+      <w:pPr>
+        <w:jc w:val="right"/>
+        <w:rPr>
+          <w:rFonts w:ascii="&amp;quota" w:hAnsi="&amp;quota"/>
+          <w:sz w:val="24"/>
+          <w:szCs w:val="24"/>
+        </w:rPr>
+      </w:pPr>
+      <w:r>
+        <w:rPr>
+          <w:rFonts w:ascii="&amp;quota" w:hAnsi="&amp;quota"/>
+          <w:sz w:val="24"/>
+          <w:szCs w:val="24"/>
+        </w:rPr>
+        <w:tab/>
+      </w:r>
+    </w:p>
+    <w:p>
+      <w:pPr>
+        <w:pStyle w:val="NormalWeb"/>
+        <w:spacing w:after="300"/>
+        <w:textAlignment w:val="baseline"/>
+        <w:rPr>
+          <w:rFonts w:ascii="&amp;quota" w:hAnsi="&amp;quota"/>
+          <w:lang w:val="en-029"/>
+        </w:rPr>
+      </w:pPr>
+      <w:r>
+        <w:rPr>
+          <w:rFonts w:ascii="&amp;quota" w:hAnsi="&amp;quota"/>
+          <w:color w:val="444B51"/>
+          <w:bdr w:val="none" w:sz="0" w:space="0" w:color="auto" w:frame="1"/>
+          <w:lang w:val="en-029"/>
+        </w:rPr>
+        <w:br/>
+      </w:r>
+    </w:p>
+    <w:p>
+      <w:pPr>
+        <w:pStyle w:val="NormalWeb"/>
+        <w:spacing w:before="0" w:beforeAutospacing="0" w:after="300" w:afterAutospacing="0"/>
+        <w:textAlignment w:val="baseline"/>
+        <w:rPr>
+          <w:rFonts w:ascii="&amp;quota" w:hAnsi="&amp;quota"/>
+          <w:b/>
+          <w:color w:val="444B51"/>
+          <w:bdr w:val="none" w:sz="0" w:space="0" w:color="auto" w:frame="1"/>
+          <w:lang w:val="en-029"/>
+        </w:rPr>
+      </w:pPr>
+    </w:p>
+    <w:p>
+      <w:pPr>
+        <w:pStyle w:val="NormalWeb"/>
+        <w:spacing w:before="0" w:beforeAutospacing="0" w:after="300" w:afterAutospacing="0"/>
+        <w:textAlignment w:val="baseline"/>
+        <w:rPr>
+          <w:rFonts w:ascii="&amp;quota" w:hAnsi="&amp;quota"/>
+          <w:b/>
+          <w:color w:val="444B51"/>
+          <w:bdr w:val="none" w:sz="0" w:space="0" w:color="auto" w:frame="1"/>
+        </w:rPr>
+      </w:pPr>
+    </w:p>
+    <w:p>
+      <w:pPr>
+        <w:pStyle w:val="NormalWeb"/>
+        <w:spacing w:before="0" w:beforeAutospacing="0" w:after="300" w:afterAutospacing="0"/>
+        <w:textAlignment w:val="baseline"/>
+        <w:rPr>
+          <w:rFonts w:ascii="&amp;quota" w:hAnsi="&amp;quota"/>
+          <w:b/>
+          <w:color w:val="444B51"/>
+          <w:bdr w:val="none" w:sz="0" w:space="0" w:color="auto" w:frame="1"/>
+        </w:rPr>
+      </w:pPr>
+    </w:p>
+    <w:p>
+      <w:pPr>
+        <w:pStyle w:val="NormalWeb"/>
+        <w:spacing w:before="0" w:beforeAutospacing="0" w:after="300" w:afterAutospacing="0"/>
+        <w:textAlignment w:val="baseline"/>
+        <w:rPr>
+          <w:rFonts w:ascii="&amp;quota" w:hAnsi="&amp;quota"/>
+          <w:b/>
+          <w:color w:val="444B51"/>
+          <w:bdr w:val="none" w:sz="0" w:space="0" w:color="auto" w:frame="1"/>
+        </w:rPr>
+      </w:pPr>
+    </w:p>
+    <w:p>
+      <w:pPr>
+        <w:pStyle w:val="NormalWeb"/>
+        <w:spacing w:before="0" w:beforeAutospacing="0" w:after="300" w:afterAutospacing="0"/>
+        <w:textAlignment w:val="baseline"/>
+        <w:rPr>
+          <w:rFonts w:ascii="&amp;quota" w:hAnsi="&amp;quota"/>
+          <w:b/>
+          <w:color w:val="444B51"/>
+          <w:bdr w:val="none" w:sz="0" w:space="0" w:color="auto" w:frame="1"/>
+        </w:rPr>
+      </w:pPr>
+    </w:p>
+    <w:p>
+      <w:pPr>
+        <w:pStyle w:val="NormalWeb"/>
+        <w:spacing w:before="0" w:beforeAutospacing="0" w:after="300" w:afterAutospacing="0"/>
+        <w:textAlignment w:val="baseline"/>
+        <w:rPr>
+          <w:rFonts w:ascii="&amp;quota" w:hAnsi="&amp;quota"/>
+          <w:b/>
+          <w:color w:val="444B51"/>
+          <w:bdr w:val="none" w:sz="0" w:space="0" w:color="auto" w:frame="1"/>
+        </w:rPr>
+      </w:pPr>
+    </w:p>
+    <w:p>
+      <w:pPr>
+        <w:pStyle w:val="NormalWeb"/>
+        <w:spacing w:before="0" w:beforeAutospacing="0" w:after="300" w:afterAutospacing="0"/>
+        <w:textAlignment w:val="baseline"/>
+        <w:rPr>
+          <w:rFonts w:ascii="&amp;quota" w:hAnsi="&amp;quota"/>
+          <w:b/>
+          <w:color w:val="444B51"/>
+          <w:bdr w:val="none" w:sz="0" w:space="0" w:color="auto" w:frame="1"/>
+        </w:rPr>
+      </w:pPr>
+    </w:p>
+    <w:p>
+      <w:pPr>
+        <w:pStyle w:val="NormalWeb"/>
+        <w:spacing w:before="0" w:beforeAutospacing="0" w:after="300" w:afterAutospacing="0"/>
+        <w:textAlignment w:val="baseline"/>
+        <w:rPr>
+          <w:rFonts w:ascii="&amp;quota" w:hAnsi="&amp;quota"/>
+          <w:b/>
+          <w:color w:val="444B51"/>
+          <w:bdr w:val="none" w:sz="0" w:space="0" w:color="auto" w:frame="1"/>
+        </w:rPr>
+      </w:pPr>
+    </w:p>
+    <w:p>
+      <w:pPr>
+        <w:pStyle w:val="NormalWeb"/>
+        <w:spacing w:before="0" w:beforeAutospacing="0" w:after="300" w:afterAutospacing="0"/>
+        <w:ind w:left="720"/>
+        <w:jc w:val="right"/>
+        <w:textAlignment w:val="baseline"/>
+        <w:rPr>
+          <w:rFonts w:ascii="&amp;quota" w:hAnsi="&amp;quota"/>
+          <w:color w:val="444B51"/>
+          <w:bdr w:val="none" w:sz="0" w:space="0" w:color="auto" w:frame="1"/>
+        </w:rPr>
+      </w:pPr>
+      <w:r>
+        <w:rPr>
+          <w:rFonts w:ascii="&amp;quota" w:hAnsi="&amp;quota"/>
+          <w:color w:val="444B51"/>
+          <w:bdr w:val="none" w:sz="0" w:space="0" w:color="auto" w:frame="1"/>
+        </w:rPr>
+        <w:lastRenderedPageBreak/>
+        <w:t>Tuesday</w:t>
+      </w:r>
+      <w:r>
+        <w:rPr>
+          <w:rFonts w:ascii="&amp;quota" w:hAnsi="&amp;quota"/>
+          <w:color w:val="444B51"/>
+          <w:bdr w:val="none" w:sz="0" w:space="0" w:color="auto" w:frame="1"/>
+        </w:rPr>
+        <w:t xml:space="preserve">, </w:t>
+      </w:r>
+      <w:r>
+        <w:rPr>
+          <w:rFonts w:ascii="&amp;quota" w:hAnsi="&amp;quota"/>
+          <w:color w:val="444B51"/>
+          <w:bdr w:val="none" w:sz="0" w:space="0" w:color="auto" w:frame="1"/>
+        </w:rPr>
+        <w:t>5</w:t>
+      </w:r>
+      <w:r>
+        <w:rPr>
+          <w:rFonts w:ascii="&amp;quota" w:hAnsi="&amp;quota"/>
+          <w:color w:val="444B51"/>
+          <w:bdr w:val="none" w:sz="0" w:space="0" w:color="auto" w:frame="1"/>
+          <w:vertAlign w:val="superscript"/>
+        </w:rPr>
+        <w:t>th</w:t>
+      </w:r>
+      <w:r>
+        <w:rPr>
+          <w:rFonts w:ascii="&amp;quota" w:hAnsi="&amp;quota"/>
+          <w:color w:val="444B51"/>
+          <w:bdr w:val="none" w:sz="0" w:space="0" w:color="auto" w:frame="1"/>
+        </w:rPr>
+        <w:t xml:space="preserve"> </w:t>
+      </w:r>
+      <w:r>
+        <w:rPr>
+          <w:rFonts w:ascii="&amp;quota" w:hAnsi="&amp;quota"/>
+          <w:color w:val="444B51"/>
+          <w:bdr w:val="none" w:sz="0" w:space="0" w:color="auto" w:frame="1"/>
+        </w:rPr>
+        <w:t>February</w:t>
+      </w:r>
+      <w:r>
+        <w:rPr>
+          <w:rFonts w:ascii="&amp;quota" w:hAnsi="&amp;quota"/>
+          <w:color w:val="444B51"/>
+          <w:bdr w:val="none" w:sz="0" w:space="0" w:color="auto" w:frame="1"/>
+        </w:rPr>
+        <w:t xml:space="preserve"> 2019 |</w:t>
+      </w:r>
+      <w:r>
+        <w:rPr>
+          <w:rFonts w:ascii="&amp;quota" w:hAnsi="&amp;quota"/>
+          <w:color w:val="444B51"/>
+          <w:bdr w:val="none" w:sz="0" w:space="0" w:color="auto" w:frame="1"/>
+        </w:rPr>
+        <w:t>8:20</w:t>
+      </w:r>
+      <w:r>
+        <w:rPr>
+          <w:rFonts w:ascii="&amp;quota" w:hAnsi="&amp;quota"/>
+          <w:color w:val="444B51"/>
+          <w:bdr w:val="none" w:sz="0" w:space="0" w:color="auto" w:frame="1"/>
+        </w:rPr>
+        <w:t xml:space="preserve"> pm – </w:t>
+      </w:r>
+      <w:r>
+        <w:rPr>
+          <w:rFonts w:ascii="&amp;quota" w:hAnsi="&amp;quota"/>
+          <w:color w:val="444B51"/>
+          <w:bdr w:val="none" w:sz="0" w:space="0" w:color="auto" w:frame="1"/>
+        </w:rPr>
+        <w:t>11</w:t>
+      </w:r>
+      <w:r>
+        <w:rPr>
+          <w:rFonts w:ascii="&amp;quota" w:hAnsi="&amp;quota"/>
+          <w:color w:val="444B51"/>
+          <w:bdr w:val="none" w:sz="0" w:space="0" w:color="auto" w:frame="1"/>
+        </w:rPr>
+        <w:t>:</w:t>
+      </w:r>
+      <w:r>
+        <w:rPr>
+          <w:rFonts w:ascii="&amp;quota" w:hAnsi="&amp;quota"/>
+          <w:color w:val="444B51"/>
+          <w:bdr w:val="none" w:sz="0" w:space="0" w:color="auto" w:frame="1"/>
+        </w:rPr>
+        <w:t>14</w:t>
+      </w:r>
+      <w:r>
+        <w:rPr>
+          <w:rFonts w:ascii="&amp;quota" w:hAnsi="&amp;quota"/>
+          <w:color w:val="444B51"/>
+          <w:bdr w:val="none" w:sz="0" w:space="0" w:color="auto" w:frame="1"/>
+        </w:rPr>
+        <w:t xml:space="preserve"> pm | </w:t>
+      </w:r>
+      <w:r>
+        <w:rPr>
+          <w:rFonts w:ascii="&amp;quota" w:hAnsi="&amp;quota"/>
+          <w:color w:val="444B51"/>
+          <w:bdr w:val="none" w:sz="0" w:space="0" w:color="auto" w:frame="1"/>
+        </w:rPr>
+        <w:t>At Home</w:t>
+      </w:r>
+    </w:p>
+    <w:p>
+      <w:pPr>
+        <w:pStyle w:val="NormalWeb"/>
+        <w:spacing w:after="300"/>
+        <w:jc w:val="right"/>
+        <w:textAlignment w:val="baseline"/>
+        <w:rPr>
+          <w:rFonts w:ascii="&amp;quota" w:hAnsi="&amp;quota"/>
+          <w:color w:val="444B51"/>
+          <w:bdr w:val="none" w:sz="0" w:space="0" w:color="auto" w:frame="1"/>
+        </w:rPr>
+      </w:pPr>
+      <w:r>
+        <w:rPr>
+          <w:rFonts w:ascii="&amp;quota" w:hAnsi="&amp;quota"/>
+          <w:color w:val="444B51"/>
+          <w:bdr w:val="none" w:sz="0" w:space="0" w:color="auto" w:frame="1"/>
+          <w:lang w:val="en-029"/>
+        </w:rPr>
+        <w:t xml:space="preserve">Attendees: </w:t>
+      </w:r>
+      <w:r>
+        <w:rPr>
+          <w:rFonts w:ascii="&amp;quota" w:hAnsi="&amp;quota"/>
+          <w:color w:val="444B51"/>
+          <w:bdr w:val="none" w:sz="0" w:space="0" w:color="auto" w:frame="1"/>
+          <w:lang w:val="en-029"/>
+        </w:rPr>
+        <w:br/>
+      </w:r>
+      <w:r>
+        <w:rPr>
+          <w:rFonts w:ascii="&amp;quota" w:hAnsi="&amp;quota"/>
+          <w:color w:val="444B51"/>
+          <w:bdr w:val="none" w:sz="0" w:space="0" w:color="auto" w:frame="1"/>
+        </w:rPr>
+        <w:t xml:space="preserve">SV - </w:t>
+      </w:r>
+      <w:r>
+        <w:rPr>
+          <w:rFonts w:ascii="&amp;quota" w:hAnsi="&amp;quota"/>
+          <w:color w:val="444B51"/>
+          <w:bdr w:val="none" w:sz="0" w:space="0" w:color="auto" w:frame="1"/>
+        </w:rPr>
+        <w:t>Shereece Angell Agatha</w:t>
+      </w:r>
+      <w:r>
+        <w:rPr>
+          <w:rFonts w:ascii="&amp;quota" w:hAnsi="&amp;quota"/>
+          <w:color w:val="444B51"/>
+          <w:bdr w:val="none" w:sz="0" w:space="0" w:color="auto" w:frame="1"/>
+        </w:rPr>
+        <w:t xml:space="preserve"> </w:t>
+      </w:r>
+      <w:r>
+        <w:rPr>
+          <w:rFonts w:ascii="&amp;quota" w:hAnsi="&amp;quota"/>
+          <w:color w:val="444B51"/>
+          <w:bdr w:val="none" w:sz="0" w:space="0" w:color="auto" w:frame="1"/>
+        </w:rPr>
+        <w:t>Victo</w:t>
+      </w:r>
+      <w:r>
+        <w:rPr>
+          <w:rFonts w:ascii="&amp;quota" w:hAnsi="&amp;quota"/>
+          <w:color w:val="444B51"/>
+          <w:bdr w:val="none" w:sz="0" w:space="0" w:color="auto" w:frame="1"/>
+        </w:rPr>
+        <w:t>r</w:t>
+      </w:r>
+    </w:p>
+    <w:p>
+      <w:pPr>
+        <w:pStyle w:val="NormalWeb"/>
+        <w:spacing w:after="300"/>
+        <w:jc w:val="right"/>
+        <w:textAlignment w:val="baseline"/>
+        <w:rPr>
+          <w:rFonts w:ascii="&amp;quota" w:hAnsi="&amp;quota"/>
+          <w:color w:val="444B51"/>
+          <w:bdr w:val="none" w:sz="0" w:space="0" w:color="auto" w:frame="1"/>
+        </w:rPr>
+      </w:pPr>
+      <w:r>
+        <w:rPr>
+          <w:rFonts w:ascii="&amp;quota" w:hAnsi="&amp;quota"/>
+          <w:color w:val="444B51"/>
+          <w:bdr w:val="none" w:sz="0" w:space="0" w:color="auto" w:frame="1"/>
+        </w:rPr>
+        <w:t xml:space="preserve">Via Voice </w:t>
+      </w:r>
+      <w:r>
+        <w:rPr>
+          <w:rFonts w:ascii="&amp;quota" w:hAnsi="&amp;quota"/>
+          <w:color w:val="444B51"/>
+          <w:bdr w:val="none" w:sz="0" w:space="0" w:color="auto" w:frame="1"/>
+        </w:rPr>
+        <w:t>C</w:t>
+      </w:r>
+      <w:r>
+        <w:rPr>
+          <w:rFonts w:ascii="&amp;quota" w:hAnsi="&amp;quota"/>
+          <w:color w:val="444B51"/>
+          <w:bdr w:val="none" w:sz="0" w:space="0" w:color="auto" w:frame="1"/>
+        </w:rPr>
+        <w:t>hat on Discord:</w:t>
+      </w:r>
+      <w:r>
+        <w:rPr>
+          <w:rFonts w:ascii="&amp;quota" w:hAnsi="&amp;quota"/>
+          <w:color w:val="444B51"/>
+          <w:bdr w:val="none" w:sz="0" w:space="0" w:color="auto" w:frame="1"/>
+          <w:lang w:val="en-029"/>
+        </w:rPr>
+        <w:br/>
+      </w:r>
+      <w:r>
+        <w:rPr>
+          <w:rFonts w:ascii="&amp;quota" w:hAnsi="&amp;quota"/>
+          <w:color w:val="444B51"/>
+          <w:bdr w:val="none" w:sz="0" w:space="0" w:color="auto" w:frame="1"/>
+        </w:rPr>
+        <w:t xml:space="preserve">CS - </w:t>
+      </w:r>
+      <w:r>
+        <w:rPr>
+          <w:rFonts w:ascii="&amp;quota" w:hAnsi="&amp;quota"/>
+          <w:color w:val="444B51"/>
+          <w:bdr w:val="none" w:sz="0" w:space="0" w:color="auto" w:frame="1"/>
+        </w:rPr>
+        <w:t>Christophe</w:t>
+      </w:r>
+      <w:r>
+        <w:rPr>
+          <w:rFonts w:ascii="&amp;quota" w:hAnsi="&amp;quota"/>
+          <w:color w:val="444B51"/>
+          <w:bdr w:val="none" w:sz="0" w:space="0" w:color="auto" w:frame="1"/>
+        </w:rPr>
+        <w:t xml:space="preserve"> </w:t>
+      </w:r>
+      <w:r>
+        <w:rPr>
+          <w:rFonts w:ascii="&amp;quota" w:hAnsi="&amp;quota"/>
+          <w:color w:val="444B51"/>
+          <w:bdr w:val="none" w:sz="0" w:space="0" w:color="auto" w:frame="1"/>
+        </w:rPr>
+        <w:t>Savard</w:t>
+      </w:r>
+      <w:r>
+        <w:rPr>
+          <w:rFonts w:ascii="&amp;quota" w:hAnsi="&amp;quota"/>
+          <w:color w:val="444B51"/>
+          <w:bdr w:val="none" w:sz="0" w:space="0" w:color="auto" w:frame="1"/>
+        </w:rPr>
+        <w:br/>
+        <w:t xml:space="preserve">RZ - </w:t>
+      </w:r>
+      <w:proofErr w:type="spellStart"/>
+      <w:r>
+        <w:rPr>
+          <w:rFonts w:ascii="&amp;quota" w:hAnsi="&amp;quota"/>
+          <w:color w:val="444B51"/>
+          <w:bdr w:val="none" w:sz="0" w:space="0" w:color="auto" w:frame="1"/>
+        </w:rPr>
+        <w:t>Rezza-Zairan</w:t>
+      </w:r>
+      <w:proofErr w:type="spellEnd"/>
+      <w:r>
+        <w:rPr>
+          <w:rFonts w:ascii="&amp;quota" w:hAnsi="&amp;quota"/>
+          <w:color w:val="444B51"/>
+          <w:bdr w:val="none" w:sz="0" w:space="0" w:color="auto" w:frame="1"/>
+        </w:rPr>
+        <w:t xml:space="preserve"> </w:t>
+      </w:r>
+      <w:proofErr w:type="spellStart"/>
+      <w:r>
+        <w:rPr>
+          <w:rFonts w:ascii="&amp;quota" w:hAnsi="&amp;quota"/>
+          <w:color w:val="444B51"/>
+          <w:bdr w:val="none" w:sz="0" w:space="0" w:color="auto" w:frame="1"/>
+        </w:rPr>
+        <w:t>Zaharin</w:t>
+      </w:r>
+      <w:proofErr w:type="spellEnd"/>
+      <w:r>
+        <w:rPr>
+          <w:rFonts w:ascii="&amp;quota" w:hAnsi="&amp;quota"/>
+          <w:color w:val="444B51"/>
+          <w:bdr w:val="none" w:sz="0" w:space="0" w:color="auto" w:frame="1"/>
+        </w:rPr>
+        <w:br/>
+        <w:t xml:space="preserve">MZ - </w:t>
+      </w:r>
+      <w:r>
+        <w:rPr>
+          <w:rFonts w:ascii="&amp;quota" w:hAnsi="&amp;quota"/>
+          <w:color w:val="444B51"/>
+          <w:bdr w:val="none" w:sz="0" w:space="0" w:color="auto" w:frame="1"/>
+        </w:rPr>
+        <w:t>Mordechai</w:t>
+      </w:r>
+      <w:r>
+        <w:rPr>
+          <w:rFonts w:ascii="&amp;quota" w:hAnsi="&amp;quota"/>
+          <w:color w:val="444B51"/>
+          <w:bdr w:val="none" w:sz="0" w:space="0" w:color="auto" w:frame="1"/>
+        </w:rPr>
+        <w:t xml:space="preserve"> </w:t>
+      </w:r>
+      <w:proofErr w:type="spellStart"/>
+      <w:r>
+        <w:rPr>
+          <w:rFonts w:ascii="&amp;quota" w:hAnsi="&amp;quota"/>
+          <w:color w:val="444B51"/>
+          <w:bdr w:val="none" w:sz="0" w:space="0" w:color="auto" w:frame="1"/>
+        </w:rPr>
+        <w:t>Zirkind</w:t>
+      </w:r>
+      <w:proofErr w:type="spellEnd"/>
+    </w:p>
+    <w:p>
+      <w:pPr>
+        <w:pStyle w:val="NormalWeb"/>
+        <w:numPr>
+          <w:ilvl w:val="0"/>
+          <w:numId w:val="6"/>
+        </w:numPr>
+        <w:spacing w:after="300"/>
+        <w:textAlignment w:val="baseline"/>
+        <w:rPr>
+          <w:rFonts w:ascii="&amp;quota" w:hAnsi="&amp;quota"/>
+          <w:color w:val="444B51"/>
+          <w:bdr w:val="none" w:sz="0" w:space="0" w:color="auto" w:frame="1"/>
+          <w:lang w:val="en-029"/>
+        </w:rPr>
+      </w:pPr>
+      <w:r>
+        <w:rPr>
+          <w:rFonts w:ascii="&amp;quota" w:hAnsi="&amp;quota"/>
+          <w:color w:val="444B51"/>
+          <w:bdr w:val="none" w:sz="0" w:space="0" w:color="auto" w:frame="1"/>
+          <w:lang w:val="en-029"/>
+        </w:rPr>
+        <w:t>Reviewed the code posted in the GitHub</w:t>
+      </w:r>
+      <w:r>
+        <w:rPr>
+          <w:rFonts w:ascii="&amp;quota" w:hAnsi="&amp;quota"/>
+          <w:color w:val="444B51"/>
+          <w:bdr w:val="none" w:sz="0" w:space="0" w:color="auto" w:frame="1"/>
+          <w:lang w:val="en-029"/>
+        </w:rPr>
+        <w:t>.</w:t>
+      </w:r>
+    </w:p>
+    <w:p>
+      <w:pPr>
+        <w:pStyle w:val="NormalWeb"/>
+        <w:numPr>
+          <w:ilvl w:val="0"/>
+          <w:numId w:val="6"/>
+        </w:numPr>
+        <w:spacing w:after="300"/>
+        <w:textAlignment w:val="baseline"/>
+        <w:rPr>
+          <w:rFonts w:ascii="&amp;quota" w:hAnsi="&amp;quota"/>
+          <w:color w:val="444B51"/>
+          <w:bdr w:val="none" w:sz="0" w:space="0" w:color="auto" w:frame="1"/>
+          <w:lang w:val="en-029"/>
+        </w:rPr>
+      </w:pPr>
+      <w:r>
+        <w:rPr>
+          <w:rFonts w:ascii="&amp;quota" w:hAnsi="&amp;quota"/>
+          <w:color w:val="444B51"/>
+          <w:bdr w:val="none" w:sz="0" w:space="0" w:color="auto" w:frame="1"/>
+          <w:lang w:val="en-029"/>
+        </w:rPr>
+        <w:t xml:space="preserve">Reread notes on UML diagrams, Use Cases, </w:t>
+      </w:r>
+      <w:r>
+        <w:rPr>
+          <w:rFonts w:ascii="&amp;quota" w:hAnsi="&amp;quota"/>
+          <w:color w:val="444B51"/>
+          <w:bdr w:val="none" w:sz="0" w:space="0" w:color="auto" w:frame="1"/>
+          <w:lang w:val="en-029"/>
+        </w:rPr>
+        <w:t xml:space="preserve">MVC diagrams, </w:t>
+      </w:r>
+      <w:r>
+        <w:rPr>
+          <w:rFonts w:ascii="&amp;quota" w:hAnsi="&amp;quota"/>
+          <w:color w:val="444B51"/>
+          <w:bdr w:val="none" w:sz="0" w:space="0" w:color="auto" w:frame="1"/>
+          <w:lang w:val="en-029"/>
+        </w:rPr>
+        <w:t>and Class Diagram</w:t>
+      </w:r>
+      <w:r>
+        <w:rPr>
+          <w:rFonts w:ascii="&amp;quota" w:hAnsi="&amp;quota"/>
+          <w:color w:val="444B51"/>
+          <w:bdr w:val="none" w:sz="0" w:space="0" w:color="auto" w:frame="1"/>
+          <w:lang w:val="en-029"/>
+        </w:rPr>
+        <w:t>s.</w:t>
+      </w:r>
+    </w:p>
+    <w:p>
+      <w:pPr>
+        <w:pStyle w:val="NormalWeb"/>
+        <w:numPr>
+          <w:ilvl w:val="0"/>
+          <w:numId w:val="6"/>
+        </w:numPr>
+        <w:spacing w:after="300"/>
+        <w:textAlignment w:val="baseline"/>
+        <w:rPr>
+          <w:rFonts w:ascii="&amp;quota" w:hAnsi="&amp;quota"/>
+          <w:color w:val="444B51"/>
+          <w:bdr w:val="none" w:sz="0" w:space="0" w:color="auto" w:frame="1"/>
+          <w:lang w:val="en-029"/>
+        </w:rPr>
+      </w:pPr>
+      <w:r>
+        <w:rPr>
+          <w:rFonts w:ascii="&amp;quota" w:hAnsi="&amp;quota"/>
+          <w:color w:val="444B51"/>
+          <w:bdr w:val="none" w:sz="0" w:space="0" w:color="auto" w:frame="1"/>
+          <w:lang w:val="en-029"/>
+        </w:rPr>
+        <w:t>Created a draft Domain Model</w:t>
+      </w:r>
+      <w:r>
+        <w:rPr>
+          <w:rFonts w:ascii="&amp;quota" w:hAnsi="&amp;quota"/>
+          <w:color w:val="444B51"/>
+          <w:bdr w:val="none" w:sz="0" w:space="0" w:color="auto" w:frame="1"/>
+          <w:lang w:val="en-029"/>
+        </w:rPr>
+        <w:t>.</w:t>
+      </w:r>
+      <w:r>
+        <w:rPr>
+          <w:rFonts w:ascii="&amp;quota" w:hAnsi="&amp;quota"/>
+          <w:color w:val="444B51"/>
+          <w:bdr w:val="none" w:sz="0" w:space="0" w:color="auto" w:frame="1"/>
+          <w:lang w:val="en-029"/>
+        </w:rPr>
+        <w:t xml:space="preserve"> </w:t>
+      </w:r>
+    </w:p>
+    <w:p>
+      <w:pPr>
+        <w:pStyle w:val="NormalWeb"/>
+        <w:numPr>
+          <w:ilvl w:val="0"/>
+          <w:numId w:val="6"/>
+        </w:numPr>
+        <w:spacing w:after="300"/>
+        <w:textAlignment w:val="baseline"/>
+        <w:rPr>
+          <w:rFonts w:ascii="&amp;quota" w:hAnsi="&amp;quota"/>
+          <w:color w:val="444B51"/>
+          <w:bdr w:val="none" w:sz="0" w:space="0" w:color="auto" w:frame="1"/>
+          <w:lang w:val="en-029"/>
+        </w:rPr>
+      </w:pPr>
+      <w:r>
+        <w:rPr>
+          <w:rFonts w:ascii="&amp;quota" w:hAnsi="&amp;quota"/>
+          <w:color w:val="444B51"/>
+          <w:bdr w:val="none" w:sz="0" w:space="0" w:color="auto" w:frame="1"/>
+          <w:lang w:val="en-029"/>
+        </w:rPr>
+        <w:t xml:space="preserve"> </w:t>
+      </w:r>
+      <w:r>
+        <w:rPr>
+          <w:rFonts w:ascii="&amp;quota" w:hAnsi="&amp;quota"/>
+          <w:color w:val="444B51"/>
+          <w:bdr w:val="none" w:sz="0" w:space="0" w:color="auto" w:frame="1"/>
+          <w:lang w:val="en-029"/>
+        </w:rPr>
+        <w:t>Discussed which actions should be recorded as use cases with RZ.</w:t>
+      </w:r>
+    </w:p>
+    <w:p>
+      <w:pPr>
+        <w:pStyle w:val="NormalWeb"/>
+        <w:numPr>
+          <w:ilvl w:val="0"/>
+          <w:numId w:val="6"/>
+        </w:numPr>
+        <w:spacing w:after="300"/>
+        <w:textAlignment w:val="baseline"/>
+        <w:rPr>
+          <w:rFonts w:ascii="&amp;quota" w:hAnsi="&amp;quota"/>
+          <w:color w:val="444B51"/>
+          <w:bdr w:val="none" w:sz="0" w:space="0" w:color="auto" w:frame="1"/>
+          <w:lang w:val="en-029"/>
+        </w:rPr>
+      </w:pPr>
+      <w:r>
+        <w:rPr>
+          <w:rFonts w:ascii="&amp;quota" w:hAnsi="&amp;quota"/>
+          <w:color w:val="444B51"/>
+          <w:bdr w:val="none" w:sz="0" w:space="0" w:color="auto" w:frame="1"/>
+          <w:lang w:val="en-029"/>
+        </w:rPr>
+        <w:t xml:space="preserve">Discussed the gameplay loop with CS and MZ, I was unsure whether the game progressed as a result of the user pressing ‘next’ or automatically. </w:t>
+      </w:r>
+    </w:p>
+    <w:p>
+      <w:pPr>
+        <w:pStyle w:val="NormalWeb"/>
+        <w:numPr>
+          <w:ilvl w:val="0"/>
+          <w:numId w:val="6"/>
+        </w:numPr>
+        <w:spacing w:after="300"/>
+        <w:textAlignment w:val="baseline"/>
+        <w:rPr>
+          <w:rFonts w:ascii="&amp;quota" w:hAnsi="&amp;quota"/>
+          <w:color w:val="444B51"/>
+          <w:bdr w:val="none" w:sz="0" w:space="0" w:color="auto" w:frame="1"/>
+          <w:lang w:val="en-029"/>
+        </w:rPr>
+      </w:pPr>
+      <w:r>
+        <w:rPr>
+          <w:rFonts w:ascii="&amp;quota" w:hAnsi="&amp;quota"/>
+          <w:color w:val="444B51"/>
+          <w:bdr w:val="none" w:sz="0" w:space="0" w:color="auto" w:frame="1"/>
+          <w:lang w:val="en-029"/>
+        </w:rPr>
+        <w:t>Clarified the actions of the undo and redo buttons, with CS.</w:t>
+      </w:r>
+    </w:p>
+    <w:p>
+      <w:pPr>
+        <w:pStyle w:val="NormalWeb"/>
+        <w:numPr>
+          <w:ilvl w:val="0"/>
+          <w:numId w:val="6"/>
+        </w:numPr>
+        <w:spacing w:after="300"/>
+        <w:textAlignment w:val="baseline"/>
+        <w:rPr>
+          <w:rFonts w:ascii="&amp;quota" w:hAnsi="&amp;quota"/>
+          <w:color w:val="444B51"/>
+          <w:bdr w:val="none" w:sz="0" w:space="0" w:color="auto" w:frame="1"/>
+          <w:lang w:val="en-029"/>
+        </w:rPr>
+      </w:pPr>
+      <w:r>
+        <w:rPr>
+          <w:rFonts w:ascii="&amp;quota" w:hAnsi="&amp;quota"/>
+          <w:color w:val="444B51"/>
+          <w:bdr w:val="none" w:sz="0" w:space="0" w:color="auto" w:frame="1"/>
+          <w:lang w:val="en-029"/>
+        </w:rPr>
+        <w:t xml:space="preserve">Listed the tasks to be done tomorrow with RZ (diagrams). </w:t>
+      </w:r>
+    </w:p>
+    <w:p>
+      <w:pPr>
+        <w:pStyle w:val="NormalWeb"/>
+        <w:spacing w:before="0" w:beforeAutospacing="0" w:after="300" w:afterAutospacing="0"/>
         <w:textAlignment w:val="baseline"/>
         <w:rPr>
           <w:rFonts w:ascii="&amp;quota" w:hAnsi="&amp;quota"/>
@@ -5845,58 +6269,6 @@
       <w:pPr>
         <w:pStyle w:val="NormalWeb"/>
         <w:spacing w:before="0" w:beforeAutospacing="0" w:after="300" w:afterAutospacing="0"/>
-        <w:jc w:val="right"/>
-        <w:textAlignment w:val="baseline"/>
-        <w:rPr>
-          <w:rFonts w:ascii="&amp;quota" w:hAnsi="&amp;quota"/>
-          <w:color w:val="444B51"/>
-          <w:bdr w:val="none" w:sz="0" w:space="0" w:color="auto" w:frame="1"/>
-          <w:lang w:val="en-029"/>
-        </w:rPr>
-      </w:pPr>
-    </w:p>
-    <w:p>
-      <w:pPr>
-        <w:jc w:val="right"/>
-        <w:rPr>
-          <w:rFonts w:ascii="&amp;quota" w:hAnsi="&amp;quota"/>
-          <w:sz w:val="24"/>
-          <w:szCs w:val="24"/>
-        </w:rPr>
-      </w:pPr>
-      <w:r>
-        <w:rPr>
-          <w:rFonts w:ascii="&amp;quota" w:hAnsi="&amp;quota"/>
-          <w:sz w:val="24"/>
-          <w:szCs w:val="24"/>
-        </w:rPr>
-        <w:tab/>
-      </w:r>
-    </w:p>
-    <w:p>
-      <w:pPr>
-        <w:pStyle w:val="NormalWeb"/>
-        <w:spacing w:after="300"/>
-        <w:textAlignment w:val="baseline"/>
-        <w:rPr>
-          <w:rFonts w:ascii="&amp;quota" w:hAnsi="&amp;quota"/>
-          <w:lang w:val="en-029"/>
-        </w:rPr>
-      </w:pPr>
-      <w:r>
-        <w:rPr>
-          <w:rFonts w:ascii="&amp;quota" w:hAnsi="&amp;quota"/>
-          <w:color w:val="444B51"/>
-          <w:bdr w:val="none" w:sz="0" w:space="0" w:color="auto" w:frame="1"/>
-          <w:lang w:val="en-029"/>
-        </w:rPr>
-        <w:br/>
-      </w:r>
-    </w:p>
-    <w:p>
-      <w:pPr>
-        <w:pStyle w:val="NormalWeb"/>
-        <w:spacing w:before="0" w:beforeAutospacing="0" w:after="300" w:afterAutospacing="0"/>
         <w:textAlignment w:val="baseline"/>
         <w:rPr>
           <w:rFonts w:ascii="&amp;quota" w:hAnsi="&amp;quota"/>
@@ -5904,110 +6276,6 @@
           <w:color w:val="444B51"/>
           <w:bdr w:val="none" w:sz="0" w:space="0" w:color="auto" w:frame="1"/>
           <w:lang w:val="en-029"/>
-        </w:rPr>
-      </w:pPr>
-    </w:p>
-    <w:p>
-      <w:pPr>
-        <w:pStyle w:val="NormalWeb"/>
-        <w:spacing w:before="0" w:beforeAutospacing="0" w:after="300" w:afterAutospacing="0"/>
-        <w:textAlignment w:val="baseline"/>
-        <w:rPr>
-          <w:rFonts w:ascii="&amp;quota" w:hAnsi="&amp;quota"/>
-          <w:b/>
-          <w:color w:val="444B51"/>
-          <w:bdr w:val="none" w:sz="0" w:space="0" w:color="auto" w:frame="1"/>
-        </w:rPr>
-      </w:pPr>
-    </w:p>
-    <w:p>
-      <w:pPr>
-        <w:pStyle w:val="NormalWeb"/>
-        <w:spacing w:before="0" w:beforeAutospacing="0" w:after="300" w:afterAutospacing="0"/>
-        <w:textAlignment w:val="baseline"/>
-        <w:rPr>
-          <w:rFonts w:ascii="&amp;quota" w:hAnsi="&amp;quota"/>
-          <w:b/>
-          <w:color w:val="444B51"/>
-          <w:bdr w:val="none" w:sz="0" w:space="0" w:color="auto" w:frame="1"/>
-        </w:rPr>
-      </w:pPr>
-    </w:p>
-    <w:p>
-      <w:pPr>
-        <w:pStyle w:val="NormalWeb"/>
-        <w:spacing w:before="0" w:beforeAutospacing="0" w:after="300" w:afterAutospacing="0"/>
-        <w:textAlignment w:val="baseline"/>
-        <w:rPr>
-          <w:rFonts w:ascii="&amp;quota" w:hAnsi="&amp;quota"/>
-          <w:b/>
-          <w:color w:val="444B51"/>
-          <w:bdr w:val="none" w:sz="0" w:space="0" w:color="auto" w:frame="1"/>
-        </w:rPr>
-      </w:pPr>
-    </w:p>
-    <w:p>
-      <w:pPr>
-        <w:pStyle w:val="NormalWeb"/>
-        <w:spacing w:before="0" w:beforeAutospacing="0" w:after="300" w:afterAutospacing="0"/>
-        <w:textAlignment w:val="baseline"/>
-        <w:rPr>
-          <w:rFonts w:ascii="&amp;quota" w:hAnsi="&amp;quota"/>
-          <w:b/>
-          <w:color w:val="444B51"/>
-          <w:bdr w:val="none" w:sz="0" w:space="0" w:color="auto" w:frame="1"/>
-        </w:rPr>
-      </w:pPr>
-    </w:p>
-    <w:p>
-      <w:pPr>
-        <w:pStyle w:val="NormalWeb"/>
-        <w:spacing w:before="0" w:beforeAutospacing="0" w:after="300" w:afterAutospacing="0"/>
-        <w:textAlignment w:val="baseline"/>
-        <w:rPr>
-          <w:rFonts w:ascii="&amp;quota" w:hAnsi="&amp;quota"/>
-          <w:b/>
-          <w:color w:val="444B51"/>
-          <w:bdr w:val="none" w:sz="0" w:space="0" w:color="auto" w:frame="1"/>
-        </w:rPr>
-      </w:pPr>
-    </w:p>
-    <w:p>
-      <w:pPr>
-        <w:pStyle w:val="NormalWeb"/>
-        <w:spacing w:before="0" w:beforeAutospacing="0" w:after="300" w:afterAutospacing="0"/>
-        <w:textAlignment w:val="baseline"/>
-        <w:rPr>
-          <w:rFonts w:ascii="&amp;quota" w:hAnsi="&amp;quota"/>
-          <w:b/>
-          <w:color w:val="444B51"/>
-          <w:bdr w:val="none" w:sz="0" w:space="0" w:color="auto" w:frame="1"/>
-        </w:rPr>
-      </w:pPr>
-    </w:p>
-    <w:p>
-      <w:pPr>
-        <w:pStyle w:val="NormalWeb"/>
-        <w:spacing w:before="0" w:beforeAutospacing="0" w:after="300" w:afterAutospacing="0"/>
-        <w:textAlignment w:val="baseline"/>
-        <w:rPr>
-          <w:rFonts w:ascii="&amp;quota" w:hAnsi="&amp;quota"/>
-          <w:b/>
-          <w:color w:val="444B51"/>
-          <w:bdr w:val="none" w:sz="0" w:space="0" w:color="auto" w:frame="1"/>
-        </w:rPr>
-      </w:pPr>
-    </w:p>
-    <w:p>
-      <w:pPr>
-        <w:pStyle w:val="NormalWeb"/>
-        <w:spacing w:before="0" w:beforeAutospacing="0" w:after="300" w:afterAutospacing="0"/>
-        <w:textAlignment w:val="baseline"/>
-        <w:rPr>
-          <w:rFonts w:ascii="&amp;quota" w:hAnsi="&amp;quota"/>
-          <w:b/>
-          <w:color w:val="444B51"/>
-          <w:bdr w:val="none" w:sz="0" w:space="0" w:color="auto" w:frame="1"/>
         </w:rPr>
       </w:pPr>
     </w:p>
@@ -7635,6 +7903,7 @@
   <w:style w:type="character" w:default="1" w:styleId="DefaultParagraphFont">
     <w:name w:val="Default Paragraph Font"/>
     <w:uiPriority w:val="1"/>
+    <w:semiHidden/>
     <w:unhideWhenUsed/>
   </w:style>
   <w:style w:type="table" w:default="1" w:styleId="TableNormal">

</xml_diff>

<commit_message>
Formatted Personal Diary as Latex
</commit_message>
<xml_diff>
--- a/Diaries and Minutes/Personal Diaries/Shereece A. A. Victor 40105094/Individual Project Diary.docx
+++ b/Diaries and Minutes/Personal Diaries/Shereece A. A. Victor 40105094/Individual Project Diary.docx
@@ -19,7 +19,7 @@
           <w:color w:val="444B51"/>
           <w:bdr w:val="none" w:sz="0" w:space="0" w:color="auto" w:frame="1"/>
         </w:rPr>
-        <w:t xml:space="preserve">Individual Project Diary </w:t>
+        <w:t xml:space="preserve">Project Diary </w:t>
       </w:r>
     </w:p>
     <w:p>
@@ -2479,17 +2479,7 @@
           <w:color w:val="444B51"/>
           <w:bdr w:val="none" w:sz="0" w:space="0" w:color="auto" w:frame="1"/>
         </w:rPr>
-        <w:t xml:space="preserve"> 2</w:t>
-      </w:r>
-      <w:bookmarkStart w:id="0" w:name="_GoBack"/>
-      <w:bookmarkEnd w:id="0"/>
-      <w:r>
-        <w:rPr>
-          <w:rFonts w:ascii="&amp;quota" w:hAnsi="&amp;quota"/>
-          <w:color w:val="444B51"/>
-          <w:bdr w:val="none" w:sz="0" w:space="0" w:color="auto" w:frame="1"/>
-        </w:rPr>
-        <w:t xml:space="preserve">019 | 9:30 pm – 10:40pm (approx.) | H 903 Lab </w:t>
+        <w:t xml:space="preserve"> 2019 | 9:30 pm – 10:40pm (approx.) | H 903 Lab </w:t>
       </w:r>
     </w:p>
     <w:p>
@@ -3323,23 +3313,21 @@
         </w:rPr>
         <w:t xml:space="preserve"> January 2019 | 9:30 pm – 10:40pm (approx.) | Capstone Project </w:t>
       </w:r>
-      <w:proofErr w:type="spellStart"/>
-      <w:r>
-        <w:rPr>
-          <w:rFonts w:ascii="&amp;quota" w:hAnsi="&amp;quota"/>
-          <w:color w:val="444B51"/>
-          <w:bdr w:val="none" w:sz="0" w:space="0" w:color="auto" w:frame="1"/>
-        </w:rPr>
-        <w:t>oom</w:t>
-      </w:r>
-      <w:proofErr w:type="spellEnd"/>
-      <w:r>
-        <w:rPr>
-          <w:rFonts w:ascii="&amp;quota" w:hAnsi="&amp;quota"/>
-          <w:color w:val="444B51"/>
-          <w:bdr w:val="none" w:sz="0" w:space="0" w:color="auto" w:frame="1"/>
-        </w:rPr>
-        <w:t xml:space="preserve"> </w:t>
+      <w:r>
+        <w:rPr>
+          <w:rFonts w:ascii="&amp;quota" w:hAnsi="&amp;quota"/>
+          <w:color w:val="444B51"/>
+          <w:bdr w:val="none" w:sz="0" w:space="0" w:color="auto" w:frame="1"/>
+        </w:rPr>
+        <w:t>r</w:t>
+      </w:r>
+      <w:r>
+        <w:rPr>
+          <w:rFonts w:ascii="&amp;quota" w:hAnsi="&amp;quota"/>
+          <w:color w:val="444B51"/>
+          <w:bdr w:val="none" w:sz="0" w:space="0" w:color="auto" w:frame="1"/>
+        </w:rPr>
+        <w:t xml:space="preserve">oom </w:t>
       </w:r>
     </w:p>
     <w:p>
@@ -5438,6 +5426,7 @@
           <w:lang w:val="en-029"/>
         </w:rPr>
       </w:pPr>
+      <w:bookmarkStart w:id="0" w:name="_GoBack"/>
       <w:r>
         <w:rPr>
           <w:rFonts w:ascii="&amp;quota" w:hAnsi="&amp;quota"/>
@@ -5572,6 +5561,7 @@
         <w:t xml:space="preserve">Clarified again, the work to be done for the first iteration </w:t>
       </w:r>
     </w:p>
+    <w:bookmarkEnd w:id="0"/>
     <w:p>
       <w:pPr>
         <w:pStyle w:val="NormalWeb"/>

</xml_diff>

<commit_message>
Minutes Latex added, Documentation edited
</commit_message>
<xml_diff>
--- a/Diaries and Minutes/Personal Diaries/Shereece A. A. Victor 40105094/Individual Project Diary.docx
+++ b/Diaries and Minutes/Personal Diaries/Shereece A. A. Victor 40105094/Individual Project Diary.docx
@@ -1211,6 +1211,8 @@
           <w:rFonts w:ascii="&amp;quota" w:hAnsi="&amp;quota"/>
         </w:rPr>
       </w:pPr>
+      <w:bookmarkStart w:id="0" w:name="_GoBack"/>
+      <w:bookmarkEnd w:id="0"/>
     </w:p>
     <w:p>
       <w:pPr>
@@ -1329,6 +1331,48 @@
           <w:color w:val="444B51"/>
           <w:bdr w:val="none" w:sz="0" w:space="0" w:color="auto" w:frame="1"/>
         </w:rPr>
+        <w:t xml:space="preserve">BT - </w:t>
+      </w:r>
+      <w:r>
+        <w:rPr>
+          <w:rFonts w:ascii="&amp;quota" w:hAnsi="&amp;quota"/>
+          <w:color w:val="444B51"/>
+          <w:bdr w:val="none" w:sz="0" w:space="0" w:color="auto" w:frame="1"/>
+        </w:rPr>
+        <w:t>Benjamin</w:t>
+      </w:r>
+      <w:r>
+        <w:rPr>
+          <w:rFonts w:ascii="&amp;quota" w:hAnsi="&amp;quota"/>
+          <w:color w:val="444B51"/>
+          <w:bdr w:val="none" w:sz="0" w:space="0" w:color="auto" w:frame="1"/>
+        </w:rPr>
+        <w:t xml:space="preserve"> </w:t>
+      </w:r>
+      <w:proofErr w:type="spellStart"/>
+      <w:r>
+        <w:rPr>
+          <w:rFonts w:ascii="&amp;quota" w:hAnsi="&amp;quota"/>
+          <w:color w:val="444B51"/>
+          <w:bdr w:val="none" w:sz="0" w:space="0" w:color="auto" w:frame="1"/>
+        </w:rPr>
+        <w:t>Therien</w:t>
+      </w:r>
+      <w:proofErr w:type="spellEnd"/>
+      <w:r>
+        <w:rPr>
+          <w:rFonts w:ascii="&amp;quota" w:hAnsi="&amp;quota"/>
+          <w:color w:val="444B51"/>
+          <w:bdr w:val="none" w:sz="0" w:space="0" w:color="auto" w:frame="1"/>
+        </w:rPr>
+        <w:br/>
+      </w:r>
+      <w:r>
+        <w:rPr>
+          <w:rFonts w:ascii="&amp;quota" w:hAnsi="&amp;quota"/>
+          <w:color w:val="444B51"/>
+          <w:bdr w:val="none" w:sz="0" w:space="0" w:color="auto" w:frame="1"/>
+        </w:rPr>
         <w:t xml:space="preserve">CS - </w:t>
       </w:r>
       <w:r>
@@ -1409,15 +1453,15 @@
           <w:color w:val="444B51"/>
           <w:bdr w:val="none" w:sz="0" w:space="0" w:color="auto" w:frame="1"/>
         </w:rPr>
-        <w:t xml:space="preserve">BT - </w:t>
-      </w:r>
-      <w:r>
-        <w:rPr>
-          <w:rFonts w:ascii="&amp;quota" w:hAnsi="&amp;quota"/>
-          <w:color w:val="444B51"/>
-          <w:bdr w:val="none" w:sz="0" w:space="0" w:color="auto" w:frame="1"/>
-        </w:rPr>
-        <w:t>Benjamin</w:t>
+        <w:t xml:space="preserve">MW - </w:t>
+      </w:r>
+      <w:r>
+        <w:rPr>
+          <w:rFonts w:ascii="&amp;quota" w:hAnsi="&amp;quota"/>
+          <w:color w:val="444B51"/>
+          <w:bdr w:val="none" w:sz="0" w:space="0" w:color="auto" w:frame="1"/>
+        </w:rPr>
+        <w:t>Michael</w:t>
       </w:r>
       <w:r>
         <w:rPr>
@@ -1434,7 +1478,7 @@
           <w:color w:val="444B51"/>
           <w:bdr w:val="none" w:sz="0" w:space="0" w:color="auto" w:frame="1"/>
         </w:rPr>
-        <w:t>Therien</w:t>
+        <w:t>Wilgus</w:t>
       </w:r>
       <w:proofErr w:type="spellEnd"/>
       <w:r>
@@ -1451,6 +1495,92 @@
           <w:color w:val="444B51"/>
           <w:bdr w:val="none" w:sz="0" w:space="0" w:color="auto" w:frame="1"/>
         </w:rPr>
+        <w:t xml:space="preserve">MZ - </w:t>
+      </w:r>
+      <w:r>
+        <w:rPr>
+          <w:rFonts w:ascii="&amp;quota" w:hAnsi="&amp;quota"/>
+          <w:color w:val="444B51"/>
+          <w:bdr w:val="none" w:sz="0" w:space="0" w:color="auto" w:frame="1"/>
+        </w:rPr>
+        <w:t>Mordechai</w:t>
+      </w:r>
+      <w:r>
+        <w:rPr>
+          <w:rFonts w:ascii="&amp;quota" w:hAnsi="&amp;quota"/>
+          <w:color w:val="444B51"/>
+          <w:bdr w:val="none" w:sz="0" w:space="0" w:color="auto" w:frame="1"/>
+        </w:rPr>
+        <w:t xml:space="preserve"> </w:t>
+      </w:r>
+      <w:proofErr w:type="spellStart"/>
+      <w:r>
+        <w:rPr>
+          <w:rFonts w:ascii="&amp;quota" w:hAnsi="&amp;quota"/>
+          <w:color w:val="444B51"/>
+          <w:bdr w:val="none" w:sz="0" w:space="0" w:color="auto" w:frame="1"/>
+        </w:rPr>
+        <w:t>Zirkind</w:t>
+      </w:r>
+      <w:proofErr w:type="spellEnd"/>
+      <w:r>
+        <w:rPr>
+          <w:rFonts w:ascii="&amp;quota" w:hAnsi="&amp;quota"/>
+          <w:color w:val="444B51"/>
+          <w:bdr w:val="none" w:sz="0" w:space="0" w:color="auto" w:frame="1"/>
+        </w:rPr>
+        <w:br/>
+      </w:r>
+      <w:r>
+        <w:rPr>
+          <w:rFonts w:ascii="&amp;quota" w:hAnsi="&amp;quota"/>
+          <w:color w:val="444B51"/>
+          <w:bdr w:val="none" w:sz="0" w:space="0" w:color="auto" w:frame="1"/>
+        </w:rPr>
+        <w:t xml:space="preserve">RZ - </w:t>
+      </w:r>
+      <w:proofErr w:type="spellStart"/>
+      <w:r>
+        <w:rPr>
+          <w:rFonts w:ascii="&amp;quota" w:hAnsi="&amp;quota"/>
+          <w:color w:val="444B51"/>
+          <w:bdr w:val="none" w:sz="0" w:space="0" w:color="auto" w:frame="1"/>
+        </w:rPr>
+        <w:t>Rezza-Zairan</w:t>
+      </w:r>
+      <w:proofErr w:type="spellEnd"/>
+      <w:r>
+        <w:rPr>
+          <w:rFonts w:ascii="&amp;quota" w:hAnsi="&amp;quota"/>
+          <w:color w:val="444B51"/>
+          <w:bdr w:val="none" w:sz="0" w:space="0" w:color="auto" w:frame="1"/>
+        </w:rPr>
+        <w:t xml:space="preserve"> </w:t>
+      </w:r>
+      <w:proofErr w:type="spellStart"/>
+      <w:r>
+        <w:rPr>
+          <w:rFonts w:ascii="&amp;quota" w:hAnsi="&amp;quota"/>
+          <w:color w:val="444B51"/>
+          <w:bdr w:val="none" w:sz="0" w:space="0" w:color="auto" w:frame="1"/>
+        </w:rPr>
+        <w:t>Zaharin</w:t>
+      </w:r>
+      <w:proofErr w:type="spellEnd"/>
+      <w:r>
+        <w:rPr>
+          <w:rFonts w:ascii="&amp;quota" w:hAnsi="&amp;quota"/>
+          <w:color w:val="444B51"/>
+          <w:bdr w:val="none" w:sz="0" w:space="0" w:color="auto" w:frame="1"/>
+        </w:rPr>
+        <w:br/>
+      </w:r>
+      <w:r>
+        <w:rPr>
+          <w:rFonts w:ascii="&amp;quota" w:hAnsi="&amp;quota"/>
+          <w:color w:val="444B51"/>
+          <w:bdr w:val="none" w:sz="0" w:space="0" w:color="auto" w:frame="1"/>
+        </w:rPr>
         <w:t xml:space="preserve">SV - </w:t>
       </w:r>
       <w:r>
@@ -1459,7 +1589,39 @@
           <w:color w:val="444B51"/>
           <w:bdr w:val="none" w:sz="0" w:space="0" w:color="auto" w:frame="1"/>
         </w:rPr>
-        <w:t>Shereece Angell Agatha</w:t>
+        <w:t>Shereece Victo</w:t>
+      </w:r>
+      <w:r>
+        <w:rPr>
+          <w:rFonts w:ascii="&amp;quota" w:hAnsi="&amp;quota"/>
+          <w:color w:val="444B51"/>
+          <w:bdr w:val="none" w:sz="0" w:space="0" w:color="auto" w:frame="1"/>
+        </w:rPr>
+        <w:t>r</w:t>
+      </w:r>
+      <w:r>
+        <w:rPr>
+          <w:rFonts w:ascii="&amp;quota" w:hAnsi="&amp;quota"/>
+          <w:color w:val="444B51"/>
+          <w:bdr w:val="none" w:sz="0" w:space="0" w:color="auto" w:frame="1"/>
+        </w:rPr>
+        <w:br/>
+      </w:r>
+      <w:r>
+        <w:rPr>
+          <w:rFonts w:ascii="&amp;quota" w:hAnsi="&amp;quota"/>
+          <w:color w:val="444B51"/>
+          <w:bdr w:val="none" w:sz="0" w:space="0" w:color="auto" w:frame="1"/>
+        </w:rPr>
+        <w:t xml:space="preserve">SZ – </w:t>
+      </w:r>
+      <w:r>
+        <w:rPr>
+          <w:rFonts w:ascii="&amp;quota" w:hAnsi="&amp;quota"/>
+          <w:color w:val="444B51"/>
+          <w:bdr w:val="none" w:sz="0" w:space="0" w:color="auto" w:frame="1"/>
+        </w:rPr>
+        <w:t>Steven</w:t>
       </w:r>
       <w:r>
         <w:rPr>
@@ -1469,22 +1631,16 @@
         </w:rPr>
         <w:t xml:space="preserve"> </w:t>
       </w:r>
-      <w:r>
-        <w:rPr>
-          <w:rFonts w:ascii="&amp;quota" w:hAnsi="&amp;quota"/>
-          <w:color w:val="444B51"/>
-          <w:bdr w:val="none" w:sz="0" w:space="0" w:color="auto" w:frame="1"/>
-        </w:rPr>
-        <w:t>Victo</w:t>
-      </w:r>
-      <w:r>
-        <w:rPr>
-          <w:rFonts w:ascii="&amp;quota" w:hAnsi="&amp;quota"/>
-          <w:color w:val="444B51"/>
-          <w:bdr w:val="none" w:sz="0" w:space="0" w:color="auto" w:frame="1"/>
-        </w:rPr>
-        <w:t>r</w:t>
-      </w:r>
+      <w:proofErr w:type="spellStart"/>
+      <w:r>
+        <w:rPr>
+          <w:rFonts w:ascii="&amp;quota" w:hAnsi="&amp;quota"/>
+          <w:color w:val="444B51"/>
+          <w:bdr w:val="none" w:sz="0" w:space="0" w:color="auto" w:frame="1"/>
+        </w:rPr>
+        <w:t>Zanga</w:t>
+      </w:r>
+      <w:proofErr w:type="spellEnd"/>
       <w:r>
         <w:rPr>
           <w:rFonts w:ascii="&amp;quota" w:hAnsi="&amp;quota"/>
@@ -1493,168 +1649,6 @@
         </w:rPr>
         <w:br/>
       </w:r>
-      <w:r>
-        <w:rPr>
-          <w:rFonts w:ascii="&amp;quota" w:hAnsi="&amp;quota"/>
-          <w:color w:val="444B51"/>
-          <w:bdr w:val="none" w:sz="0" w:space="0" w:color="auto" w:frame="1"/>
-        </w:rPr>
-        <w:t xml:space="preserve">MW - </w:t>
-      </w:r>
-      <w:r>
-        <w:rPr>
-          <w:rFonts w:ascii="&amp;quota" w:hAnsi="&amp;quota"/>
-          <w:color w:val="444B51"/>
-          <w:bdr w:val="none" w:sz="0" w:space="0" w:color="auto" w:frame="1"/>
-        </w:rPr>
-        <w:t>Michael</w:t>
-      </w:r>
-      <w:r>
-        <w:rPr>
-          <w:rFonts w:ascii="&amp;quota" w:hAnsi="&amp;quota"/>
-          <w:color w:val="444B51"/>
-          <w:bdr w:val="none" w:sz="0" w:space="0" w:color="auto" w:frame="1"/>
-        </w:rPr>
-        <w:t xml:space="preserve"> </w:t>
-      </w:r>
-      <w:proofErr w:type="spellStart"/>
-      <w:r>
-        <w:rPr>
-          <w:rFonts w:ascii="&amp;quota" w:hAnsi="&amp;quota"/>
-          <w:color w:val="444B51"/>
-          <w:bdr w:val="none" w:sz="0" w:space="0" w:color="auto" w:frame="1"/>
-        </w:rPr>
-        <w:t>Wilgus</w:t>
-      </w:r>
-      <w:proofErr w:type="spellEnd"/>
-      <w:r>
-        <w:rPr>
-          <w:rFonts w:ascii="&amp;quota" w:hAnsi="&amp;quota"/>
-          <w:color w:val="444B51"/>
-          <w:bdr w:val="none" w:sz="0" w:space="0" w:color="auto" w:frame="1"/>
-        </w:rPr>
-        <w:br/>
-      </w:r>
-      <w:r>
-        <w:rPr>
-          <w:rFonts w:ascii="&amp;quota" w:hAnsi="&amp;quota"/>
-          <w:color w:val="444B51"/>
-          <w:bdr w:val="none" w:sz="0" w:space="0" w:color="auto" w:frame="1"/>
-        </w:rPr>
-        <w:t xml:space="preserve">RZ - </w:t>
-      </w:r>
-      <w:proofErr w:type="spellStart"/>
-      <w:r>
-        <w:rPr>
-          <w:rFonts w:ascii="&amp;quota" w:hAnsi="&amp;quota"/>
-          <w:color w:val="444B51"/>
-          <w:bdr w:val="none" w:sz="0" w:space="0" w:color="auto" w:frame="1"/>
-        </w:rPr>
-        <w:t>Rezza-Zairan</w:t>
-      </w:r>
-      <w:proofErr w:type="spellEnd"/>
-      <w:r>
-        <w:rPr>
-          <w:rFonts w:ascii="&amp;quota" w:hAnsi="&amp;quota"/>
-          <w:color w:val="444B51"/>
-          <w:bdr w:val="none" w:sz="0" w:space="0" w:color="auto" w:frame="1"/>
-        </w:rPr>
-        <w:t xml:space="preserve"> </w:t>
-      </w:r>
-      <w:proofErr w:type="spellStart"/>
-      <w:r>
-        <w:rPr>
-          <w:rFonts w:ascii="&amp;quota" w:hAnsi="&amp;quota"/>
-          <w:color w:val="444B51"/>
-          <w:bdr w:val="none" w:sz="0" w:space="0" w:color="auto" w:frame="1"/>
-        </w:rPr>
-        <w:t>Zaharin</w:t>
-      </w:r>
-      <w:proofErr w:type="spellEnd"/>
-      <w:r>
-        <w:rPr>
-          <w:rFonts w:ascii="&amp;quota" w:hAnsi="&amp;quota"/>
-          <w:color w:val="444B51"/>
-          <w:bdr w:val="none" w:sz="0" w:space="0" w:color="auto" w:frame="1"/>
-        </w:rPr>
-        <w:br/>
-      </w:r>
-      <w:r>
-        <w:rPr>
-          <w:rFonts w:ascii="&amp;quota" w:hAnsi="&amp;quota"/>
-          <w:color w:val="444B51"/>
-          <w:bdr w:val="none" w:sz="0" w:space="0" w:color="auto" w:frame="1"/>
-        </w:rPr>
-        <w:t xml:space="preserve">SZ – </w:t>
-      </w:r>
-      <w:r>
-        <w:rPr>
-          <w:rFonts w:ascii="&amp;quota" w:hAnsi="&amp;quota"/>
-          <w:color w:val="444B51"/>
-          <w:bdr w:val="none" w:sz="0" w:space="0" w:color="auto" w:frame="1"/>
-        </w:rPr>
-        <w:t>Steven</w:t>
-      </w:r>
-      <w:r>
-        <w:rPr>
-          <w:rFonts w:ascii="&amp;quota" w:hAnsi="&amp;quota"/>
-          <w:color w:val="444B51"/>
-          <w:bdr w:val="none" w:sz="0" w:space="0" w:color="auto" w:frame="1"/>
-        </w:rPr>
-        <w:t xml:space="preserve"> </w:t>
-      </w:r>
-      <w:proofErr w:type="spellStart"/>
-      <w:r>
-        <w:rPr>
-          <w:rFonts w:ascii="&amp;quota" w:hAnsi="&amp;quota"/>
-          <w:color w:val="444B51"/>
-          <w:bdr w:val="none" w:sz="0" w:space="0" w:color="auto" w:frame="1"/>
-        </w:rPr>
-        <w:t>Zanga</w:t>
-      </w:r>
-      <w:proofErr w:type="spellEnd"/>
-      <w:r>
-        <w:rPr>
-          <w:rFonts w:ascii="&amp;quota" w:hAnsi="&amp;quota"/>
-          <w:color w:val="444B51"/>
-          <w:bdr w:val="none" w:sz="0" w:space="0" w:color="auto" w:frame="1"/>
-        </w:rPr>
-        <w:br/>
-      </w:r>
-      <w:r>
-        <w:rPr>
-          <w:rFonts w:ascii="&amp;quota" w:hAnsi="&amp;quota"/>
-          <w:color w:val="444B51"/>
-          <w:bdr w:val="none" w:sz="0" w:space="0" w:color="auto" w:frame="1"/>
-        </w:rPr>
-        <w:t xml:space="preserve">MZ - </w:t>
-      </w:r>
-      <w:r>
-        <w:rPr>
-          <w:rFonts w:ascii="&amp;quota" w:hAnsi="&amp;quota"/>
-          <w:color w:val="444B51"/>
-          <w:bdr w:val="none" w:sz="0" w:space="0" w:color="auto" w:frame="1"/>
-        </w:rPr>
-        <w:t>Mordechai</w:t>
-      </w:r>
-      <w:r>
-        <w:rPr>
-          <w:rFonts w:ascii="&amp;quota" w:hAnsi="&amp;quota"/>
-          <w:color w:val="444B51"/>
-          <w:bdr w:val="none" w:sz="0" w:space="0" w:color="auto" w:frame="1"/>
-        </w:rPr>
-        <w:t xml:space="preserve"> </w:t>
-      </w:r>
-      <w:proofErr w:type="spellStart"/>
-      <w:r>
-        <w:rPr>
-          <w:rFonts w:ascii="&amp;quota" w:hAnsi="&amp;quota"/>
-          <w:color w:val="444B51"/>
-          <w:bdr w:val="none" w:sz="0" w:space="0" w:color="auto" w:frame="1"/>
-        </w:rPr>
-        <w:t>Zirkind</w:t>
-      </w:r>
-      <w:proofErr w:type="spellEnd"/>
     </w:p>
     <w:p>
       <w:pPr>
@@ -5218,23 +5212,7 @@
           <w:color w:val="444B51"/>
           <w:bdr w:val="none" w:sz="0" w:space="0" w:color="auto" w:frame="1"/>
         </w:rPr>
-        <w:t>Shereece Angell Agatha</w:t>
-      </w:r>
-      <w:r>
-        <w:rPr>
-          <w:rFonts w:ascii="&amp;quota" w:hAnsi="&amp;quota"/>
-          <w:color w:val="444B51"/>
-          <w:bdr w:val="none" w:sz="0" w:space="0" w:color="auto" w:frame="1"/>
-        </w:rPr>
-        <w:t xml:space="preserve"> </w:t>
-      </w:r>
-      <w:r>
-        <w:rPr>
-          <w:rFonts w:ascii="&amp;quota" w:hAnsi="&amp;quota"/>
-          <w:color w:val="444B51"/>
-          <w:bdr w:val="none" w:sz="0" w:space="0" w:color="auto" w:frame="1"/>
-        </w:rPr>
-        <w:t>Victo</w:t>
+        <w:t>Shereece Victo</w:t>
       </w:r>
       <w:r>
         <w:rPr>
@@ -5426,15 +5404,32 @@
           <w:lang w:val="en-029"/>
         </w:rPr>
       </w:pPr>
-      <w:bookmarkStart w:id="0" w:name="_GoBack"/>
-      <w:r>
-        <w:rPr>
-          <w:rFonts w:ascii="&amp;quota" w:hAnsi="&amp;quota"/>
-          <w:color w:val="444B51"/>
-          <w:bdr w:val="none" w:sz="0" w:space="0" w:color="auto" w:frame="1"/>
-          <w:lang w:val="en-029"/>
-        </w:rPr>
-        <w:t xml:space="preserve">Discussed Progress with Tutor </w:t>
+      <w:r>
+        <w:rPr>
+          <w:rFonts w:ascii="&amp;quota" w:hAnsi="&amp;quota"/>
+          <w:color w:val="444B51"/>
+          <w:bdr w:val="none" w:sz="0" w:space="0" w:color="auto" w:frame="1"/>
+          <w:lang w:val="en-029"/>
+        </w:rPr>
+        <w:t xml:space="preserve">Discussed Progress with </w:t>
+      </w:r>
+      <w:r>
+        <w:rPr>
+          <w:rFonts w:ascii="&amp;quota" w:hAnsi="&amp;quota"/>
+          <w:color w:val="444B51"/>
+          <w:bdr w:val="none" w:sz="0" w:space="0" w:color="auto" w:frame="1"/>
+          <w:lang w:val="en-029"/>
+        </w:rPr>
+        <w:t>TA</w:t>
+      </w:r>
+      <w:r>
+        <w:rPr>
+          <w:rFonts w:ascii="&amp;quota" w:hAnsi="&amp;quota"/>
+          <w:color w:val="444B51"/>
+          <w:bdr w:val="none" w:sz="0" w:space="0" w:color="auto" w:frame="1"/>
+          <w:lang w:val="en-029"/>
+        </w:rPr>
+        <w:t xml:space="preserve"> </w:t>
       </w:r>
     </w:p>
     <w:p>
@@ -5561,7 +5556,6 @@
         <w:t xml:space="preserve">Clarified again, the work to be done for the first iteration </w:t>
       </w:r>
     </w:p>
-    <w:bookmarkEnd w:id="0"/>
     <w:p>
       <w:pPr>
         <w:pStyle w:val="NormalWeb"/>
@@ -5592,7 +5586,644 @@
     </w:p>
     <w:p>
       <w:pPr>
+        <w:pStyle w:val="NormalWeb"/>
+        <w:spacing w:before="0" w:beforeAutospacing="0" w:after="300" w:afterAutospacing="0"/>
         <w:jc w:val="right"/>
+        <w:textAlignment w:val="baseline"/>
+        <w:rPr>
+          <w:rFonts w:ascii="&amp;quota" w:hAnsi="&amp;quota"/>
+          <w:color w:val="444B51"/>
+          <w:bdr w:val="none" w:sz="0" w:space="0" w:color="auto" w:frame="1"/>
+          <w:lang w:val="en-029"/>
+        </w:rPr>
+      </w:pPr>
+    </w:p>
+    <w:p>
+      <w:pPr>
+        <w:pStyle w:val="NormalWeb"/>
+        <w:spacing w:before="0" w:beforeAutospacing="0" w:after="300" w:afterAutospacing="0"/>
+        <w:jc w:val="right"/>
+        <w:textAlignment w:val="baseline"/>
+        <w:rPr>
+          <w:rFonts w:ascii="&amp;quota" w:hAnsi="&amp;quota"/>
+          <w:color w:val="444B51"/>
+          <w:bdr w:val="none" w:sz="0" w:space="0" w:color="auto" w:frame="1"/>
+          <w:lang w:val="en-029"/>
+        </w:rPr>
+      </w:pPr>
+    </w:p>
+    <w:p>
+      <w:pPr>
+        <w:pStyle w:val="NormalWeb"/>
+        <w:spacing w:before="0" w:beforeAutospacing="0" w:after="300" w:afterAutospacing="0"/>
+        <w:ind w:left="720"/>
+        <w:jc w:val="right"/>
+        <w:textAlignment w:val="baseline"/>
+        <w:rPr>
+          <w:rFonts w:ascii="&amp;quota" w:hAnsi="&amp;quota"/>
+          <w:color w:val="444B51"/>
+          <w:bdr w:val="none" w:sz="0" w:space="0" w:color="auto" w:frame="1"/>
+        </w:rPr>
+      </w:pPr>
+      <w:r>
+        <w:rPr>
+          <w:rFonts w:ascii="&amp;quota" w:hAnsi="&amp;quota"/>
+          <w:color w:val="444B51"/>
+          <w:bdr w:val="none" w:sz="0" w:space="0" w:color="auto" w:frame="1"/>
+        </w:rPr>
+        <w:lastRenderedPageBreak/>
+        <w:t>Tuesday, 5</w:t>
+      </w:r>
+      <w:r>
+        <w:rPr>
+          <w:rFonts w:ascii="&amp;quota" w:hAnsi="&amp;quota"/>
+          <w:color w:val="444B51"/>
+          <w:bdr w:val="none" w:sz="0" w:space="0" w:color="auto" w:frame="1"/>
+          <w:vertAlign w:val="superscript"/>
+        </w:rPr>
+        <w:t>th</w:t>
+      </w:r>
+      <w:r>
+        <w:rPr>
+          <w:rFonts w:ascii="&amp;quota" w:hAnsi="&amp;quota"/>
+          <w:color w:val="444B51"/>
+          <w:bdr w:val="none" w:sz="0" w:space="0" w:color="auto" w:frame="1"/>
+        </w:rPr>
+        <w:t xml:space="preserve"> </w:t>
+      </w:r>
+      <w:r>
+        <w:rPr>
+          <w:rFonts w:ascii="&amp;quota" w:hAnsi="&amp;quota"/>
+          <w:color w:val="444B51"/>
+          <w:bdr w:val="none" w:sz="0" w:space="0" w:color="auto" w:frame="1"/>
+        </w:rPr>
+        <w:t>February</w:t>
+      </w:r>
+      <w:r>
+        <w:rPr>
+          <w:rFonts w:ascii="&amp;quota" w:hAnsi="&amp;quota"/>
+          <w:color w:val="444B51"/>
+          <w:bdr w:val="none" w:sz="0" w:space="0" w:color="auto" w:frame="1"/>
+        </w:rPr>
+        <w:t xml:space="preserve"> 2019 |</w:t>
+      </w:r>
+      <w:r>
+        <w:rPr>
+          <w:rFonts w:ascii="&amp;quota" w:hAnsi="&amp;quota"/>
+          <w:color w:val="444B51"/>
+          <w:bdr w:val="none" w:sz="0" w:space="0" w:color="auto" w:frame="1"/>
+        </w:rPr>
+        <w:t>8:45</w:t>
+      </w:r>
+      <w:r>
+        <w:rPr>
+          <w:rFonts w:ascii="&amp;quota" w:hAnsi="&amp;quota"/>
+          <w:color w:val="444B51"/>
+          <w:bdr w:val="none" w:sz="0" w:space="0" w:color="auto" w:frame="1"/>
+        </w:rPr>
+        <w:t xml:space="preserve"> pm – </w:t>
+      </w:r>
+      <w:r>
+        <w:rPr>
+          <w:rFonts w:ascii="&amp;quota" w:hAnsi="&amp;quota"/>
+          <w:color w:val="444B51"/>
+          <w:bdr w:val="none" w:sz="0" w:space="0" w:color="auto" w:frame="1"/>
+        </w:rPr>
+        <w:t>11</w:t>
+      </w:r>
+      <w:r>
+        <w:rPr>
+          <w:rFonts w:ascii="&amp;quota" w:hAnsi="&amp;quota"/>
+          <w:color w:val="444B51"/>
+          <w:bdr w:val="none" w:sz="0" w:space="0" w:color="auto" w:frame="1"/>
+        </w:rPr>
+        <w:t>:</w:t>
+      </w:r>
+      <w:r>
+        <w:rPr>
+          <w:rFonts w:ascii="&amp;quota" w:hAnsi="&amp;quota"/>
+          <w:color w:val="444B51"/>
+          <w:bdr w:val="none" w:sz="0" w:space="0" w:color="auto" w:frame="1"/>
+        </w:rPr>
+        <w:t>00</w:t>
+      </w:r>
+      <w:r>
+        <w:rPr>
+          <w:rFonts w:ascii="&amp;quota" w:hAnsi="&amp;quota"/>
+          <w:color w:val="444B51"/>
+          <w:bdr w:val="none" w:sz="0" w:space="0" w:color="auto" w:frame="1"/>
+        </w:rPr>
+        <w:t xml:space="preserve"> pm | </w:t>
+      </w:r>
+      <w:r>
+        <w:rPr>
+          <w:rFonts w:ascii="&amp;quota" w:hAnsi="&amp;quota"/>
+          <w:color w:val="444B51"/>
+          <w:bdr w:val="none" w:sz="0" w:space="0" w:color="auto" w:frame="1"/>
+        </w:rPr>
+        <w:t>Home</w:t>
+      </w:r>
+    </w:p>
+    <w:p>
+      <w:pPr>
+        <w:pStyle w:val="NormalWeb"/>
+        <w:spacing w:after="300"/>
+        <w:jc w:val="right"/>
+        <w:textAlignment w:val="baseline"/>
+        <w:rPr>
+          <w:rFonts w:ascii="&amp;quota" w:hAnsi="&amp;quota"/>
+          <w:color w:val="444B51"/>
+          <w:bdr w:val="none" w:sz="0" w:space="0" w:color="auto" w:frame="1"/>
+        </w:rPr>
+      </w:pPr>
+      <w:r>
+        <w:rPr>
+          <w:rFonts w:ascii="&amp;quota" w:hAnsi="&amp;quota"/>
+          <w:color w:val="444B51"/>
+          <w:bdr w:val="none" w:sz="0" w:space="0" w:color="auto" w:frame="1"/>
+          <w:lang w:val="en-029"/>
+        </w:rPr>
+        <w:t xml:space="preserve">Attendees: </w:t>
+      </w:r>
+      <w:r>
+        <w:rPr>
+          <w:rFonts w:ascii="&amp;quota" w:hAnsi="&amp;quota"/>
+          <w:color w:val="444B51"/>
+          <w:bdr w:val="none" w:sz="0" w:space="0" w:color="auto" w:frame="1"/>
+          <w:lang w:val="en-029"/>
+        </w:rPr>
+        <w:br/>
+      </w:r>
+      <w:r>
+        <w:rPr>
+          <w:rFonts w:ascii="&amp;quota" w:hAnsi="&amp;quota"/>
+          <w:color w:val="444B51"/>
+          <w:bdr w:val="none" w:sz="0" w:space="0" w:color="auto" w:frame="1"/>
+          <w:lang w:val="en-029"/>
+        </w:rPr>
+        <w:t xml:space="preserve">(Via Discord) </w:t>
+      </w:r>
+      <w:r>
+        <w:rPr>
+          <w:rFonts w:ascii="&amp;quota" w:hAnsi="&amp;quota"/>
+          <w:color w:val="444B51"/>
+          <w:bdr w:val="none" w:sz="0" w:space="0" w:color="auto" w:frame="1"/>
+          <w:lang w:val="en-029"/>
+        </w:rPr>
+        <w:br/>
+      </w:r>
+      <w:r>
+        <w:rPr>
+          <w:rFonts w:ascii="&amp;quota" w:hAnsi="&amp;quota"/>
+          <w:color w:val="444B51"/>
+          <w:bdr w:val="none" w:sz="0" w:space="0" w:color="auto" w:frame="1"/>
+        </w:rPr>
+        <w:t xml:space="preserve">CS - </w:t>
+      </w:r>
+      <w:r>
+        <w:rPr>
+          <w:rFonts w:ascii="&amp;quota" w:hAnsi="&amp;quota"/>
+          <w:color w:val="444B51"/>
+          <w:bdr w:val="none" w:sz="0" w:space="0" w:color="auto" w:frame="1"/>
+        </w:rPr>
+        <w:t>Christophe</w:t>
+      </w:r>
+      <w:r>
+        <w:rPr>
+          <w:rFonts w:ascii="&amp;quota" w:hAnsi="&amp;quota"/>
+          <w:color w:val="444B51"/>
+          <w:bdr w:val="none" w:sz="0" w:space="0" w:color="auto" w:frame="1"/>
+        </w:rPr>
+        <w:t xml:space="preserve"> </w:t>
+      </w:r>
+      <w:r>
+        <w:rPr>
+          <w:rFonts w:ascii="&amp;quota" w:hAnsi="&amp;quota"/>
+          <w:color w:val="444B51"/>
+          <w:bdr w:val="none" w:sz="0" w:space="0" w:color="auto" w:frame="1"/>
+        </w:rPr>
+        <w:t>Savard</w:t>
+      </w:r>
+      <w:r>
+        <w:rPr>
+          <w:rFonts w:ascii="&amp;quota" w:hAnsi="&amp;quota"/>
+          <w:color w:val="444B51"/>
+          <w:bdr w:val="none" w:sz="0" w:space="0" w:color="auto" w:frame="1"/>
+        </w:rPr>
+        <w:br/>
+        <w:t xml:space="preserve">SV - </w:t>
+      </w:r>
+      <w:r>
+        <w:rPr>
+          <w:rFonts w:ascii="&amp;quota" w:hAnsi="&amp;quota"/>
+          <w:color w:val="444B51"/>
+          <w:bdr w:val="none" w:sz="0" w:space="0" w:color="auto" w:frame="1"/>
+        </w:rPr>
+        <w:t>Shereece Angell Agatha</w:t>
+      </w:r>
+      <w:r>
+        <w:rPr>
+          <w:rFonts w:ascii="&amp;quota" w:hAnsi="&amp;quota"/>
+          <w:color w:val="444B51"/>
+          <w:bdr w:val="none" w:sz="0" w:space="0" w:color="auto" w:frame="1"/>
+        </w:rPr>
+        <w:t xml:space="preserve"> </w:t>
+      </w:r>
+      <w:r>
+        <w:rPr>
+          <w:rFonts w:ascii="&amp;quota" w:hAnsi="&amp;quota"/>
+          <w:color w:val="444B51"/>
+          <w:bdr w:val="none" w:sz="0" w:space="0" w:color="auto" w:frame="1"/>
+        </w:rPr>
+        <w:t>Victo</w:t>
+      </w:r>
+      <w:r>
+        <w:rPr>
+          <w:rFonts w:ascii="&amp;quota" w:hAnsi="&amp;quota"/>
+          <w:color w:val="444B51"/>
+          <w:bdr w:val="none" w:sz="0" w:space="0" w:color="auto" w:frame="1"/>
+        </w:rPr>
+        <w:t>r</w:t>
+      </w:r>
+      <w:r>
+        <w:rPr>
+          <w:rFonts w:ascii="&amp;quota" w:hAnsi="&amp;quota"/>
+          <w:color w:val="444B51"/>
+          <w:bdr w:val="none" w:sz="0" w:space="0" w:color="auto" w:frame="1"/>
+        </w:rPr>
+        <w:br/>
+        <w:t xml:space="preserve">RZ - </w:t>
+      </w:r>
+      <w:proofErr w:type="spellStart"/>
+      <w:r>
+        <w:rPr>
+          <w:rFonts w:ascii="&amp;quota" w:hAnsi="&amp;quota"/>
+          <w:color w:val="444B51"/>
+          <w:bdr w:val="none" w:sz="0" w:space="0" w:color="auto" w:frame="1"/>
+        </w:rPr>
+        <w:t>Rezza-Zairan</w:t>
+      </w:r>
+      <w:proofErr w:type="spellEnd"/>
+      <w:r>
+        <w:rPr>
+          <w:rFonts w:ascii="&amp;quota" w:hAnsi="&amp;quota"/>
+          <w:color w:val="444B51"/>
+          <w:bdr w:val="none" w:sz="0" w:space="0" w:color="auto" w:frame="1"/>
+        </w:rPr>
+        <w:t xml:space="preserve"> </w:t>
+      </w:r>
+      <w:proofErr w:type="spellStart"/>
+      <w:r>
+        <w:rPr>
+          <w:rFonts w:ascii="&amp;quota" w:hAnsi="&amp;quota"/>
+          <w:color w:val="444B51"/>
+          <w:bdr w:val="none" w:sz="0" w:space="0" w:color="auto" w:frame="1"/>
+        </w:rPr>
+        <w:t>Zaharin</w:t>
+      </w:r>
+      <w:proofErr w:type="spellEnd"/>
+      <w:r>
+        <w:rPr>
+          <w:rFonts w:ascii="&amp;quota" w:hAnsi="&amp;quota"/>
+          <w:color w:val="444B51"/>
+          <w:bdr w:val="none" w:sz="0" w:space="0" w:color="auto" w:frame="1"/>
+        </w:rPr>
+        <w:br/>
+        <w:t xml:space="preserve">MZ - </w:t>
+      </w:r>
+      <w:r>
+        <w:rPr>
+          <w:rFonts w:ascii="&amp;quota" w:hAnsi="&amp;quota"/>
+          <w:color w:val="444B51"/>
+          <w:bdr w:val="none" w:sz="0" w:space="0" w:color="auto" w:frame="1"/>
+        </w:rPr>
+        <w:t>Mordechai</w:t>
+      </w:r>
+      <w:r>
+        <w:rPr>
+          <w:rFonts w:ascii="&amp;quota" w:hAnsi="&amp;quota"/>
+          <w:color w:val="444B51"/>
+          <w:bdr w:val="none" w:sz="0" w:space="0" w:color="auto" w:frame="1"/>
+        </w:rPr>
+        <w:t xml:space="preserve"> </w:t>
+      </w:r>
+      <w:proofErr w:type="spellStart"/>
+      <w:r>
+        <w:rPr>
+          <w:rFonts w:ascii="&amp;quota" w:hAnsi="&amp;quota"/>
+          <w:color w:val="444B51"/>
+          <w:bdr w:val="none" w:sz="0" w:space="0" w:color="auto" w:frame="1"/>
+        </w:rPr>
+        <w:t>Zirkind</w:t>
+      </w:r>
+      <w:proofErr w:type="spellEnd"/>
+    </w:p>
+    <w:p>
+      <w:pPr>
+        <w:pStyle w:val="NormalWeb"/>
+        <w:spacing w:after="300"/>
+        <w:ind w:left="720"/>
+        <w:textAlignment w:val="baseline"/>
+        <w:rPr>
+          <w:rFonts w:ascii="&amp;quota" w:hAnsi="&amp;quota"/>
+          <w:color w:val="444B51"/>
+          <w:u w:val="single"/>
+          <w:bdr w:val="none" w:sz="0" w:space="0" w:color="auto" w:frame="1"/>
+        </w:rPr>
+      </w:pPr>
+      <w:r>
+        <w:rPr>
+          <w:rFonts w:ascii="&amp;quota" w:hAnsi="&amp;quota"/>
+          <w:color w:val="444B51"/>
+          <w:u w:val="single"/>
+          <w:bdr w:val="none" w:sz="0" w:space="0" w:color="auto" w:frame="1"/>
+        </w:rPr>
+        <w:t xml:space="preserve">Documentation </w:t>
+      </w:r>
+    </w:p>
+    <w:p>
+      <w:pPr>
+        <w:pStyle w:val="NormalWeb"/>
+        <w:numPr>
+          <w:ilvl w:val="0"/>
+          <w:numId w:val="6"/>
+        </w:numPr>
+        <w:spacing w:after="300"/>
+        <w:textAlignment w:val="baseline"/>
+        <w:rPr>
+          <w:rFonts w:ascii="&amp;quota" w:hAnsi="&amp;quota"/>
+          <w:color w:val="444B51"/>
+          <w:bdr w:val="none" w:sz="0" w:space="0" w:color="auto" w:frame="1"/>
+          <w:lang w:val="en-029"/>
+        </w:rPr>
+      </w:pPr>
+      <w:r>
+        <w:rPr>
+          <w:rFonts w:ascii="&amp;quota" w:hAnsi="&amp;quota"/>
+          <w:color w:val="444B51"/>
+          <w:bdr w:val="none" w:sz="0" w:space="0" w:color="auto" w:frame="1"/>
+          <w:lang w:val="en-029"/>
+        </w:rPr>
+        <w:t>I d</w:t>
+      </w:r>
+      <w:r>
+        <w:rPr>
+          <w:rFonts w:ascii="&amp;quota" w:hAnsi="&amp;quota"/>
+          <w:color w:val="444B51"/>
+          <w:bdr w:val="none" w:sz="0" w:space="0" w:color="auto" w:frame="1"/>
+          <w:lang w:val="en-029"/>
+        </w:rPr>
+        <w:t xml:space="preserve">iscussed </w:t>
+      </w:r>
+      <w:r>
+        <w:rPr>
+          <w:rFonts w:ascii="&amp;quota" w:hAnsi="&amp;quota"/>
+          <w:color w:val="444B51"/>
+          <w:bdr w:val="none" w:sz="0" w:space="0" w:color="auto" w:frame="1"/>
+          <w:lang w:val="en-029"/>
+        </w:rPr>
+        <w:t xml:space="preserve">Use Cases and the gameplay with RZ </w:t>
+      </w:r>
+    </w:p>
+    <w:p>
+      <w:pPr>
+        <w:pStyle w:val="NormalWeb"/>
+        <w:numPr>
+          <w:ilvl w:val="0"/>
+          <w:numId w:val="6"/>
+        </w:numPr>
+        <w:spacing w:after="300"/>
+        <w:textAlignment w:val="baseline"/>
+        <w:rPr>
+          <w:rFonts w:ascii="&amp;quota" w:hAnsi="&amp;quota"/>
+          <w:color w:val="444B51"/>
+          <w:bdr w:val="none" w:sz="0" w:space="0" w:color="auto" w:frame="1"/>
+          <w:lang w:val="en-029"/>
+        </w:rPr>
+      </w:pPr>
+      <w:r>
+        <w:rPr>
+          <w:rFonts w:ascii="&amp;quota" w:hAnsi="&amp;quota"/>
+          <w:color w:val="444B51"/>
+          <w:bdr w:val="none" w:sz="0" w:space="0" w:color="auto" w:frame="1"/>
+          <w:lang w:val="en-029"/>
+        </w:rPr>
+        <w:t>I w</w:t>
+      </w:r>
+      <w:r>
+        <w:rPr>
+          <w:rFonts w:ascii="&amp;quota" w:hAnsi="&amp;quota"/>
+          <w:color w:val="444B51"/>
+          <w:bdr w:val="none" w:sz="0" w:space="0" w:color="auto" w:frame="1"/>
+          <w:lang w:val="en-029"/>
+        </w:rPr>
+        <w:t xml:space="preserve">rote </w:t>
+      </w:r>
+      <w:r>
+        <w:rPr>
+          <w:rFonts w:ascii="&amp;quota" w:hAnsi="&amp;quota"/>
+          <w:color w:val="444B51"/>
+          <w:bdr w:val="none" w:sz="0" w:space="0" w:color="auto" w:frame="1"/>
+          <w:lang w:val="en-029"/>
+        </w:rPr>
+        <w:t>meeting m</w:t>
+      </w:r>
+      <w:r>
+        <w:rPr>
+          <w:rFonts w:ascii="&amp;quota" w:hAnsi="&amp;quota"/>
+          <w:color w:val="444B51"/>
+          <w:bdr w:val="none" w:sz="0" w:space="0" w:color="auto" w:frame="1"/>
+          <w:lang w:val="en-029"/>
+        </w:rPr>
+        <w:t>inutes from meeting 2</w:t>
+      </w:r>
+      <w:r>
+        <w:rPr>
+          <w:rFonts w:ascii="&amp;quota" w:hAnsi="&amp;quota"/>
+          <w:color w:val="444B51"/>
+          <w:bdr w:val="none" w:sz="0" w:space="0" w:color="auto" w:frame="1"/>
+          <w:lang w:val="en-029"/>
+        </w:rPr>
+        <w:t xml:space="preserve"> </w:t>
+      </w:r>
+    </w:p>
+    <w:p>
+      <w:pPr>
+        <w:pStyle w:val="NormalWeb"/>
+        <w:numPr>
+          <w:ilvl w:val="0"/>
+          <w:numId w:val="6"/>
+        </w:numPr>
+        <w:spacing w:after="300"/>
+        <w:textAlignment w:val="baseline"/>
+        <w:rPr>
+          <w:rFonts w:ascii="&amp;quota" w:hAnsi="&amp;quota"/>
+          <w:color w:val="444B51"/>
+          <w:bdr w:val="none" w:sz="0" w:space="0" w:color="auto" w:frame="1"/>
+          <w:lang w:val="en-029"/>
+        </w:rPr>
+      </w:pPr>
+      <w:r>
+        <w:rPr>
+          <w:rFonts w:ascii="&amp;quota" w:hAnsi="&amp;quota"/>
+          <w:color w:val="444B51"/>
+          <w:bdr w:val="none" w:sz="0" w:space="0" w:color="auto" w:frame="1"/>
+          <w:lang w:val="en-029"/>
+        </w:rPr>
+        <w:t>I s</w:t>
+      </w:r>
+      <w:r>
+        <w:rPr>
+          <w:rFonts w:ascii="&amp;quota" w:hAnsi="&amp;quota"/>
+          <w:color w:val="444B51"/>
+          <w:bdr w:val="none" w:sz="0" w:space="0" w:color="auto" w:frame="1"/>
+          <w:lang w:val="en-029"/>
+        </w:rPr>
+        <w:t xml:space="preserve">hared tasks to do as detailed by TA with the team </w:t>
+      </w:r>
+    </w:p>
+    <w:p>
+      <w:pPr>
+        <w:pStyle w:val="NormalWeb"/>
+        <w:numPr>
+          <w:ilvl w:val="0"/>
+          <w:numId w:val="6"/>
+        </w:numPr>
+        <w:spacing w:after="300"/>
+        <w:textAlignment w:val="baseline"/>
+        <w:rPr>
+          <w:rFonts w:ascii="&amp;quota" w:hAnsi="&amp;quota"/>
+          <w:color w:val="444B51"/>
+          <w:bdr w:val="none" w:sz="0" w:space="0" w:color="auto" w:frame="1"/>
+          <w:lang w:val="en-029"/>
+        </w:rPr>
+      </w:pPr>
+      <w:r>
+        <w:rPr>
+          <w:rFonts w:ascii="&amp;quota" w:hAnsi="&amp;quota"/>
+          <w:color w:val="444B51"/>
+          <w:bdr w:val="none" w:sz="0" w:space="0" w:color="auto" w:frame="1"/>
+          <w:lang w:val="en-029"/>
+        </w:rPr>
+        <w:t xml:space="preserve">I reread through and understood the code. The MVC model makes sense to me now. </w:t>
+      </w:r>
+    </w:p>
+    <w:p>
+      <w:pPr>
+        <w:pStyle w:val="NormalWeb"/>
+        <w:numPr>
+          <w:ilvl w:val="0"/>
+          <w:numId w:val="6"/>
+        </w:numPr>
+        <w:spacing w:after="300"/>
+        <w:textAlignment w:val="baseline"/>
+        <w:rPr>
+          <w:rFonts w:ascii="&amp;quota" w:hAnsi="&amp;quota"/>
+          <w:color w:val="444B51"/>
+          <w:bdr w:val="none" w:sz="0" w:space="0" w:color="auto" w:frame="1"/>
+          <w:lang w:val="en-029"/>
+        </w:rPr>
+      </w:pPr>
+      <w:r>
+        <w:rPr>
+          <w:rFonts w:ascii="&amp;quota" w:hAnsi="&amp;quota"/>
+          <w:color w:val="444B51"/>
+          <w:bdr w:val="none" w:sz="0" w:space="0" w:color="auto" w:frame="1"/>
+          <w:lang w:val="en-029"/>
+        </w:rPr>
+        <w:t xml:space="preserve">RZ, MZ and I discussed how the game is played; whether it’s automatically ran through or if the user must keep pressing next. I was unsure whether that was the method being implemented because MZ confused me by saying the user just starts the game and it plays until the end. </w:t>
+      </w:r>
+    </w:p>
+    <w:p>
+      <w:pPr>
+        <w:pStyle w:val="NormalWeb"/>
+        <w:numPr>
+          <w:ilvl w:val="0"/>
+          <w:numId w:val="6"/>
+        </w:numPr>
+        <w:spacing w:after="300"/>
+        <w:textAlignment w:val="baseline"/>
+        <w:rPr>
+          <w:rFonts w:ascii="&amp;quota" w:hAnsi="&amp;quota"/>
+          <w:color w:val="444B51"/>
+          <w:bdr w:val="none" w:sz="0" w:space="0" w:color="auto" w:frame="1"/>
+          <w:lang w:val="en-029"/>
+        </w:rPr>
+      </w:pPr>
+      <w:r>
+        <w:rPr>
+          <w:rFonts w:ascii="&amp;quota" w:hAnsi="&amp;quota"/>
+          <w:color w:val="444B51"/>
+          <w:bdr w:val="none" w:sz="0" w:space="0" w:color="auto" w:frame="1"/>
+          <w:lang w:val="en-029"/>
+        </w:rPr>
+        <w:t xml:space="preserve">We discussed, how the undo and redo button would work in both cases.  </w:t>
+      </w:r>
+    </w:p>
+    <w:p>
+      <w:pPr>
+        <w:pStyle w:val="NormalWeb"/>
+        <w:numPr>
+          <w:ilvl w:val="0"/>
+          <w:numId w:val="6"/>
+        </w:numPr>
+        <w:spacing w:after="300"/>
+        <w:textAlignment w:val="baseline"/>
+        <w:rPr>
+          <w:rFonts w:ascii="&amp;quota" w:hAnsi="&amp;quota"/>
+          <w:color w:val="444B51"/>
+          <w:bdr w:val="none" w:sz="0" w:space="0" w:color="auto" w:frame="1"/>
+          <w:lang w:val="en-029"/>
+        </w:rPr>
+      </w:pPr>
+      <w:r>
+        <w:rPr>
+          <w:rFonts w:ascii="&amp;quota" w:hAnsi="&amp;quota"/>
+          <w:color w:val="444B51"/>
+          <w:bdr w:val="none" w:sz="0" w:space="0" w:color="auto" w:frame="1"/>
+          <w:lang w:val="en-029"/>
+        </w:rPr>
+        <w:t xml:space="preserve">We looped in CS since he coordinates the coding process. I was right, the game progresses only as the user presses a ‘next’ or ‘next play’ button. </w:t>
+      </w:r>
+    </w:p>
+    <w:p>
+      <w:pPr>
+        <w:pStyle w:val="NormalWeb"/>
+        <w:numPr>
+          <w:ilvl w:val="0"/>
+          <w:numId w:val="6"/>
+        </w:numPr>
+        <w:spacing w:after="300"/>
+        <w:textAlignment w:val="baseline"/>
+        <w:rPr>
+          <w:rFonts w:ascii="&amp;quota" w:hAnsi="&amp;quota"/>
+          <w:color w:val="444B51"/>
+          <w:bdr w:val="none" w:sz="0" w:space="0" w:color="auto" w:frame="1"/>
+          <w:lang w:val="en-029"/>
+        </w:rPr>
+      </w:pPr>
+      <w:r>
+        <w:rPr>
+          <w:rFonts w:ascii="&amp;quota" w:hAnsi="&amp;quota"/>
+          <w:color w:val="444B51"/>
+          <w:bdr w:val="none" w:sz="0" w:space="0" w:color="auto" w:frame="1"/>
+          <w:lang w:val="en-029"/>
+        </w:rPr>
+        <w:t>I s</w:t>
+      </w:r>
+      <w:r>
+        <w:rPr>
+          <w:rFonts w:ascii="&amp;quota" w:hAnsi="&amp;quota"/>
+          <w:color w:val="444B51"/>
+          <w:bdr w:val="none" w:sz="0" w:space="0" w:color="auto" w:frame="1"/>
+          <w:lang w:val="en-029"/>
+        </w:rPr>
+        <w:t xml:space="preserve">tarted the Domain Model. </w:t>
+      </w:r>
+    </w:p>
+    <w:p>
+      <w:pPr>
+        <w:jc w:val="right"/>
         <w:rPr>
           <w:rFonts w:ascii="&amp;quota" w:hAnsi="&amp;quota"/>
           <w:sz w:val="24"/>
@@ -5625,9 +6256,1778 @@
           <w:bdr w:val="none" w:sz="0" w:space="0" w:color="auto" w:frame="1"/>
           <w:lang w:val="en-029"/>
         </w:rPr>
+        <w:br/>
+      </w:r>
+    </w:p>
+    <w:p>
+      <w:pPr>
+        <w:pStyle w:val="NormalWeb"/>
+        <w:spacing w:before="0" w:beforeAutospacing="0" w:after="300" w:afterAutospacing="0"/>
+        <w:textAlignment w:val="baseline"/>
+        <w:rPr>
+          <w:rFonts w:ascii="&amp;quota" w:hAnsi="&amp;quota"/>
+          <w:b/>
+          <w:color w:val="444B51"/>
+          <w:bdr w:val="none" w:sz="0" w:space="0" w:color="auto" w:frame="1"/>
+          <w:lang w:val="en-029"/>
+        </w:rPr>
+      </w:pPr>
+    </w:p>
+    <w:p>
+      <w:pPr>
+        <w:pStyle w:val="NormalWeb"/>
+        <w:spacing w:before="0" w:beforeAutospacing="0" w:after="300" w:afterAutospacing="0"/>
+        <w:textAlignment w:val="baseline"/>
+        <w:rPr>
+          <w:rFonts w:ascii="&amp;quota" w:hAnsi="&amp;quota"/>
+          <w:b/>
+          <w:color w:val="444B51"/>
+          <w:bdr w:val="none" w:sz="0" w:space="0" w:color="auto" w:frame="1"/>
+        </w:rPr>
+      </w:pPr>
+    </w:p>
+    <w:p>
+      <w:pPr>
+        <w:pStyle w:val="NormalWeb"/>
+        <w:spacing w:before="0" w:beforeAutospacing="0" w:after="300" w:afterAutospacing="0"/>
+        <w:textAlignment w:val="baseline"/>
+        <w:rPr>
+          <w:rFonts w:ascii="&amp;quota" w:hAnsi="&amp;quota"/>
+          <w:b/>
+          <w:color w:val="444B51"/>
+          <w:bdr w:val="none" w:sz="0" w:space="0" w:color="auto" w:frame="1"/>
+        </w:rPr>
+      </w:pPr>
+    </w:p>
+    <w:p>
+      <w:pPr>
+        <w:pStyle w:val="NormalWeb"/>
+        <w:spacing w:before="0" w:beforeAutospacing="0" w:after="300" w:afterAutospacing="0"/>
+        <w:textAlignment w:val="baseline"/>
+        <w:rPr>
+          <w:rFonts w:ascii="&amp;quota" w:hAnsi="&amp;quota"/>
+          <w:b/>
+          <w:color w:val="444B51"/>
+          <w:bdr w:val="none" w:sz="0" w:space="0" w:color="auto" w:frame="1"/>
+        </w:rPr>
+      </w:pPr>
+    </w:p>
+    <w:p>
+      <w:pPr>
+        <w:pStyle w:val="NormalWeb"/>
+        <w:spacing w:before="0" w:beforeAutospacing="0" w:after="300" w:afterAutospacing="0"/>
+        <w:textAlignment w:val="baseline"/>
+        <w:rPr>
+          <w:rFonts w:ascii="&amp;quota" w:hAnsi="&amp;quota"/>
+          <w:b/>
+          <w:color w:val="444B51"/>
+          <w:bdr w:val="none" w:sz="0" w:space="0" w:color="auto" w:frame="1"/>
+        </w:rPr>
+      </w:pPr>
+    </w:p>
+    <w:p>
+      <w:pPr>
+        <w:pStyle w:val="NormalWeb"/>
+        <w:spacing w:before="0" w:beforeAutospacing="0" w:after="300" w:afterAutospacing="0"/>
+        <w:textAlignment w:val="baseline"/>
+        <w:rPr>
+          <w:rFonts w:ascii="&amp;quota" w:hAnsi="&amp;quota"/>
+          <w:b/>
+          <w:color w:val="444B51"/>
+          <w:bdr w:val="none" w:sz="0" w:space="0" w:color="auto" w:frame="1"/>
+        </w:rPr>
+      </w:pPr>
+    </w:p>
+    <w:p>
+      <w:pPr>
+        <w:pStyle w:val="NormalWeb"/>
+        <w:spacing w:before="0" w:beforeAutospacing="0" w:after="300" w:afterAutospacing="0"/>
+        <w:textAlignment w:val="baseline"/>
+        <w:rPr>
+          <w:rFonts w:ascii="&amp;quota" w:hAnsi="&amp;quota"/>
+          <w:b/>
+          <w:color w:val="444B51"/>
+          <w:bdr w:val="none" w:sz="0" w:space="0" w:color="auto" w:frame="1"/>
+        </w:rPr>
+      </w:pPr>
+    </w:p>
+    <w:p>
+      <w:pPr>
+        <w:pStyle w:val="NormalWeb"/>
+        <w:spacing w:before="0" w:beforeAutospacing="0" w:after="300" w:afterAutospacing="0"/>
+        <w:textAlignment w:val="baseline"/>
+        <w:rPr>
+          <w:rFonts w:ascii="&amp;quota" w:hAnsi="&amp;quota"/>
+          <w:b/>
+          <w:color w:val="444B51"/>
+          <w:bdr w:val="none" w:sz="0" w:space="0" w:color="auto" w:frame="1"/>
+        </w:rPr>
+      </w:pPr>
+    </w:p>
+    <w:p>
+      <w:pPr>
+        <w:pStyle w:val="NormalWeb"/>
+        <w:spacing w:before="0" w:beforeAutospacing="0" w:after="300" w:afterAutospacing="0"/>
+        <w:textAlignment w:val="baseline"/>
+        <w:rPr>
+          <w:rFonts w:ascii="&amp;quota" w:hAnsi="&amp;quota"/>
+          <w:b/>
+          <w:color w:val="444B51"/>
+          <w:bdr w:val="none" w:sz="0" w:space="0" w:color="auto" w:frame="1"/>
+        </w:rPr>
+      </w:pPr>
+    </w:p>
+    <w:p>
+      <w:pPr>
+        <w:pStyle w:val="NormalWeb"/>
+        <w:spacing w:before="0" w:beforeAutospacing="0" w:after="300" w:afterAutospacing="0"/>
+        <w:ind w:left="720"/>
+        <w:jc w:val="right"/>
+        <w:textAlignment w:val="baseline"/>
+        <w:rPr>
+          <w:rFonts w:ascii="&amp;quota" w:hAnsi="&amp;quota"/>
+          <w:color w:val="444B51"/>
+          <w:bdr w:val="none" w:sz="0" w:space="0" w:color="auto" w:frame="1"/>
+        </w:rPr>
+      </w:pPr>
+      <w:r>
+        <w:rPr>
+          <w:rFonts w:ascii="&amp;quota" w:hAnsi="&amp;quota"/>
+          <w:color w:val="444B51"/>
+          <w:bdr w:val="none" w:sz="0" w:space="0" w:color="auto" w:frame="1"/>
+        </w:rPr>
+        <w:t>Wednesday, 6</w:t>
+      </w:r>
+      <w:r>
+        <w:rPr>
+          <w:rFonts w:ascii="&amp;quota" w:hAnsi="&amp;quota"/>
+          <w:color w:val="444B51"/>
+          <w:bdr w:val="none" w:sz="0" w:space="0" w:color="auto" w:frame="1"/>
+          <w:vertAlign w:val="superscript"/>
+        </w:rPr>
+        <w:t>th</w:t>
+      </w:r>
+      <w:r>
+        <w:rPr>
+          <w:rFonts w:ascii="&amp;quota" w:hAnsi="&amp;quota"/>
+          <w:color w:val="444B51"/>
+          <w:bdr w:val="none" w:sz="0" w:space="0" w:color="auto" w:frame="1"/>
+        </w:rPr>
+        <w:t xml:space="preserve"> </w:t>
+      </w:r>
+      <w:r>
+        <w:rPr>
+          <w:rFonts w:ascii="&amp;quota" w:hAnsi="&amp;quota"/>
+          <w:color w:val="444B51"/>
+          <w:bdr w:val="none" w:sz="0" w:space="0" w:color="auto" w:frame="1"/>
+        </w:rPr>
+        <w:t>February</w:t>
+      </w:r>
+      <w:r>
+        <w:rPr>
+          <w:rFonts w:ascii="&amp;quota" w:hAnsi="&amp;quota"/>
+          <w:color w:val="444B51"/>
+          <w:bdr w:val="none" w:sz="0" w:space="0" w:color="auto" w:frame="1"/>
+        </w:rPr>
+        <w:t xml:space="preserve"> 2019 |</w:t>
+      </w:r>
+      <w:r>
+        <w:rPr>
+          <w:rFonts w:ascii="&amp;quota" w:hAnsi="&amp;quota"/>
+          <w:color w:val="444B51"/>
+          <w:bdr w:val="none" w:sz="0" w:space="0" w:color="auto" w:frame="1"/>
+        </w:rPr>
+        <w:t>3:</w:t>
+      </w:r>
+      <w:r>
+        <w:rPr>
+          <w:rFonts w:ascii="&amp;quota" w:hAnsi="&amp;quota"/>
+          <w:color w:val="444B51"/>
+          <w:bdr w:val="none" w:sz="0" w:space="0" w:color="auto" w:frame="1"/>
+        </w:rPr>
+        <w:t>00</w:t>
+      </w:r>
+      <w:r>
+        <w:rPr>
+          <w:rFonts w:ascii="&amp;quota" w:hAnsi="&amp;quota"/>
+          <w:color w:val="444B51"/>
+          <w:bdr w:val="none" w:sz="0" w:space="0" w:color="auto" w:frame="1"/>
+        </w:rPr>
+        <w:t xml:space="preserve"> pm – </w:t>
+      </w:r>
+      <w:r>
+        <w:rPr>
+          <w:rFonts w:ascii="&amp;quota" w:hAnsi="&amp;quota"/>
+          <w:color w:val="444B51"/>
+          <w:bdr w:val="none" w:sz="0" w:space="0" w:color="auto" w:frame="1"/>
+        </w:rPr>
+        <w:t>6</w:t>
+      </w:r>
+      <w:r>
+        <w:rPr>
+          <w:rFonts w:ascii="&amp;quota" w:hAnsi="&amp;quota"/>
+          <w:color w:val="444B51"/>
+          <w:bdr w:val="none" w:sz="0" w:space="0" w:color="auto" w:frame="1"/>
+        </w:rPr>
+        <w:t>:00</w:t>
+      </w:r>
+      <w:r>
+        <w:rPr>
+          <w:rFonts w:ascii="&amp;quota" w:hAnsi="&amp;quota"/>
+          <w:color w:val="444B51"/>
+          <w:bdr w:val="none" w:sz="0" w:space="0" w:color="auto" w:frame="1"/>
+        </w:rPr>
+        <w:t xml:space="preserve"> pm | </w:t>
+      </w:r>
+      <w:r>
+        <w:rPr>
+          <w:rFonts w:ascii="&amp;quota" w:hAnsi="&amp;quota"/>
+          <w:color w:val="444B51"/>
+          <w:bdr w:val="none" w:sz="0" w:space="0" w:color="auto" w:frame="1"/>
+        </w:rPr>
+        <w:t>LB Sa</w:t>
+      </w:r>
+      <w:r>
+        <w:rPr>
+          <w:rFonts w:ascii="&amp;quota" w:hAnsi="&amp;quota"/>
+          <w:color w:val="444B51"/>
+          <w:bdr w:val="none" w:sz="0" w:space="0" w:color="auto" w:frame="1"/>
+        </w:rPr>
+        <w:t>n</w:t>
+      </w:r>
+      <w:r>
+        <w:rPr>
+          <w:rFonts w:ascii="&amp;quota" w:hAnsi="&amp;quota"/>
+          <w:color w:val="444B51"/>
+          <w:bdr w:val="none" w:sz="0" w:space="0" w:color="auto" w:frame="1"/>
+        </w:rPr>
+        <w:t>dbox</w:t>
+      </w:r>
+    </w:p>
+    <w:p>
+      <w:pPr>
+        <w:pStyle w:val="NormalWeb"/>
+        <w:spacing w:after="300"/>
+        <w:jc w:val="right"/>
+        <w:textAlignment w:val="baseline"/>
+        <w:rPr>
+          <w:rFonts w:ascii="&amp;quota" w:hAnsi="&amp;quota"/>
+          <w:color w:val="444B51"/>
+          <w:bdr w:val="none" w:sz="0" w:space="0" w:color="auto" w:frame="1"/>
+        </w:rPr>
+      </w:pPr>
+      <w:r>
+        <w:rPr>
+          <w:rFonts w:ascii="&amp;quota" w:hAnsi="&amp;quota"/>
+          <w:color w:val="444B51"/>
+          <w:bdr w:val="none" w:sz="0" w:space="0" w:color="auto" w:frame="1"/>
+          <w:lang w:val="en-029"/>
+        </w:rPr>
+        <w:t xml:space="preserve">Attendees: </w:t>
+      </w:r>
+      <w:r>
+        <w:rPr>
+          <w:rFonts w:ascii="&amp;quota" w:hAnsi="&amp;quota"/>
+          <w:color w:val="444B51"/>
+          <w:bdr w:val="none" w:sz="0" w:space="0" w:color="auto" w:frame="1"/>
+          <w:lang w:val="en-029"/>
+        </w:rPr>
+        <w:br/>
+      </w:r>
+      <w:r>
+        <w:rPr>
+          <w:rFonts w:ascii="&amp;quota" w:hAnsi="&amp;quota"/>
+          <w:color w:val="444B51"/>
+          <w:bdr w:val="none" w:sz="0" w:space="0" w:color="auto" w:frame="1"/>
+          <w:lang w:val="en-029"/>
+        </w:rPr>
+        <w:br/>
+      </w:r>
+      <w:r>
+        <w:rPr>
+          <w:rFonts w:ascii="&amp;quota" w:hAnsi="&amp;quota"/>
+          <w:color w:val="444B51"/>
+          <w:bdr w:val="none" w:sz="0" w:space="0" w:color="auto" w:frame="1"/>
+        </w:rPr>
+        <w:t xml:space="preserve">SV - </w:t>
+      </w:r>
+      <w:r>
+        <w:rPr>
+          <w:rFonts w:ascii="&amp;quota" w:hAnsi="&amp;quota"/>
+          <w:color w:val="444B51"/>
+          <w:bdr w:val="none" w:sz="0" w:space="0" w:color="auto" w:frame="1"/>
+        </w:rPr>
+        <w:t>Shereece Angell Agatha</w:t>
+      </w:r>
+      <w:r>
+        <w:rPr>
+          <w:rFonts w:ascii="&amp;quota" w:hAnsi="&amp;quota"/>
+          <w:color w:val="444B51"/>
+          <w:bdr w:val="none" w:sz="0" w:space="0" w:color="auto" w:frame="1"/>
+        </w:rPr>
+        <w:t xml:space="preserve"> </w:t>
+      </w:r>
+      <w:r>
+        <w:rPr>
+          <w:rFonts w:ascii="&amp;quota" w:hAnsi="&amp;quota"/>
+          <w:color w:val="444B51"/>
+          <w:bdr w:val="none" w:sz="0" w:space="0" w:color="auto" w:frame="1"/>
+        </w:rPr>
+        <w:t>Victo</w:t>
+      </w:r>
+      <w:r>
+        <w:rPr>
+          <w:rFonts w:ascii="&amp;quota" w:hAnsi="&amp;quota"/>
+          <w:color w:val="444B51"/>
+          <w:bdr w:val="none" w:sz="0" w:space="0" w:color="auto" w:frame="1"/>
+        </w:rPr>
+        <w:t>r</w:t>
+      </w:r>
+      <w:r>
+        <w:rPr>
+          <w:rFonts w:ascii="&amp;quota" w:hAnsi="&amp;quota"/>
+          <w:color w:val="444B51"/>
+          <w:bdr w:val="none" w:sz="0" w:space="0" w:color="auto" w:frame="1"/>
+        </w:rPr>
+        <w:br/>
+        <w:t xml:space="preserve">RZ - </w:t>
+      </w:r>
+      <w:proofErr w:type="spellStart"/>
+      <w:r>
+        <w:rPr>
+          <w:rFonts w:ascii="&amp;quota" w:hAnsi="&amp;quota"/>
+          <w:color w:val="444B51"/>
+          <w:bdr w:val="none" w:sz="0" w:space="0" w:color="auto" w:frame="1"/>
+        </w:rPr>
+        <w:t>Rezza-Zairan</w:t>
+      </w:r>
+      <w:proofErr w:type="spellEnd"/>
+      <w:r>
+        <w:rPr>
+          <w:rFonts w:ascii="&amp;quota" w:hAnsi="&amp;quota"/>
+          <w:color w:val="444B51"/>
+          <w:bdr w:val="none" w:sz="0" w:space="0" w:color="auto" w:frame="1"/>
+        </w:rPr>
+        <w:t xml:space="preserve"> </w:t>
+      </w:r>
+      <w:proofErr w:type="spellStart"/>
+      <w:r>
+        <w:rPr>
+          <w:rFonts w:ascii="&amp;quota" w:hAnsi="&amp;quota"/>
+          <w:color w:val="444B51"/>
+          <w:bdr w:val="none" w:sz="0" w:space="0" w:color="auto" w:frame="1"/>
+        </w:rPr>
+        <w:t>Zaharin</w:t>
+      </w:r>
+      <w:proofErr w:type="spellEnd"/>
+      <w:r>
+        <w:rPr>
+          <w:rFonts w:ascii="&amp;quota" w:hAnsi="&amp;quota"/>
+          <w:color w:val="444B51"/>
+          <w:bdr w:val="none" w:sz="0" w:space="0" w:color="auto" w:frame="1"/>
+        </w:rPr>
+        <w:br/>
+        <w:t xml:space="preserve">MZ - </w:t>
+      </w:r>
+      <w:r>
+        <w:rPr>
+          <w:rFonts w:ascii="&amp;quota" w:hAnsi="&amp;quota"/>
+          <w:color w:val="444B51"/>
+          <w:bdr w:val="none" w:sz="0" w:space="0" w:color="auto" w:frame="1"/>
+        </w:rPr>
+        <w:t>Mordechai</w:t>
+      </w:r>
+      <w:r>
+        <w:rPr>
+          <w:rFonts w:ascii="&amp;quota" w:hAnsi="&amp;quota"/>
+          <w:color w:val="444B51"/>
+          <w:bdr w:val="none" w:sz="0" w:space="0" w:color="auto" w:frame="1"/>
+        </w:rPr>
+        <w:t xml:space="preserve"> </w:t>
+      </w:r>
+      <w:proofErr w:type="spellStart"/>
+      <w:r>
+        <w:rPr>
+          <w:rFonts w:ascii="&amp;quota" w:hAnsi="&amp;quota"/>
+          <w:color w:val="444B51"/>
+          <w:bdr w:val="none" w:sz="0" w:space="0" w:color="auto" w:frame="1"/>
+        </w:rPr>
+        <w:t>Zirkind</w:t>
+      </w:r>
+      <w:proofErr w:type="spellEnd"/>
+    </w:p>
+    <w:p>
+      <w:pPr>
+        <w:pStyle w:val="NormalWeb"/>
+        <w:spacing w:after="300"/>
+        <w:ind w:left="720"/>
+        <w:textAlignment w:val="baseline"/>
+        <w:rPr>
+          <w:rFonts w:ascii="&amp;quota" w:hAnsi="&amp;quota"/>
+          <w:color w:val="444B51"/>
+          <w:u w:val="single"/>
+          <w:bdr w:val="none" w:sz="0" w:space="0" w:color="auto" w:frame="1"/>
+        </w:rPr>
+      </w:pPr>
+      <w:r>
+        <w:rPr>
+          <w:rFonts w:ascii="&amp;quota" w:hAnsi="&amp;quota"/>
+          <w:color w:val="444B51"/>
+          <w:u w:val="single"/>
+          <w:bdr w:val="none" w:sz="0" w:space="0" w:color="auto" w:frame="1"/>
+        </w:rPr>
+        <w:t xml:space="preserve">Documentation </w:t>
+      </w:r>
+    </w:p>
+    <w:p>
+      <w:pPr>
+        <w:pStyle w:val="NormalWeb"/>
+        <w:numPr>
+          <w:ilvl w:val="0"/>
+          <w:numId w:val="6"/>
+        </w:numPr>
+        <w:spacing w:after="300"/>
+        <w:textAlignment w:val="baseline"/>
+        <w:rPr>
+          <w:rFonts w:ascii="&amp;quota" w:hAnsi="&amp;quota"/>
+          <w:color w:val="444B51"/>
+          <w:bdr w:val="none" w:sz="0" w:space="0" w:color="auto" w:frame="1"/>
+          <w:lang w:val="en-029"/>
+        </w:rPr>
+      </w:pPr>
+      <w:r>
+        <w:rPr>
+          <w:rFonts w:ascii="&amp;quota" w:hAnsi="&amp;quota"/>
+          <w:color w:val="444B51"/>
+          <w:bdr w:val="none" w:sz="0" w:space="0" w:color="auto" w:frame="1"/>
+          <w:lang w:val="en-029"/>
+        </w:rPr>
+        <w:t xml:space="preserve">I researched UML and domain modelling </w:t>
+      </w:r>
+    </w:p>
+    <w:p>
+      <w:pPr>
+        <w:pStyle w:val="NormalWeb"/>
+        <w:numPr>
+          <w:ilvl w:val="0"/>
+          <w:numId w:val="6"/>
+        </w:numPr>
+        <w:spacing w:after="300"/>
+        <w:textAlignment w:val="baseline"/>
+        <w:rPr>
+          <w:rFonts w:ascii="&amp;quota" w:hAnsi="&amp;quota"/>
+          <w:color w:val="444B51"/>
+          <w:bdr w:val="none" w:sz="0" w:space="0" w:color="auto" w:frame="1"/>
+          <w:lang w:val="en-029"/>
+        </w:rPr>
+      </w:pPr>
+      <w:r>
+        <w:rPr>
+          <w:rFonts w:ascii="&amp;quota" w:hAnsi="&amp;quota"/>
+          <w:color w:val="444B51"/>
+          <w:bdr w:val="none" w:sz="0" w:space="0" w:color="auto" w:frame="1"/>
+          <w:lang w:val="en-029"/>
+        </w:rPr>
+        <w:t xml:space="preserve">I transferred my personal diary to a latex document </w:t>
+      </w:r>
+      <w:r>
+        <w:rPr>
+          <w:rFonts w:ascii="&amp;quota" w:hAnsi="&amp;quota"/>
+          <w:color w:val="444B51"/>
+          <w:bdr w:val="none" w:sz="0" w:space="0" w:color="auto" w:frame="1"/>
+          <w:lang w:val="en-029"/>
+        </w:rPr>
+        <w:t xml:space="preserve"> </w:t>
+      </w:r>
+    </w:p>
+    <w:p>
+      <w:pPr>
+        <w:pStyle w:val="NormalWeb"/>
+        <w:numPr>
+          <w:ilvl w:val="0"/>
+          <w:numId w:val="6"/>
+        </w:numPr>
+        <w:spacing w:after="300"/>
+        <w:textAlignment w:val="baseline"/>
+        <w:rPr>
+          <w:rFonts w:ascii="&amp;quota" w:hAnsi="&amp;quota"/>
+          <w:color w:val="444B51"/>
+          <w:bdr w:val="none" w:sz="0" w:space="0" w:color="auto" w:frame="1"/>
+          <w:lang w:val="en-029"/>
+        </w:rPr>
+      </w:pPr>
+      <w:r>
+        <w:rPr>
+          <w:rFonts w:ascii="&amp;quota" w:hAnsi="&amp;quota"/>
+          <w:color w:val="444B51"/>
+          <w:bdr w:val="none" w:sz="0" w:space="0" w:color="auto" w:frame="1"/>
+          <w:lang w:val="en-029"/>
+        </w:rPr>
+        <w:t xml:space="preserve">I continued the Domain Model </w:t>
+      </w:r>
+    </w:p>
+    <w:p>
+      <w:pPr>
+        <w:pStyle w:val="NormalWeb"/>
+        <w:numPr>
+          <w:ilvl w:val="0"/>
+          <w:numId w:val="6"/>
+        </w:numPr>
+        <w:spacing w:after="300"/>
+        <w:textAlignment w:val="baseline"/>
+        <w:rPr>
+          <w:rFonts w:ascii="&amp;quota" w:hAnsi="&amp;quota"/>
+          <w:color w:val="444B51"/>
+          <w:bdr w:val="none" w:sz="0" w:space="0" w:color="auto" w:frame="1"/>
+          <w:lang w:val="en-029"/>
+        </w:rPr>
+      </w:pPr>
+      <w:r>
+        <w:rPr>
+          <w:rFonts w:ascii="&amp;quota" w:hAnsi="&amp;quota"/>
+          <w:color w:val="444B51"/>
+          <w:bdr w:val="none" w:sz="0" w:space="0" w:color="auto" w:frame="1"/>
+          <w:lang w:val="en-029"/>
+        </w:rPr>
+        <w:t xml:space="preserve">I edited the Latex Documentation and meeting minutes </w:t>
+      </w:r>
+    </w:p>
+    <w:p>
+      <w:pPr>
+        <w:pStyle w:val="NormalWeb"/>
+        <w:numPr>
+          <w:ilvl w:val="0"/>
+          <w:numId w:val="6"/>
+        </w:numPr>
+        <w:spacing w:after="300"/>
+        <w:textAlignment w:val="baseline"/>
+        <w:rPr>
+          <w:rFonts w:ascii="&amp;quota" w:hAnsi="&amp;quota"/>
+          <w:color w:val="444B51"/>
+          <w:bdr w:val="none" w:sz="0" w:space="0" w:color="auto" w:frame="1"/>
+          <w:lang w:val="en-029"/>
+        </w:rPr>
+      </w:pPr>
+      <w:r>
+        <w:rPr>
+          <w:rFonts w:ascii="&amp;quota" w:hAnsi="&amp;quota"/>
+          <w:color w:val="444B51"/>
+          <w:bdr w:val="none" w:sz="0" w:space="0" w:color="auto" w:frame="1"/>
+          <w:lang w:val="en-029"/>
+        </w:rPr>
+        <w:t xml:space="preserve">We discussed the diagrams and models to be done for the demo. </w:t>
+      </w:r>
+    </w:p>
+    <w:p>
+      <w:pPr>
+        <w:pStyle w:val="NormalWeb"/>
+        <w:numPr>
+          <w:ilvl w:val="0"/>
+          <w:numId w:val="6"/>
+        </w:numPr>
+        <w:spacing w:after="300"/>
+        <w:textAlignment w:val="baseline"/>
+        <w:rPr>
+          <w:rFonts w:ascii="&amp;quota" w:hAnsi="&amp;quota"/>
+          <w:color w:val="444B51"/>
+          <w:bdr w:val="none" w:sz="0" w:space="0" w:color="auto" w:frame="1"/>
+          <w:lang w:val="en-029"/>
+        </w:rPr>
+      </w:pPr>
+    </w:p>
+    <w:p>
+      <w:pPr>
+        <w:pStyle w:val="NormalWeb"/>
+        <w:spacing w:before="0" w:beforeAutospacing="0" w:after="300" w:afterAutospacing="0"/>
+        <w:ind w:left="720"/>
+        <w:jc w:val="right"/>
+        <w:textAlignment w:val="baseline"/>
+        <w:rPr>
+          <w:rFonts w:ascii="&amp;quota" w:hAnsi="&amp;quota"/>
+          <w:color w:val="444B51"/>
+          <w:bdr w:val="none" w:sz="0" w:space="0" w:color="auto" w:frame="1"/>
+        </w:rPr>
+      </w:pPr>
+      <w:r>
+        <w:rPr>
+          <w:rFonts w:ascii="&amp;quota" w:hAnsi="&amp;quota"/>
+          <w:color w:val="444B51"/>
+          <w:bdr w:val="none" w:sz="0" w:space="0" w:color="auto" w:frame="1"/>
+        </w:rPr>
+        <w:t>Wednesday, 6</w:t>
+      </w:r>
+      <w:r>
+        <w:rPr>
+          <w:rFonts w:ascii="&amp;quota" w:hAnsi="&amp;quota"/>
+          <w:color w:val="444B51"/>
+          <w:bdr w:val="none" w:sz="0" w:space="0" w:color="auto" w:frame="1"/>
+          <w:vertAlign w:val="superscript"/>
+        </w:rPr>
+        <w:t>th</w:t>
+      </w:r>
+      <w:r>
+        <w:rPr>
+          <w:rFonts w:ascii="&amp;quota" w:hAnsi="&amp;quota"/>
+          <w:color w:val="444B51"/>
+          <w:bdr w:val="none" w:sz="0" w:space="0" w:color="auto" w:frame="1"/>
+        </w:rPr>
+        <w:t xml:space="preserve"> </w:t>
+      </w:r>
+      <w:r>
+        <w:rPr>
+          <w:rFonts w:ascii="&amp;quota" w:hAnsi="&amp;quota"/>
+          <w:color w:val="444B51"/>
+          <w:bdr w:val="none" w:sz="0" w:space="0" w:color="auto" w:frame="1"/>
+        </w:rPr>
+        <w:t>February</w:t>
+      </w:r>
+      <w:r>
+        <w:rPr>
+          <w:rFonts w:ascii="&amp;quota" w:hAnsi="&amp;quota"/>
+          <w:color w:val="444B51"/>
+          <w:bdr w:val="none" w:sz="0" w:space="0" w:color="auto" w:frame="1"/>
+        </w:rPr>
+        <w:t xml:space="preserve"> 2019 |</w:t>
+      </w:r>
+      <w:r>
+        <w:rPr>
+          <w:rFonts w:ascii="&amp;quota" w:hAnsi="&amp;quota"/>
+          <w:color w:val="444B51"/>
+          <w:bdr w:val="none" w:sz="0" w:space="0" w:color="auto" w:frame="1"/>
+        </w:rPr>
+        <w:t>6:30</w:t>
+      </w:r>
+      <w:r>
+        <w:rPr>
+          <w:rFonts w:ascii="&amp;quota" w:hAnsi="&amp;quota"/>
+          <w:color w:val="444B51"/>
+          <w:bdr w:val="none" w:sz="0" w:space="0" w:color="auto" w:frame="1"/>
+        </w:rPr>
+        <w:t xml:space="preserve">pm – </w:t>
+      </w:r>
+      <w:r>
+        <w:rPr>
+          <w:rFonts w:ascii="&amp;quota" w:hAnsi="&amp;quota"/>
+          <w:color w:val="444B51"/>
+          <w:bdr w:val="none" w:sz="0" w:space="0" w:color="auto" w:frame="1"/>
+        </w:rPr>
+        <w:t>9</w:t>
+      </w:r>
+      <w:r>
+        <w:rPr>
+          <w:rFonts w:ascii="&amp;quota" w:hAnsi="&amp;quota"/>
+          <w:color w:val="444B51"/>
+          <w:bdr w:val="none" w:sz="0" w:space="0" w:color="auto" w:frame="1"/>
+        </w:rPr>
+        <w:t>:00</w:t>
+      </w:r>
+      <w:r>
+        <w:rPr>
+          <w:rFonts w:ascii="&amp;quota" w:hAnsi="&amp;quota"/>
+          <w:color w:val="444B51"/>
+          <w:bdr w:val="none" w:sz="0" w:space="0" w:color="auto" w:frame="1"/>
+        </w:rPr>
+        <w:t xml:space="preserve"> pm | </w:t>
+      </w:r>
+      <w:r>
+        <w:rPr>
+          <w:rFonts w:ascii="&amp;quota" w:hAnsi="&amp;quota"/>
+          <w:color w:val="444B51"/>
+          <w:bdr w:val="none" w:sz="0" w:space="0" w:color="auto" w:frame="1"/>
+        </w:rPr>
+        <w:t>H 90</w:t>
+      </w:r>
+      <w:r>
+        <w:rPr>
+          <w:rFonts w:ascii="&amp;quota" w:hAnsi="&amp;quota"/>
+          <w:color w:val="444B51"/>
+          <w:bdr w:val="none" w:sz="0" w:space="0" w:color="auto" w:frame="1"/>
+        </w:rPr>
+        <w:t>3 Lab</w:t>
+      </w:r>
+    </w:p>
+    <w:p>
+      <w:pPr>
+        <w:pStyle w:val="NormalWeb"/>
+        <w:spacing w:after="300"/>
+        <w:jc w:val="right"/>
+        <w:textAlignment w:val="baseline"/>
+        <w:rPr>
+          <w:rFonts w:ascii="&amp;quota" w:hAnsi="&amp;quota"/>
+          <w:color w:val="444B51"/>
+          <w:bdr w:val="none" w:sz="0" w:space="0" w:color="auto" w:frame="1"/>
+        </w:rPr>
+      </w:pPr>
+      <w:r>
+        <w:rPr>
+          <w:rFonts w:ascii="&amp;quota" w:hAnsi="&amp;quota"/>
+          <w:color w:val="444B51"/>
+          <w:bdr w:val="none" w:sz="0" w:space="0" w:color="auto" w:frame="1"/>
+          <w:lang w:val="en-029"/>
+        </w:rPr>
+        <w:t xml:space="preserve">Attendees: </w:t>
+      </w:r>
+      <w:r>
+        <w:rPr>
+          <w:rFonts w:ascii="&amp;quota" w:hAnsi="&amp;quota"/>
+          <w:color w:val="444B51"/>
+          <w:bdr w:val="none" w:sz="0" w:space="0" w:color="auto" w:frame="1"/>
+          <w:lang w:val="en-029"/>
+        </w:rPr>
+        <w:br/>
+      </w:r>
+      <w:r>
+        <w:rPr>
+          <w:rFonts w:ascii="&amp;quota" w:hAnsi="&amp;quota"/>
+          <w:color w:val="444B51"/>
+          <w:bdr w:val="none" w:sz="0" w:space="0" w:color="auto" w:frame="1"/>
+          <w:lang w:val="en-029"/>
+        </w:rPr>
+        <w:br/>
+      </w:r>
+      <w:r>
+        <w:rPr>
+          <w:rFonts w:ascii="&amp;quota" w:hAnsi="&amp;quota"/>
+          <w:color w:val="444B51"/>
+          <w:bdr w:val="none" w:sz="0" w:space="0" w:color="auto" w:frame="1"/>
+        </w:rPr>
+        <w:t xml:space="preserve">SV - </w:t>
+      </w:r>
+      <w:r>
+        <w:rPr>
+          <w:rFonts w:ascii="&amp;quota" w:hAnsi="&amp;quota"/>
+          <w:color w:val="444B51"/>
+          <w:bdr w:val="none" w:sz="0" w:space="0" w:color="auto" w:frame="1"/>
+        </w:rPr>
+        <w:t>Shereece Angell Agatha</w:t>
+      </w:r>
+      <w:r>
+        <w:rPr>
+          <w:rFonts w:ascii="&amp;quota" w:hAnsi="&amp;quota"/>
+          <w:color w:val="444B51"/>
+          <w:bdr w:val="none" w:sz="0" w:space="0" w:color="auto" w:frame="1"/>
+        </w:rPr>
+        <w:t xml:space="preserve"> </w:t>
+      </w:r>
+      <w:r>
+        <w:rPr>
+          <w:rFonts w:ascii="&amp;quota" w:hAnsi="&amp;quota"/>
+          <w:color w:val="444B51"/>
+          <w:bdr w:val="none" w:sz="0" w:space="0" w:color="auto" w:frame="1"/>
+        </w:rPr>
+        <w:t>Victo</w:t>
+      </w:r>
+      <w:r>
+        <w:rPr>
+          <w:rFonts w:ascii="&amp;quota" w:hAnsi="&amp;quota"/>
+          <w:color w:val="444B51"/>
+          <w:bdr w:val="none" w:sz="0" w:space="0" w:color="auto" w:frame="1"/>
+        </w:rPr>
+        <w:t>r</w:t>
+      </w:r>
+      <w:r>
+        <w:rPr>
+          <w:rFonts w:ascii="&amp;quota" w:hAnsi="&amp;quota"/>
+          <w:color w:val="444B51"/>
+          <w:bdr w:val="none" w:sz="0" w:space="0" w:color="auto" w:frame="1"/>
+        </w:rPr>
+        <w:br/>
+        <w:t xml:space="preserve">RZ - </w:t>
+      </w:r>
+      <w:proofErr w:type="spellStart"/>
+      <w:r>
+        <w:rPr>
+          <w:rFonts w:ascii="&amp;quota" w:hAnsi="&amp;quota"/>
+          <w:color w:val="444B51"/>
+          <w:bdr w:val="none" w:sz="0" w:space="0" w:color="auto" w:frame="1"/>
+        </w:rPr>
+        <w:t>Rezza-Zairan</w:t>
+      </w:r>
+      <w:proofErr w:type="spellEnd"/>
+      <w:r>
+        <w:rPr>
+          <w:rFonts w:ascii="&amp;quota" w:hAnsi="&amp;quota"/>
+          <w:color w:val="444B51"/>
+          <w:bdr w:val="none" w:sz="0" w:space="0" w:color="auto" w:frame="1"/>
+        </w:rPr>
+        <w:t xml:space="preserve"> </w:t>
+      </w:r>
+      <w:proofErr w:type="spellStart"/>
+      <w:r>
+        <w:rPr>
+          <w:rFonts w:ascii="&amp;quota" w:hAnsi="&amp;quota"/>
+          <w:color w:val="444B51"/>
+          <w:bdr w:val="none" w:sz="0" w:space="0" w:color="auto" w:frame="1"/>
+        </w:rPr>
+        <w:t>Zaharin</w:t>
+      </w:r>
+      <w:proofErr w:type="spellEnd"/>
+      <w:r>
+        <w:rPr>
+          <w:rFonts w:ascii="&amp;quota" w:hAnsi="&amp;quota"/>
+          <w:color w:val="444B51"/>
+          <w:bdr w:val="none" w:sz="0" w:space="0" w:color="auto" w:frame="1"/>
+        </w:rPr>
+        <w:br/>
+        <w:t xml:space="preserve">MZ - </w:t>
+      </w:r>
+      <w:r>
+        <w:rPr>
+          <w:rFonts w:ascii="&amp;quota" w:hAnsi="&amp;quota"/>
+          <w:color w:val="444B51"/>
+          <w:bdr w:val="none" w:sz="0" w:space="0" w:color="auto" w:frame="1"/>
+        </w:rPr>
+        <w:t>Mordechai</w:t>
+      </w:r>
+      <w:r>
+        <w:rPr>
+          <w:rFonts w:ascii="&amp;quota" w:hAnsi="&amp;quota"/>
+          <w:color w:val="444B51"/>
+          <w:bdr w:val="none" w:sz="0" w:space="0" w:color="auto" w:frame="1"/>
+        </w:rPr>
+        <w:t xml:space="preserve"> </w:t>
+      </w:r>
+      <w:proofErr w:type="spellStart"/>
+      <w:r>
+        <w:rPr>
+          <w:rFonts w:ascii="&amp;quota" w:hAnsi="&amp;quota"/>
+          <w:color w:val="444B51"/>
+          <w:bdr w:val="none" w:sz="0" w:space="0" w:color="auto" w:frame="1"/>
+        </w:rPr>
+        <w:t>Zirkind</w:t>
+      </w:r>
+      <w:proofErr w:type="spellEnd"/>
+    </w:p>
+    <w:p>
+      <w:pPr>
+        <w:pStyle w:val="NormalWeb"/>
+        <w:spacing w:after="300"/>
+        <w:ind w:left="720"/>
+        <w:textAlignment w:val="baseline"/>
+        <w:rPr>
+          <w:rFonts w:ascii="&amp;quota" w:hAnsi="&amp;quota"/>
+          <w:color w:val="444B51"/>
+          <w:u w:val="single"/>
+          <w:bdr w:val="none" w:sz="0" w:space="0" w:color="auto" w:frame="1"/>
+        </w:rPr>
+      </w:pPr>
+      <w:r>
+        <w:rPr>
+          <w:rFonts w:ascii="&amp;quota" w:hAnsi="&amp;quota"/>
+          <w:color w:val="444B51"/>
+          <w:u w:val="single"/>
+          <w:bdr w:val="none" w:sz="0" w:space="0" w:color="auto" w:frame="1"/>
+        </w:rPr>
+        <w:t xml:space="preserve">Documentation </w:t>
+      </w:r>
+    </w:p>
+    <w:p>
+      <w:pPr>
+        <w:pStyle w:val="NormalWeb"/>
+        <w:numPr>
+          <w:ilvl w:val="0"/>
+          <w:numId w:val="6"/>
+        </w:numPr>
+        <w:spacing w:after="300"/>
+        <w:textAlignment w:val="baseline"/>
+        <w:rPr>
+          <w:rFonts w:ascii="&amp;quota" w:hAnsi="&amp;quota"/>
+          <w:color w:val="444B51"/>
+          <w:bdr w:val="none" w:sz="0" w:space="0" w:color="auto" w:frame="1"/>
+          <w:lang w:val="en-029"/>
+        </w:rPr>
+      </w:pPr>
+      <w:r>
+        <w:rPr>
+          <w:rFonts w:ascii="&amp;quota" w:hAnsi="&amp;quota"/>
+          <w:color w:val="444B51"/>
+          <w:bdr w:val="none" w:sz="0" w:space="0" w:color="auto" w:frame="1"/>
+          <w:lang w:val="en-029"/>
+        </w:rPr>
+        <w:t xml:space="preserve">I discussed UML diagrams with </w:t>
+      </w:r>
+      <w:r>
+        <w:rPr>
+          <w:rFonts w:ascii="&amp;quota" w:hAnsi="&amp;quota"/>
+          <w:color w:val="444B51"/>
+          <w:bdr w:val="none" w:sz="0" w:space="0" w:color="auto" w:frame="1"/>
+          <w:lang w:val="en-029"/>
+        </w:rPr>
+        <w:t>another team’s</w:t>
+      </w:r>
+      <w:r>
+        <w:rPr>
+          <w:rFonts w:ascii="&amp;quota" w:hAnsi="&amp;quota"/>
+          <w:color w:val="444B51"/>
+          <w:bdr w:val="none" w:sz="0" w:space="0" w:color="auto" w:frame="1"/>
+          <w:lang w:val="en-029"/>
+        </w:rPr>
+        <w:t xml:space="preserve"> documenter</w:t>
+      </w:r>
+      <w:r>
+        <w:rPr>
+          <w:rFonts w:ascii="&amp;quota" w:hAnsi="&amp;quota"/>
+          <w:color w:val="444B51"/>
+          <w:bdr w:val="none" w:sz="0" w:space="0" w:color="auto" w:frame="1"/>
+          <w:lang w:val="en-029"/>
+        </w:rPr>
+        <w:t>.</w:t>
+      </w:r>
+    </w:p>
+    <w:p>
+      <w:pPr>
+        <w:pStyle w:val="NormalWeb"/>
+        <w:numPr>
+          <w:ilvl w:val="0"/>
+          <w:numId w:val="6"/>
+        </w:numPr>
+        <w:spacing w:after="300"/>
+        <w:textAlignment w:val="baseline"/>
+        <w:rPr>
+          <w:rFonts w:ascii="&amp;quota" w:hAnsi="&amp;quota"/>
+          <w:color w:val="444B51"/>
+          <w:bdr w:val="none" w:sz="0" w:space="0" w:color="auto" w:frame="1"/>
+          <w:lang w:val="en-029"/>
+        </w:rPr>
+      </w:pPr>
+      <w:r>
+        <w:rPr>
+          <w:rFonts w:ascii="&amp;quota" w:hAnsi="&amp;quota"/>
+          <w:color w:val="444B51"/>
+          <w:bdr w:val="none" w:sz="0" w:space="0" w:color="auto" w:frame="1"/>
+          <w:lang w:val="en-029"/>
+        </w:rPr>
+        <w:t>I finished the Domain Model.</w:t>
+      </w:r>
+    </w:p>
+    <w:p>
+      <w:pPr>
+        <w:pStyle w:val="NormalWeb"/>
+        <w:numPr>
+          <w:ilvl w:val="0"/>
+          <w:numId w:val="6"/>
+        </w:numPr>
+        <w:spacing w:after="300"/>
+        <w:textAlignment w:val="baseline"/>
+        <w:rPr>
+          <w:rFonts w:ascii="&amp;quota" w:hAnsi="&amp;quota"/>
+          <w:color w:val="444B51"/>
+          <w:bdr w:val="none" w:sz="0" w:space="0" w:color="auto" w:frame="1"/>
+          <w:lang w:val="en-029"/>
+        </w:rPr>
+      </w:pPr>
+      <w:r>
+        <w:rPr>
+          <w:rFonts w:ascii="&amp;quota" w:hAnsi="&amp;quota"/>
+          <w:color w:val="444B51"/>
+          <w:bdr w:val="none" w:sz="0" w:space="0" w:color="auto" w:frame="1"/>
+          <w:lang w:val="en-029"/>
+        </w:rPr>
+        <w:t>I edited the Latex Document and debugged it.</w:t>
+      </w:r>
+    </w:p>
+    <w:p>
+      <w:pPr>
+        <w:pStyle w:val="NormalWeb"/>
+        <w:spacing w:after="300"/>
+        <w:ind w:left="720"/>
+        <w:textAlignment w:val="baseline"/>
+        <w:rPr>
+          <w:rFonts w:ascii="&amp;quota" w:hAnsi="&amp;quota"/>
+          <w:color w:val="444B51"/>
+          <w:bdr w:val="none" w:sz="0" w:space="0" w:color="auto" w:frame="1"/>
+          <w:lang w:val="en-029"/>
+        </w:rPr>
+      </w:pPr>
+    </w:p>
+    <w:p>
+      <w:pPr>
+        <w:pStyle w:val="NormalWeb"/>
+        <w:spacing w:after="300"/>
+        <w:ind w:left="720"/>
+        <w:textAlignment w:val="baseline"/>
+        <w:rPr>
+          <w:rFonts w:ascii="&amp;quota" w:hAnsi="&amp;quota"/>
+          <w:color w:val="444B51"/>
+          <w:bdr w:val="none" w:sz="0" w:space="0" w:color="auto" w:frame="1"/>
+          <w:lang w:val="en-029"/>
+        </w:rPr>
+      </w:pPr>
+    </w:p>
+    <w:p>
+      <w:pPr>
+        <w:pStyle w:val="NormalWeb"/>
+        <w:spacing w:after="300"/>
+        <w:ind w:left="720"/>
+        <w:textAlignment w:val="baseline"/>
+        <w:rPr>
+          <w:rFonts w:ascii="&amp;quota" w:hAnsi="&amp;quota"/>
+          <w:color w:val="444B51"/>
+          <w:bdr w:val="none" w:sz="0" w:space="0" w:color="auto" w:frame="1"/>
+          <w:lang w:val="en-029"/>
+        </w:rPr>
+      </w:pPr>
+    </w:p>
+    <w:p>
+      <w:pPr>
+        <w:pStyle w:val="NormalWeb"/>
+        <w:spacing w:after="300"/>
+        <w:ind w:left="720"/>
+        <w:textAlignment w:val="baseline"/>
+        <w:rPr>
+          <w:rFonts w:ascii="&amp;quota" w:hAnsi="&amp;quota"/>
+          <w:color w:val="444B51"/>
+          <w:bdr w:val="none" w:sz="0" w:space="0" w:color="auto" w:frame="1"/>
+          <w:lang w:val="en-029"/>
+        </w:rPr>
+      </w:pPr>
+    </w:p>
+    <w:p>
+      <w:pPr>
+        <w:pStyle w:val="NormalWeb"/>
+        <w:spacing w:after="300"/>
+        <w:ind w:left="720"/>
+        <w:textAlignment w:val="baseline"/>
+        <w:rPr>
+          <w:rFonts w:ascii="&amp;quota" w:hAnsi="&amp;quota"/>
+          <w:color w:val="444B51"/>
+          <w:bdr w:val="none" w:sz="0" w:space="0" w:color="auto" w:frame="1"/>
+          <w:lang w:val="en-029"/>
+        </w:rPr>
+      </w:pPr>
+    </w:p>
+    <w:p>
+      <w:pPr>
+        <w:pStyle w:val="NormalWeb"/>
+        <w:spacing w:after="300"/>
+        <w:ind w:left="720"/>
+        <w:textAlignment w:val="baseline"/>
+        <w:rPr>
+          <w:rFonts w:ascii="&amp;quota" w:hAnsi="&amp;quota"/>
+          <w:color w:val="444B51"/>
+          <w:bdr w:val="none" w:sz="0" w:space="0" w:color="auto" w:frame="1"/>
+          <w:lang w:val="en-029"/>
+        </w:rPr>
+      </w:pPr>
+    </w:p>
+    <w:p>
+      <w:pPr>
+        <w:pStyle w:val="NormalWeb"/>
+        <w:spacing w:before="0" w:beforeAutospacing="0" w:after="300" w:afterAutospacing="0"/>
+        <w:ind w:left="720"/>
+        <w:jc w:val="right"/>
+        <w:textAlignment w:val="baseline"/>
+        <w:rPr>
+          <w:rFonts w:ascii="&amp;quota" w:hAnsi="&amp;quota"/>
+          <w:color w:val="444B51"/>
+          <w:bdr w:val="none" w:sz="0" w:space="0" w:color="auto" w:frame="1"/>
+        </w:rPr>
+      </w:pPr>
+      <w:r>
+        <w:rPr>
+          <w:rFonts w:ascii="&amp;quota" w:hAnsi="&amp;quota"/>
+          <w:color w:val="444B51"/>
+          <w:bdr w:val="none" w:sz="0" w:space="0" w:color="auto" w:frame="1"/>
+        </w:rPr>
         <w:lastRenderedPageBreak/>
+        <w:t>Wednesday, 6</w:t>
+      </w:r>
+      <w:r>
+        <w:rPr>
+          <w:rFonts w:ascii="&amp;quota" w:hAnsi="&amp;quota"/>
+          <w:color w:val="444B51"/>
+          <w:bdr w:val="none" w:sz="0" w:space="0" w:color="auto" w:frame="1"/>
+          <w:vertAlign w:val="superscript"/>
+        </w:rPr>
+        <w:t>th</w:t>
+      </w:r>
+      <w:r>
+        <w:rPr>
+          <w:rFonts w:ascii="&amp;quota" w:hAnsi="&amp;quota"/>
+          <w:color w:val="444B51"/>
+          <w:bdr w:val="none" w:sz="0" w:space="0" w:color="auto" w:frame="1"/>
+        </w:rPr>
+        <w:t xml:space="preserve"> </w:t>
+      </w:r>
+      <w:r>
+        <w:rPr>
+          <w:rFonts w:ascii="&amp;quota" w:hAnsi="&amp;quota"/>
+          <w:color w:val="444B51"/>
+          <w:bdr w:val="none" w:sz="0" w:space="0" w:color="auto" w:frame="1"/>
+        </w:rPr>
+        <w:t>February</w:t>
+      </w:r>
+      <w:r>
+        <w:rPr>
+          <w:rFonts w:ascii="&amp;quota" w:hAnsi="&amp;quota"/>
+          <w:color w:val="444B51"/>
+          <w:bdr w:val="none" w:sz="0" w:space="0" w:color="auto" w:frame="1"/>
+        </w:rPr>
+        <w:t xml:space="preserve"> 2019 |</w:t>
+      </w:r>
+      <w:r>
+        <w:rPr>
+          <w:rFonts w:ascii="&amp;quota" w:hAnsi="&amp;quota"/>
+          <w:color w:val="444B51"/>
+          <w:bdr w:val="none" w:sz="0" w:space="0" w:color="auto" w:frame="1"/>
+        </w:rPr>
+        <w:t xml:space="preserve"> 9:46 </w:t>
+      </w:r>
+      <w:r>
+        <w:rPr>
+          <w:rFonts w:ascii="&amp;quota" w:hAnsi="&amp;quota"/>
+          <w:color w:val="444B51"/>
+          <w:bdr w:val="none" w:sz="0" w:space="0" w:color="auto" w:frame="1"/>
+        </w:rPr>
+        <w:t xml:space="preserve">pm – </w:t>
+      </w:r>
+      <w:r>
+        <w:rPr>
+          <w:rFonts w:ascii="&amp;quota" w:hAnsi="&amp;quota"/>
+          <w:color w:val="444B51"/>
+          <w:bdr w:val="none" w:sz="0" w:space="0" w:color="auto" w:frame="1"/>
+        </w:rPr>
+        <w:t>10:33</w:t>
+      </w:r>
+      <w:r>
+        <w:rPr>
+          <w:rFonts w:ascii="&amp;quota" w:hAnsi="&amp;quota"/>
+          <w:color w:val="444B51"/>
+          <w:bdr w:val="none" w:sz="0" w:space="0" w:color="auto" w:frame="1"/>
+        </w:rPr>
+        <w:t xml:space="preserve"> pm | </w:t>
+      </w:r>
+      <w:r>
+        <w:rPr>
+          <w:rFonts w:ascii="&amp;quota" w:hAnsi="&amp;quota"/>
+          <w:color w:val="444B51"/>
+          <w:bdr w:val="none" w:sz="0" w:space="0" w:color="auto" w:frame="1"/>
+        </w:rPr>
+        <w:t>Capstone Rm 961-03</w:t>
+      </w:r>
+    </w:p>
+    <w:p>
+      <w:pPr>
+        <w:pStyle w:val="NormalWeb"/>
+        <w:spacing w:after="300"/>
+        <w:jc w:val="right"/>
+        <w:textAlignment w:val="baseline"/>
+        <w:rPr>
+          <w:rFonts w:ascii="&amp;quota" w:hAnsi="&amp;quota"/>
+          <w:color w:val="444B51"/>
+          <w:bdr w:val="none" w:sz="0" w:space="0" w:color="auto" w:frame="1"/>
+        </w:rPr>
+      </w:pPr>
+      <w:r>
+        <w:rPr>
+          <w:rFonts w:ascii="&amp;quota" w:hAnsi="&amp;quota"/>
+          <w:color w:val="444B51"/>
+          <w:bdr w:val="none" w:sz="0" w:space="0" w:color="auto" w:frame="1"/>
+          <w:lang w:val="en-029"/>
+        </w:rPr>
+        <w:t xml:space="preserve">Attendees: </w:t>
+      </w:r>
+      <w:r>
+        <w:rPr>
+          <w:rFonts w:ascii="&amp;quota" w:hAnsi="&amp;quota"/>
+          <w:color w:val="444B51"/>
+          <w:bdr w:val="none" w:sz="0" w:space="0" w:color="auto" w:frame="1"/>
+          <w:lang w:val="en-029"/>
+        </w:rPr>
         <w:br/>
       </w:r>
+      <w:r>
+        <w:rPr>
+          <w:rFonts w:ascii="&amp;quota" w:hAnsi="&amp;quota"/>
+          <w:color w:val="444B51"/>
+          <w:bdr w:val="none" w:sz="0" w:space="0" w:color="auto" w:frame="1"/>
+          <w:lang w:val="en-029"/>
+        </w:rPr>
+        <w:br/>
+      </w:r>
+      <w:r>
+        <w:rPr>
+          <w:rFonts w:ascii="&amp;quota" w:hAnsi="&amp;quota"/>
+          <w:color w:val="444B51"/>
+          <w:bdr w:val="none" w:sz="0" w:space="0" w:color="auto" w:frame="1"/>
+        </w:rPr>
+        <w:t xml:space="preserve">AP - </w:t>
+      </w:r>
+      <w:proofErr w:type="spellStart"/>
+      <w:r>
+        <w:rPr>
+          <w:rFonts w:ascii="&amp;quota" w:hAnsi="&amp;quota"/>
+          <w:color w:val="444B51"/>
+          <w:bdr w:val="none" w:sz="0" w:space="0" w:color="auto" w:frame="1"/>
+        </w:rPr>
+        <w:t>Ashesh</w:t>
+      </w:r>
+      <w:proofErr w:type="spellEnd"/>
+      <w:r>
+        <w:rPr>
+          <w:rFonts w:ascii="&amp;quota" w:hAnsi="&amp;quota"/>
+          <w:color w:val="444B51"/>
+          <w:bdr w:val="none" w:sz="0" w:space="0" w:color="auto" w:frame="1"/>
+        </w:rPr>
+        <w:t xml:space="preserve"> </w:t>
+      </w:r>
+      <w:r>
+        <w:rPr>
+          <w:rFonts w:ascii="&amp;quota" w:hAnsi="&amp;quota"/>
+          <w:color w:val="444B51"/>
+          <w:bdr w:val="none" w:sz="0" w:space="0" w:color="auto" w:frame="1"/>
+        </w:rPr>
+        <w:t>Patel</w:t>
+      </w:r>
+      <w:r>
+        <w:rPr>
+          <w:rFonts w:ascii="&amp;quota" w:hAnsi="&amp;quota"/>
+          <w:color w:val="444B51"/>
+          <w:bdr w:val="none" w:sz="0" w:space="0" w:color="auto" w:frame="1"/>
+        </w:rPr>
+        <w:br/>
+        <w:t xml:space="preserve">DS – </w:t>
+      </w:r>
+      <w:r>
+        <w:rPr>
+          <w:rFonts w:ascii="&amp;quota" w:hAnsi="&amp;quota"/>
+          <w:color w:val="444B51"/>
+          <w:bdr w:val="none" w:sz="0" w:space="0" w:color="auto" w:frame="1"/>
+        </w:rPr>
+        <w:t>Daniel</w:t>
+      </w:r>
+      <w:r>
+        <w:rPr>
+          <w:rFonts w:ascii="&amp;quota" w:hAnsi="&amp;quota"/>
+          <w:color w:val="444B51"/>
+          <w:bdr w:val="none" w:sz="0" w:space="0" w:color="auto" w:frame="1"/>
+        </w:rPr>
+        <w:t xml:space="preserve"> </w:t>
+      </w:r>
+      <w:r>
+        <w:rPr>
+          <w:rFonts w:ascii="&amp;quota" w:hAnsi="&amp;quota"/>
+          <w:color w:val="444B51"/>
+          <w:bdr w:val="none" w:sz="0" w:space="0" w:color="auto" w:frame="1"/>
+        </w:rPr>
+        <w:t>Thibault-Shea</w:t>
+      </w:r>
+      <w:r>
+        <w:rPr>
+          <w:rFonts w:ascii="&amp;quota" w:hAnsi="&amp;quota"/>
+          <w:color w:val="444B51"/>
+          <w:bdr w:val="none" w:sz="0" w:space="0" w:color="auto" w:frame="1"/>
+        </w:rPr>
+        <w:br/>
+        <w:t xml:space="preserve">BT - </w:t>
+      </w:r>
+      <w:r>
+        <w:rPr>
+          <w:rFonts w:ascii="&amp;quota" w:hAnsi="&amp;quota"/>
+          <w:color w:val="444B51"/>
+          <w:bdr w:val="none" w:sz="0" w:space="0" w:color="auto" w:frame="1"/>
+        </w:rPr>
+        <w:t>Benjamin</w:t>
+      </w:r>
+      <w:r>
+        <w:rPr>
+          <w:rFonts w:ascii="&amp;quota" w:hAnsi="&amp;quota"/>
+          <w:color w:val="444B51"/>
+          <w:bdr w:val="none" w:sz="0" w:space="0" w:color="auto" w:frame="1"/>
+        </w:rPr>
+        <w:t xml:space="preserve"> </w:t>
+      </w:r>
+      <w:proofErr w:type="spellStart"/>
+      <w:r>
+        <w:rPr>
+          <w:rFonts w:ascii="&amp;quota" w:hAnsi="&amp;quota"/>
+          <w:color w:val="444B51"/>
+          <w:bdr w:val="none" w:sz="0" w:space="0" w:color="auto" w:frame="1"/>
+        </w:rPr>
+        <w:t>Therien</w:t>
+      </w:r>
+      <w:proofErr w:type="spellEnd"/>
+      <w:r>
+        <w:rPr>
+          <w:rFonts w:ascii="&amp;quota" w:hAnsi="&amp;quota"/>
+          <w:color w:val="444B51"/>
+          <w:bdr w:val="none" w:sz="0" w:space="0" w:color="auto" w:frame="1"/>
+        </w:rPr>
+        <w:br/>
+        <w:t xml:space="preserve">SV - </w:t>
+      </w:r>
+      <w:r>
+        <w:rPr>
+          <w:rFonts w:ascii="&amp;quota" w:hAnsi="&amp;quota"/>
+          <w:color w:val="444B51"/>
+          <w:bdr w:val="none" w:sz="0" w:space="0" w:color="auto" w:frame="1"/>
+        </w:rPr>
+        <w:t>Shereece Victo</w:t>
+      </w:r>
+      <w:r>
+        <w:rPr>
+          <w:rFonts w:ascii="&amp;quota" w:hAnsi="&amp;quota"/>
+          <w:color w:val="444B51"/>
+          <w:bdr w:val="none" w:sz="0" w:space="0" w:color="auto" w:frame="1"/>
+        </w:rPr>
+        <w:t>r</w:t>
+      </w:r>
+      <w:r>
+        <w:rPr>
+          <w:rFonts w:ascii="&amp;quota" w:hAnsi="&amp;quota"/>
+          <w:color w:val="444B51"/>
+          <w:bdr w:val="none" w:sz="0" w:space="0" w:color="auto" w:frame="1"/>
+        </w:rPr>
+        <w:br/>
+        <w:t xml:space="preserve">MW - </w:t>
+      </w:r>
+      <w:r>
+        <w:rPr>
+          <w:rFonts w:ascii="&amp;quota" w:hAnsi="&amp;quota"/>
+          <w:color w:val="444B51"/>
+          <w:bdr w:val="none" w:sz="0" w:space="0" w:color="auto" w:frame="1"/>
+        </w:rPr>
+        <w:t>Michael</w:t>
+      </w:r>
+      <w:r>
+        <w:rPr>
+          <w:rFonts w:ascii="&amp;quota" w:hAnsi="&amp;quota"/>
+          <w:color w:val="444B51"/>
+          <w:bdr w:val="none" w:sz="0" w:space="0" w:color="auto" w:frame="1"/>
+        </w:rPr>
+        <w:t xml:space="preserve"> </w:t>
+      </w:r>
+      <w:proofErr w:type="spellStart"/>
+      <w:r>
+        <w:rPr>
+          <w:rFonts w:ascii="&amp;quota" w:hAnsi="&amp;quota"/>
+          <w:color w:val="444B51"/>
+          <w:bdr w:val="none" w:sz="0" w:space="0" w:color="auto" w:frame="1"/>
+        </w:rPr>
+        <w:t>Wilgus</w:t>
+      </w:r>
+      <w:proofErr w:type="spellEnd"/>
+      <w:r>
+        <w:rPr>
+          <w:rFonts w:ascii="&amp;quota" w:hAnsi="&amp;quota"/>
+          <w:color w:val="444B51"/>
+          <w:bdr w:val="none" w:sz="0" w:space="0" w:color="auto" w:frame="1"/>
+        </w:rPr>
+        <w:br/>
+        <w:t xml:space="preserve">RZ - </w:t>
+      </w:r>
+      <w:proofErr w:type="spellStart"/>
+      <w:r>
+        <w:rPr>
+          <w:rFonts w:ascii="&amp;quota" w:hAnsi="&amp;quota"/>
+          <w:color w:val="444B51"/>
+          <w:bdr w:val="none" w:sz="0" w:space="0" w:color="auto" w:frame="1"/>
+        </w:rPr>
+        <w:t>Rezza-Zairan</w:t>
+      </w:r>
+      <w:proofErr w:type="spellEnd"/>
+      <w:r>
+        <w:rPr>
+          <w:rFonts w:ascii="&amp;quota" w:hAnsi="&amp;quota"/>
+          <w:color w:val="444B51"/>
+          <w:bdr w:val="none" w:sz="0" w:space="0" w:color="auto" w:frame="1"/>
+        </w:rPr>
+        <w:t xml:space="preserve"> </w:t>
+      </w:r>
+      <w:proofErr w:type="spellStart"/>
+      <w:r>
+        <w:rPr>
+          <w:rFonts w:ascii="&amp;quota" w:hAnsi="&amp;quota"/>
+          <w:color w:val="444B51"/>
+          <w:bdr w:val="none" w:sz="0" w:space="0" w:color="auto" w:frame="1"/>
+        </w:rPr>
+        <w:t>Zaharin</w:t>
+      </w:r>
+      <w:proofErr w:type="spellEnd"/>
+      <w:r>
+        <w:rPr>
+          <w:rFonts w:ascii="&amp;quota" w:hAnsi="&amp;quota"/>
+          <w:color w:val="444B51"/>
+          <w:bdr w:val="none" w:sz="0" w:space="0" w:color="auto" w:frame="1"/>
+        </w:rPr>
+        <w:br/>
+        <w:t xml:space="preserve">MZ - </w:t>
+      </w:r>
+      <w:r>
+        <w:rPr>
+          <w:rFonts w:ascii="&amp;quota" w:hAnsi="&amp;quota"/>
+          <w:color w:val="444B51"/>
+          <w:bdr w:val="none" w:sz="0" w:space="0" w:color="auto" w:frame="1"/>
+        </w:rPr>
+        <w:t>Mordechai</w:t>
+      </w:r>
+      <w:r>
+        <w:rPr>
+          <w:rFonts w:ascii="&amp;quota" w:hAnsi="&amp;quota"/>
+          <w:color w:val="444B51"/>
+          <w:bdr w:val="none" w:sz="0" w:space="0" w:color="auto" w:frame="1"/>
+        </w:rPr>
+        <w:t xml:space="preserve"> </w:t>
+      </w:r>
+      <w:proofErr w:type="spellStart"/>
+      <w:r>
+        <w:rPr>
+          <w:rFonts w:ascii="&amp;quota" w:hAnsi="&amp;quota"/>
+          <w:color w:val="444B51"/>
+          <w:bdr w:val="none" w:sz="0" w:space="0" w:color="auto" w:frame="1"/>
+        </w:rPr>
+        <w:t>Zirkind</w:t>
+      </w:r>
+      <w:proofErr w:type="spellEnd"/>
+    </w:p>
+    <w:p>
+      <w:pPr>
+        <w:pStyle w:val="NormalWeb"/>
+        <w:spacing w:after="300"/>
+        <w:jc w:val="right"/>
+        <w:textAlignment w:val="baseline"/>
+        <w:rPr>
+          <w:rFonts w:ascii="&amp;quota" w:hAnsi="&amp;quota"/>
+          <w:color w:val="444B51"/>
+          <w:bdr w:val="none" w:sz="0" w:space="0" w:color="auto" w:frame="1"/>
+        </w:rPr>
+      </w:pPr>
+      <w:r>
+        <w:rPr>
+          <w:rFonts w:ascii="&amp;quota" w:hAnsi="&amp;quota"/>
+          <w:color w:val="444B51"/>
+          <w:bdr w:val="none" w:sz="0" w:space="0" w:color="auto" w:frame="1"/>
+        </w:rPr>
+        <w:t>(Via Discord)</w:t>
+      </w:r>
+      <w:r>
+        <w:rPr>
+          <w:rFonts w:ascii="&amp;quota" w:hAnsi="&amp;quota"/>
+          <w:color w:val="444B51"/>
+          <w:bdr w:val="none" w:sz="0" w:space="0" w:color="auto" w:frame="1"/>
+        </w:rPr>
+        <w:br/>
+      </w:r>
+      <w:r>
+        <w:rPr>
+          <w:rFonts w:ascii="&amp;quota" w:hAnsi="&amp;quota"/>
+          <w:color w:val="444B51"/>
+          <w:bdr w:val="none" w:sz="0" w:space="0" w:color="auto" w:frame="1"/>
+        </w:rPr>
+        <w:t xml:space="preserve">BR - </w:t>
+      </w:r>
+      <w:r>
+        <w:rPr>
+          <w:rFonts w:ascii="&amp;quota" w:hAnsi="&amp;quota"/>
+          <w:color w:val="444B51"/>
+          <w:bdr w:val="none" w:sz="0" w:space="0" w:color="auto" w:frame="1"/>
+        </w:rPr>
+        <w:t>Bilal</w:t>
+      </w:r>
+      <w:r>
+        <w:rPr>
+          <w:rFonts w:ascii="&amp;quota" w:hAnsi="&amp;quota"/>
+          <w:color w:val="444B51"/>
+          <w:bdr w:val="none" w:sz="0" w:space="0" w:color="auto" w:frame="1"/>
+        </w:rPr>
+        <w:t xml:space="preserve"> </w:t>
+      </w:r>
+      <w:r>
+        <w:rPr>
+          <w:rFonts w:ascii="&amp;quota" w:hAnsi="&amp;quota"/>
+          <w:color w:val="444B51"/>
+          <w:bdr w:val="none" w:sz="0" w:space="0" w:color="auto" w:frame="1"/>
+        </w:rPr>
+        <w:t>Rana</w:t>
+      </w:r>
+      <w:r>
+        <w:rPr>
+          <w:rFonts w:ascii="&amp;quota" w:hAnsi="&amp;quota"/>
+          <w:color w:val="444B51"/>
+          <w:bdr w:val="none" w:sz="0" w:space="0" w:color="auto" w:frame="1"/>
+        </w:rPr>
+        <w:br/>
+      </w:r>
+      <w:r>
+        <w:rPr>
+          <w:rFonts w:ascii="&amp;quota" w:hAnsi="&amp;quota"/>
+          <w:color w:val="444B51"/>
+          <w:bdr w:val="none" w:sz="0" w:space="0" w:color="auto" w:frame="1"/>
+        </w:rPr>
+        <w:t xml:space="preserve">CS - </w:t>
+      </w:r>
+      <w:r>
+        <w:rPr>
+          <w:rFonts w:ascii="&amp;quota" w:hAnsi="&amp;quota"/>
+          <w:color w:val="444B51"/>
+          <w:bdr w:val="none" w:sz="0" w:space="0" w:color="auto" w:frame="1"/>
+        </w:rPr>
+        <w:t>Christophe</w:t>
+      </w:r>
+      <w:r>
+        <w:rPr>
+          <w:rFonts w:ascii="&amp;quota" w:hAnsi="&amp;quota"/>
+          <w:color w:val="444B51"/>
+          <w:bdr w:val="none" w:sz="0" w:space="0" w:color="auto" w:frame="1"/>
+        </w:rPr>
+        <w:t xml:space="preserve"> </w:t>
+      </w:r>
+      <w:r>
+        <w:rPr>
+          <w:rFonts w:ascii="&amp;quota" w:hAnsi="&amp;quota"/>
+          <w:color w:val="444B51"/>
+          <w:bdr w:val="none" w:sz="0" w:space="0" w:color="auto" w:frame="1"/>
+        </w:rPr>
+        <w:t>Savard</w:t>
+      </w:r>
+      <w:r>
+        <w:rPr>
+          <w:rFonts w:ascii="&amp;quota" w:hAnsi="&amp;quota"/>
+          <w:color w:val="444B51"/>
+          <w:bdr w:val="none" w:sz="0" w:space="0" w:color="auto" w:frame="1"/>
+        </w:rPr>
+        <w:br/>
+      </w:r>
+      <w:r>
+        <w:rPr>
+          <w:rFonts w:ascii="&amp;quota" w:hAnsi="&amp;quota"/>
+          <w:color w:val="444B51"/>
+          <w:bdr w:val="none" w:sz="0" w:space="0" w:color="auto" w:frame="1"/>
+        </w:rPr>
+        <w:t xml:space="preserve">SZ – </w:t>
+      </w:r>
+      <w:r>
+        <w:rPr>
+          <w:rFonts w:ascii="&amp;quota" w:hAnsi="&amp;quota"/>
+          <w:color w:val="444B51"/>
+          <w:bdr w:val="none" w:sz="0" w:space="0" w:color="auto" w:frame="1"/>
+        </w:rPr>
+        <w:t>Steven</w:t>
+      </w:r>
+      <w:r>
+        <w:rPr>
+          <w:rFonts w:ascii="&amp;quota" w:hAnsi="&amp;quota"/>
+          <w:color w:val="444B51"/>
+          <w:bdr w:val="none" w:sz="0" w:space="0" w:color="auto" w:frame="1"/>
+        </w:rPr>
+        <w:t xml:space="preserve"> </w:t>
+      </w:r>
+      <w:proofErr w:type="spellStart"/>
+      <w:r>
+        <w:rPr>
+          <w:rFonts w:ascii="&amp;quota" w:hAnsi="&amp;quota"/>
+          <w:color w:val="444B51"/>
+          <w:bdr w:val="none" w:sz="0" w:space="0" w:color="auto" w:frame="1"/>
+        </w:rPr>
+        <w:t>Zanga</w:t>
+      </w:r>
+      <w:proofErr w:type="spellEnd"/>
+    </w:p>
+    <w:p>
+      <w:pPr>
+        <w:pStyle w:val="NormalWeb"/>
+        <w:spacing w:after="300"/>
+        <w:jc w:val="right"/>
+        <w:textAlignment w:val="baseline"/>
+        <w:rPr>
+          <w:rFonts w:ascii="&amp;quota" w:hAnsi="&amp;quota"/>
+          <w:color w:val="444B51"/>
+          <w:bdr w:val="none" w:sz="0" w:space="0" w:color="auto" w:frame="1"/>
+        </w:rPr>
+      </w:pPr>
+    </w:p>
+    <w:p>
+      <w:pPr>
+        <w:pStyle w:val="NormalWeb"/>
+        <w:spacing w:after="300"/>
+        <w:ind w:left="720"/>
+        <w:textAlignment w:val="baseline"/>
+        <w:rPr>
+          <w:rFonts w:ascii="&amp;quota" w:hAnsi="&amp;quota"/>
+          <w:color w:val="444B51"/>
+          <w:u w:val="single"/>
+          <w:bdr w:val="none" w:sz="0" w:space="0" w:color="auto" w:frame="1"/>
+        </w:rPr>
+      </w:pPr>
+      <w:r>
+        <w:rPr>
+          <w:rFonts w:ascii="&amp;quota" w:hAnsi="&amp;quota"/>
+          <w:color w:val="444B51"/>
+          <w:u w:val="single"/>
+          <w:bdr w:val="none" w:sz="0" w:space="0" w:color="auto" w:frame="1"/>
+        </w:rPr>
+        <w:t>Meeting 4</w:t>
+      </w:r>
+    </w:p>
+    <w:p>
+      <w:pPr>
+        <w:pStyle w:val="NormalWeb"/>
+        <w:numPr>
+          <w:ilvl w:val="0"/>
+          <w:numId w:val="7"/>
+        </w:numPr>
+        <w:spacing w:after="300"/>
+        <w:textAlignment w:val="baseline"/>
+        <w:rPr>
+          <w:rFonts w:ascii="&amp;quota" w:hAnsi="&amp;quota"/>
+          <w:color w:val="444B51"/>
+          <w:bdr w:val="none" w:sz="0" w:space="0" w:color="auto" w:frame="1"/>
+          <w:lang w:val="en-029"/>
+        </w:rPr>
+      </w:pPr>
+      <w:r>
+        <w:rPr>
+          <w:rFonts w:ascii="&amp;quota" w:hAnsi="&amp;quota"/>
+          <w:color w:val="444B51"/>
+          <w:bdr w:val="none" w:sz="0" w:space="0" w:color="auto" w:frame="1"/>
+          <w:lang w:val="en-029"/>
+        </w:rPr>
+        <w:t>We</w:t>
+      </w:r>
+      <w:r>
+        <w:rPr>
+          <w:rFonts w:ascii="&amp;quota" w:hAnsi="&amp;quota"/>
+          <w:color w:val="444B51"/>
+          <w:bdr w:val="none" w:sz="0" w:space="0" w:color="auto" w:frame="1"/>
+          <w:lang w:val="en-029"/>
+        </w:rPr>
+        <w:t xml:space="preserve"> each</w:t>
+      </w:r>
+      <w:r>
+        <w:rPr>
+          <w:rFonts w:ascii="&amp;quota" w:hAnsi="&amp;quota"/>
+          <w:color w:val="444B51"/>
+          <w:bdr w:val="none" w:sz="0" w:space="0" w:color="auto" w:frame="1"/>
+          <w:lang w:val="en-029"/>
+        </w:rPr>
+        <w:t xml:space="preserve"> recapped our progress for the week. </w:t>
+      </w:r>
+    </w:p>
+    <w:p>
+      <w:pPr>
+        <w:pStyle w:val="NormalWeb"/>
+        <w:numPr>
+          <w:ilvl w:val="0"/>
+          <w:numId w:val="7"/>
+        </w:numPr>
+        <w:spacing w:after="300"/>
+        <w:textAlignment w:val="baseline"/>
+        <w:rPr>
+          <w:rFonts w:ascii="&amp;quota" w:hAnsi="&amp;quota"/>
+          <w:color w:val="444B51"/>
+          <w:bdr w:val="none" w:sz="0" w:space="0" w:color="auto" w:frame="1"/>
+          <w:lang w:val="en-029"/>
+        </w:rPr>
+      </w:pPr>
+      <w:r>
+        <w:rPr>
+          <w:rFonts w:ascii="&amp;quota" w:hAnsi="&amp;quota"/>
+          <w:color w:val="444B51"/>
+          <w:bdr w:val="none" w:sz="0" w:space="0" w:color="auto" w:frame="1"/>
+          <w:lang w:val="en-029"/>
+        </w:rPr>
+        <w:t xml:space="preserve">We each outlined the tasks we must accomplish before the deadline on Sunday: I </w:t>
+      </w:r>
+      <w:proofErr w:type="gramStart"/>
+      <w:r>
+        <w:rPr>
+          <w:rFonts w:ascii="&amp;quota" w:hAnsi="&amp;quota"/>
+          <w:color w:val="444B51"/>
+          <w:bdr w:val="none" w:sz="0" w:space="0" w:color="auto" w:frame="1"/>
+          <w:lang w:val="en-029"/>
+        </w:rPr>
+        <w:t>have to</w:t>
+      </w:r>
+      <w:proofErr w:type="gramEnd"/>
+      <w:r>
+        <w:rPr>
+          <w:rFonts w:ascii="&amp;quota" w:hAnsi="&amp;quota"/>
+          <w:color w:val="444B51"/>
+          <w:bdr w:val="none" w:sz="0" w:space="0" w:color="auto" w:frame="1"/>
+          <w:lang w:val="en-029"/>
+        </w:rPr>
+        <w:t xml:space="preserve"> do the class diagram, and the Latex version of the minutes. </w:t>
+      </w:r>
+    </w:p>
+    <w:p>
+      <w:pPr>
+        <w:pStyle w:val="NormalWeb"/>
+        <w:numPr>
+          <w:ilvl w:val="0"/>
+          <w:numId w:val="7"/>
+        </w:numPr>
+        <w:spacing w:after="300"/>
+        <w:textAlignment w:val="baseline"/>
+        <w:rPr>
+          <w:rFonts w:ascii="&amp;quota" w:hAnsi="&amp;quota"/>
+          <w:color w:val="444B51"/>
+          <w:bdr w:val="none" w:sz="0" w:space="0" w:color="auto" w:frame="1"/>
+          <w:lang w:val="en-029"/>
+        </w:rPr>
+      </w:pPr>
+      <w:r>
+        <w:rPr>
+          <w:rFonts w:ascii="&amp;quota" w:hAnsi="&amp;quota"/>
+          <w:color w:val="444B51"/>
+          <w:bdr w:val="none" w:sz="0" w:space="0" w:color="auto" w:frame="1"/>
+          <w:lang w:val="en-029"/>
+        </w:rPr>
+        <w:t xml:space="preserve">We discussed the aspects of the project we are still unfamiliar with or need to learn. I need to get into the GUI programming and unit testing using Junit. </w:t>
+      </w:r>
+    </w:p>
+    <w:p>
+      <w:pPr>
+        <w:pStyle w:val="NormalWeb"/>
+        <w:numPr>
+          <w:ilvl w:val="0"/>
+          <w:numId w:val="7"/>
+        </w:numPr>
+        <w:spacing w:after="300"/>
+        <w:textAlignment w:val="baseline"/>
+        <w:rPr>
+          <w:rFonts w:ascii="&amp;quota" w:hAnsi="&amp;quota"/>
+          <w:color w:val="444B51"/>
+          <w:bdr w:val="none" w:sz="0" w:space="0" w:color="auto" w:frame="1"/>
+          <w:lang w:val="en-029"/>
+        </w:rPr>
+      </w:pPr>
+      <w:r>
+        <w:rPr>
+          <w:rFonts w:ascii="&amp;quota" w:hAnsi="&amp;quota"/>
+          <w:color w:val="444B51"/>
+          <w:bdr w:val="none" w:sz="0" w:space="0" w:color="auto" w:frame="1"/>
+          <w:lang w:val="en-029"/>
+        </w:rPr>
+        <w:t xml:space="preserve">MZ asked us to thing about the possible new roles we can fill during the next iteration. </w:t>
+      </w:r>
+    </w:p>
+    <w:p>
+      <w:pPr>
+        <w:pStyle w:val="NormalWeb"/>
+        <w:spacing w:after="300"/>
+        <w:ind w:left="720"/>
+        <w:textAlignment w:val="baseline"/>
+        <w:rPr>
+          <w:rFonts w:ascii="&amp;quota" w:hAnsi="&amp;quota"/>
+          <w:color w:val="444B51"/>
+          <w:bdr w:val="none" w:sz="0" w:space="0" w:color="auto" w:frame="1"/>
+          <w:lang w:val="en-029"/>
+        </w:rPr>
+      </w:pPr>
+    </w:p>
+    <w:p>
+      <w:pPr>
+        <w:pStyle w:val="NormalWeb"/>
+        <w:spacing w:after="300"/>
+        <w:ind w:left="720"/>
+        <w:textAlignment w:val="baseline"/>
+        <w:rPr>
+          <w:rFonts w:ascii="&amp;quota" w:hAnsi="&amp;quota"/>
+          <w:color w:val="444B51"/>
+          <w:bdr w:val="none" w:sz="0" w:space="0" w:color="auto" w:frame="1"/>
+          <w:lang w:val="en-029"/>
+        </w:rPr>
+      </w:pPr>
     </w:p>
     <w:p>
       <w:pPr>
@@ -5712,12 +8112,235 @@
       <w:pPr>
         <w:pStyle w:val="NormalWeb"/>
         <w:spacing w:before="0" w:beforeAutospacing="0" w:after="300" w:afterAutospacing="0"/>
+        <w:ind w:left="720"/>
+        <w:jc w:val="right"/>
+        <w:textAlignment w:val="baseline"/>
+        <w:rPr>
+          <w:rFonts w:ascii="&amp;quota" w:hAnsi="&amp;quota"/>
+          <w:color w:val="444B51"/>
+          <w:bdr w:val="none" w:sz="0" w:space="0" w:color="auto" w:frame="1"/>
+        </w:rPr>
+      </w:pPr>
+      <w:r>
+        <w:rPr>
+          <w:rFonts w:ascii="&amp;quota" w:hAnsi="&amp;quota"/>
+          <w:color w:val="444B51"/>
+          <w:bdr w:val="none" w:sz="0" w:space="0" w:color="auto" w:frame="1"/>
+        </w:rPr>
+        <w:lastRenderedPageBreak/>
+        <w:t>Thursday, 7</w:t>
+      </w:r>
+      <w:r>
+        <w:rPr>
+          <w:rFonts w:ascii="&amp;quota" w:hAnsi="&amp;quota"/>
+          <w:color w:val="444B51"/>
+          <w:bdr w:val="none" w:sz="0" w:space="0" w:color="auto" w:frame="1"/>
+          <w:vertAlign w:val="superscript"/>
+        </w:rPr>
+        <w:t>th</w:t>
+      </w:r>
+      <w:r>
+        <w:rPr>
+          <w:rFonts w:ascii="&amp;quota" w:hAnsi="&amp;quota"/>
+          <w:color w:val="444B51"/>
+          <w:bdr w:val="none" w:sz="0" w:space="0" w:color="auto" w:frame="1"/>
+        </w:rPr>
+        <w:t xml:space="preserve"> </w:t>
+      </w:r>
+      <w:r>
+        <w:rPr>
+          <w:rFonts w:ascii="&amp;quota" w:hAnsi="&amp;quota"/>
+          <w:color w:val="444B51"/>
+          <w:bdr w:val="none" w:sz="0" w:space="0" w:color="auto" w:frame="1"/>
+        </w:rPr>
+        <w:t>February</w:t>
+      </w:r>
+      <w:r>
+        <w:rPr>
+          <w:rFonts w:ascii="&amp;quota" w:hAnsi="&amp;quota"/>
+          <w:color w:val="444B51"/>
+          <w:bdr w:val="none" w:sz="0" w:space="0" w:color="auto" w:frame="1"/>
+        </w:rPr>
+        <w:t xml:space="preserve"> 2019 |</w:t>
+      </w:r>
+      <w:r>
+        <w:rPr>
+          <w:rFonts w:ascii="&amp;quota" w:hAnsi="&amp;quota"/>
+          <w:color w:val="444B51"/>
+          <w:bdr w:val="none" w:sz="0" w:space="0" w:color="auto" w:frame="1"/>
+        </w:rPr>
+        <w:t xml:space="preserve"> 12:00 pm </w:t>
+      </w:r>
+      <w:r>
+        <w:rPr>
+          <w:rFonts w:ascii="&amp;quota" w:hAnsi="&amp;quota"/>
+          <w:color w:val="444B51"/>
+          <w:bdr w:val="none" w:sz="0" w:space="0" w:color="auto" w:frame="1"/>
+        </w:rPr>
+        <w:t xml:space="preserve">– </w:t>
+      </w:r>
+      <w:r>
+        <w:rPr>
+          <w:rFonts w:ascii="&amp;quota" w:hAnsi="&amp;quota"/>
+          <w:color w:val="444B51"/>
+          <w:bdr w:val="none" w:sz="0" w:space="0" w:color="auto" w:frame="1"/>
+        </w:rPr>
+        <w:t>3:15</w:t>
+      </w:r>
+      <w:r>
+        <w:rPr>
+          <w:rFonts w:ascii="&amp;quota" w:hAnsi="&amp;quota"/>
+          <w:color w:val="444B51"/>
+          <w:bdr w:val="none" w:sz="0" w:space="0" w:color="auto" w:frame="1"/>
+        </w:rPr>
+        <w:t xml:space="preserve"> pm | </w:t>
+      </w:r>
+      <w:r>
+        <w:rPr>
+          <w:rFonts w:ascii="&amp;quota" w:hAnsi="&amp;quota"/>
+          <w:color w:val="444B51"/>
+          <w:bdr w:val="none" w:sz="0" w:space="0" w:color="auto" w:frame="1"/>
+        </w:rPr>
+        <w:t>Home</w:t>
+      </w:r>
+    </w:p>
+    <w:p>
+      <w:pPr>
+        <w:pStyle w:val="NormalWeb"/>
+        <w:spacing w:after="300"/>
+        <w:jc w:val="right"/>
+        <w:textAlignment w:val="baseline"/>
+        <w:rPr>
+          <w:rFonts w:ascii="&amp;quota" w:hAnsi="&amp;quota"/>
+          <w:color w:val="444B51"/>
+          <w:bdr w:val="none" w:sz="0" w:space="0" w:color="auto" w:frame="1"/>
+        </w:rPr>
+      </w:pPr>
+      <w:r>
+        <w:rPr>
+          <w:rFonts w:ascii="&amp;quota" w:hAnsi="&amp;quota"/>
+          <w:color w:val="444B51"/>
+          <w:bdr w:val="none" w:sz="0" w:space="0" w:color="auto" w:frame="1"/>
+          <w:lang w:val="en-029"/>
+        </w:rPr>
+        <w:t xml:space="preserve">Attendees: </w:t>
+      </w:r>
+      <w:r>
+        <w:rPr>
+          <w:rFonts w:ascii="&amp;quota" w:hAnsi="&amp;quota"/>
+          <w:color w:val="444B51"/>
+          <w:bdr w:val="none" w:sz="0" w:space="0" w:color="auto" w:frame="1"/>
+          <w:lang w:val="en-029"/>
+        </w:rPr>
+        <w:br/>
+      </w:r>
+      <w:r>
+        <w:rPr>
+          <w:rFonts w:ascii="&amp;quota" w:hAnsi="&amp;quota"/>
+          <w:color w:val="444B51"/>
+          <w:bdr w:val="none" w:sz="0" w:space="0" w:color="auto" w:frame="1"/>
+        </w:rPr>
+        <w:br/>
+        <w:t xml:space="preserve">SV - </w:t>
+      </w:r>
+      <w:r>
+        <w:rPr>
+          <w:rFonts w:ascii="&amp;quota" w:hAnsi="&amp;quota"/>
+          <w:color w:val="444B51"/>
+          <w:bdr w:val="none" w:sz="0" w:space="0" w:color="auto" w:frame="1"/>
+        </w:rPr>
+        <w:t>Shereece Victo</w:t>
+      </w:r>
+      <w:r>
+        <w:rPr>
+          <w:rFonts w:ascii="&amp;quota" w:hAnsi="&amp;quota"/>
+          <w:color w:val="444B51"/>
+          <w:bdr w:val="none" w:sz="0" w:space="0" w:color="auto" w:frame="1"/>
+        </w:rPr>
+        <w:t>r</w:t>
+      </w:r>
+      <w:r>
+        <w:rPr>
+          <w:rFonts w:ascii="&amp;quota" w:hAnsi="&amp;quota"/>
+          <w:color w:val="444B51"/>
+          <w:bdr w:val="none" w:sz="0" w:space="0" w:color="auto" w:frame="1"/>
+        </w:rPr>
+        <w:br/>
+      </w:r>
+    </w:p>
+    <w:p>
+      <w:pPr>
+        <w:pStyle w:val="NormalWeb"/>
+        <w:spacing w:after="300"/>
+        <w:jc w:val="right"/>
+        <w:textAlignment w:val="baseline"/>
+        <w:rPr>
+          <w:rFonts w:ascii="&amp;quota" w:hAnsi="&amp;quota"/>
+          <w:color w:val="444B51"/>
+          <w:bdr w:val="none" w:sz="0" w:space="0" w:color="auto" w:frame="1"/>
+        </w:rPr>
+      </w:pPr>
+    </w:p>
+    <w:p>
+      <w:pPr>
+        <w:pStyle w:val="NormalWeb"/>
+        <w:spacing w:after="300"/>
+        <w:ind w:left="720"/>
+        <w:textAlignment w:val="baseline"/>
+        <w:rPr>
+          <w:rFonts w:ascii="&amp;quota" w:hAnsi="&amp;quota"/>
+          <w:color w:val="444B51"/>
+          <w:u w:val="single"/>
+          <w:bdr w:val="none" w:sz="0" w:space="0" w:color="auto" w:frame="1"/>
+        </w:rPr>
+      </w:pPr>
+      <w:r>
+        <w:rPr>
+          <w:rFonts w:ascii="&amp;quota" w:hAnsi="&amp;quota"/>
+          <w:color w:val="444B51"/>
+          <w:u w:val="single"/>
+          <w:bdr w:val="none" w:sz="0" w:space="0" w:color="auto" w:frame="1"/>
+        </w:rPr>
+        <w:t xml:space="preserve">Documentation </w:t>
+      </w:r>
+    </w:p>
+    <w:p>
+      <w:pPr>
+        <w:pStyle w:val="NormalWeb"/>
+        <w:numPr>
+          <w:ilvl w:val="0"/>
+          <w:numId w:val="7"/>
+        </w:numPr>
+        <w:spacing w:after="300"/>
+        <w:textAlignment w:val="baseline"/>
+        <w:rPr>
+          <w:rFonts w:ascii="&amp;quota" w:hAnsi="&amp;quota"/>
+          <w:color w:val="444B51"/>
+          <w:bdr w:val="none" w:sz="0" w:space="0" w:color="auto" w:frame="1"/>
+          <w:lang w:val="en-029"/>
+        </w:rPr>
+      </w:pPr>
+      <w:r>
+        <w:rPr>
+          <w:rFonts w:ascii="&amp;quota" w:hAnsi="&amp;quota"/>
+          <w:color w:val="444B51"/>
+          <w:bdr w:val="none" w:sz="0" w:space="0" w:color="auto" w:frame="1"/>
+          <w:lang w:val="en-029"/>
+        </w:rPr>
+        <w:t xml:space="preserve">I debugged the Latex Document and made edits to spelling and grammar. </w:t>
+      </w:r>
+    </w:p>
+    <w:p>
+      <w:pPr>
+        <w:pStyle w:val="NormalWeb"/>
+        <w:spacing w:before="0" w:beforeAutospacing="0" w:after="300" w:afterAutospacing="0"/>
         <w:textAlignment w:val="baseline"/>
         <w:rPr>
           <w:rFonts w:ascii="&amp;quota" w:hAnsi="&amp;quota"/>
           <w:b/>
           <w:color w:val="444B51"/>
           <w:bdr w:val="none" w:sz="0" w:space="0" w:color="auto" w:frame="1"/>
+          <w:lang w:val="en-029"/>
         </w:rPr>
       </w:pPr>
     </w:p>
@@ -5738,103 +8361,372 @@
       <w:pPr>
         <w:pStyle w:val="NormalWeb"/>
         <w:spacing w:before="0" w:beforeAutospacing="0" w:after="300" w:afterAutospacing="0"/>
+        <w:ind w:left="720"/>
+        <w:jc w:val="right"/>
+        <w:textAlignment w:val="baseline"/>
+        <w:rPr>
+          <w:rFonts w:ascii="&amp;quota" w:hAnsi="&amp;quota"/>
+          <w:color w:val="444B51"/>
+          <w:bdr w:val="none" w:sz="0" w:space="0" w:color="auto" w:frame="1"/>
+        </w:rPr>
+      </w:pPr>
+      <w:r>
+        <w:rPr>
+          <w:rFonts w:ascii="&amp;quota" w:hAnsi="&amp;quota"/>
+          <w:color w:val="444B51"/>
+          <w:bdr w:val="none" w:sz="0" w:space="0" w:color="auto" w:frame="1"/>
+        </w:rPr>
+        <w:t>Saturday, 9</w:t>
+      </w:r>
+      <w:r>
+        <w:rPr>
+          <w:rFonts w:ascii="&amp;quota" w:hAnsi="&amp;quota"/>
+          <w:color w:val="444B51"/>
+          <w:bdr w:val="none" w:sz="0" w:space="0" w:color="auto" w:frame="1"/>
+          <w:vertAlign w:val="superscript"/>
+        </w:rPr>
+        <w:t>th</w:t>
+      </w:r>
+      <w:r>
+        <w:rPr>
+          <w:rFonts w:ascii="&amp;quota" w:hAnsi="&amp;quota"/>
+          <w:color w:val="444B51"/>
+          <w:bdr w:val="none" w:sz="0" w:space="0" w:color="auto" w:frame="1"/>
+        </w:rPr>
+        <w:t xml:space="preserve"> </w:t>
+      </w:r>
+      <w:r>
+        <w:rPr>
+          <w:rFonts w:ascii="&amp;quota" w:hAnsi="&amp;quota"/>
+          <w:color w:val="444B51"/>
+          <w:bdr w:val="none" w:sz="0" w:space="0" w:color="auto" w:frame="1"/>
+        </w:rPr>
+        <w:t>February</w:t>
+      </w:r>
+      <w:r>
+        <w:rPr>
+          <w:rFonts w:ascii="&amp;quota" w:hAnsi="&amp;quota"/>
+          <w:color w:val="444B51"/>
+          <w:bdr w:val="none" w:sz="0" w:space="0" w:color="auto" w:frame="1"/>
+        </w:rPr>
+        <w:t xml:space="preserve"> 2019 |</w:t>
+      </w:r>
+      <w:r>
+        <w:rPr>
+          <w:rFonts w:ascii="&amp;quota" w:hAnsi="&amp;quota"/>
+          <w:color w:val="444B51"/>
+          <w:bdr w:val="none" w:sz="0" w:space="0" w:color="auto" w:frame="1"/>
+        </w:rPr>
+        <w:t xml:space="preserve"> 10:25 am </w:t>
+      </w:r>
+      <w:r>
+        <w:rPr>
+          <w:rFonts w:ascii="&amp;quota" w:hAnsi="&amp;quota"/>
+          <w:color w:val="444B51"/>
+          <w:bdr w:val="none" w:sz="0" w:space="0" w:color="auto" w:frame="1"/>
+        </w:rPr>
+        <w:t>–</w:t>
+      </w:r>
+      <w:r>
+        <w:rPr>
+          <w:rFonts w:ascii="&amp;quota" w:hAnsi="&amp;quota"/>
+          <w:color w:val="444B51"/>
+          <w:bdr w:val="none" w:sz="0" w:space="0" w:color="auto" w:frame="1"/>
+        </w:rPr>
+        <w:t xml:space="preserve"> </w:t>
+      </w:r>
+      <w:r>
+        <w:rPr>
+          <w:rFonts w:ascii="&amp;quota" w:hAnsi="&amp;quota"/>
+          <w:color w:val="444B51"/>
+          <w:bdr w:val="none" w:sz="0" w:space="0" w:color="auto" w:frame="1"/>
+        </w:rPr>
+        <w:t>1:15pm</w:t>
+      </w:r>
+      <w:r>
+        <w:rPr>
+          <w:rFonts w:ascii="&amp;quota" w:hAnsi="&amp;quota"/>
+          <w:color w:val="444B51"/>
+          <w:bdr w:val="none" w:sz="0" w:space="0" w:color="auto" w:frame="1"/>
+        </w:rPr>
+        <w:t xml:space="preserve"> </w:t>
+      </w:r>
+      <w:r>
+        <w:rPr>
+          <w:rFonts w:ascii="&amp;quota" w:hAnsi="&amp;quota"/>
+          <w:color w:val="444B51"/>
+          <w:bdr w:val="none" w:sz="0" w:space="0" w:color="auto" w:frame="1"/>
+        </w:rPr>
+        <w:t xml:space="preserve">| </w:t>
+      </w:r>
+      <w:r>
+        <w:rPr>
+          <w:rFonts w:ascii="&amp;quota" w:hAnsi="&amp;quota"/>
+          <w:color w:val="444B51"/>
+          <w:bdr w:val="none" w:sz="0" w:space="0" w:color="auto" w:frame="1"/>
+        </w:rPr>
+        <w:t>Home</w:t>
+      </w:r>
+    </w:p>
+    <w:p>
+      <w:pPr>
+        <w:pStyle w:val="NormalWeb"/>
+        <w:spacing w:after="300"/>
+        <w:jc w:val="right"/>
+        <w:textAlignment w:val="baseline"/>
+        <w:rPr>
+          <w:rFonts w:ascii="&amp;quota" w:hAnsi="&amp;quota"/>
+          <w:color w:val="444B51"/>
+          <w:bdr w:val="none" w:sz="0" w:space="0" w:color="auto" w:frame="1"/>
+        </w:rPr>
+      </w:pPr>
+      <w:r>
+        <w:rPr>
+          <w:rFonts w:ascii="&amp;quota" w:hAnsi="&amp;quota"/>
+          <w:color w:val="444B51"/>
+          <w:bdr w:val="none" w:sz="0" w:space="0" w:color="auto" w:frame="1"/>
+          <w:lang w:val="en-029"/>
+        </w:rPr>
+        <w:t xml:space="preserve">Attendees: </w:t>
+      </w:r>
+      <w:r>
+        <w:rPr>
+          <w:rFonts w:ascii="&amp;quota" w:hAnsi="&amp;quota"/>
+          <w:color w:val="444B51"/>
+          <w:bdr w:val="none" w:sz="0" w:space="0" w:color="auto" w:frame="1"/>
+          <w:lang w:val="en-029"/>
+        </w:rPr>
+        <w:br/>
+      </w:r>
+      <w:r>
+        <w:rPr>
+          <w:rFonts w:ascii="&amp;quota" w:hAnsi="&amp;quota"/>
+          <w:color w:val="444B51"/>
+          <w:bdr w:val="none" w:sz="0" w:space="0" w:color="auto" w:frame="1"/>
+        </w:rPr>
+        <w:br/>
+        <w:t xml:space="preserve">SV - </w:t>
+      </w:r>
+      <w:r>
+        <w:rPr>
+          <w:rFonts w:ascii="&amp;quota" w:hAnsi="&amp;quota"/>
+          <w:color w:val="444B51"/>
+          <w:bdr w:val="none" w:sz="0" w:space="0" w:color="auto" w:frame="1"/>
+        </w:rPr>
+        <w:t>Shereece Victo</w:t>
+      </w:r>
+      <w:r>
+        <w:rPr>
+          <w:rFonts w:ascii="&amp;quota" w:hAnsi="&amp;quota"/>
+          <w:color w:val="444B51"/>
+          <w:bdr w:val="none" w:sz="0" w:space="0" w:color="auto" w:frame="1"/>
+        </w:rPr>
+        <w:t>r</w:t>
+      </w:r>
+      <w:r>
+        <w:rPr>
+          <w:rFonts w:ascii="&amp;quota" w:hAnsi="&amp;quota"/>
+          <w:color w:val="444B51"/>
+          <w:bdr w:val="none" w:sz="0" w:space="0" w:color="auto" w:frame="1"/>
+        </w:rPr>
+        <w:br/>
+      </w:r>
+    </w:p>
+    <w:p>
+      <w:pPr>
+        <w:pStyle w:val="NormalWeb"/>
+        <w:spacing w:after="300"/>
+        <w:jc w:val="right"/>
+        <w:textAlignment w:val="baseline"/>
+        <w:rPr>
+          <w:rFonts w:ascii="&amp;quota" w:hAnsi="&amp;quota"/>
+          <w:color w:val="444B51"/>
+          <w:bdr w:val="none" w:sz="0" w:space="0" w:color="auto" w:frame="1"/>
+        </w:rPr>
+      </w:pPr>
+    </w:p>
+    <w:p>
+      <w:pPr>
+        <w:pStyle w:val="NormalWeb"/>
+        <w:spacing w:after="300"/>
+        <w:ind w:left="720"/>
+        <w:textAlignment w:val="baseline"/>
+        <w:rPr>
+          <w:rFonts w:ascii="&amp;quota" w:hAnsi="&amp;quota"/>
+          <w:color w:val="444B51"/>
+          <w:u w:val="single"/>
+          <w:bdr w:val="none" w:sz="0" w:space="0" w:color="auto" w:frame="1"/>
+        </w:rPr>
+      </w:pPr>
+      <w:r>
+        <w:rPr>
+          <w:rFonts w:ascii="&amp;quota" w:hAnsi="&amp;quota"/>
+          <w:color w:val="444B51"/>
+          <w:u w:val="single"/>
+          <w:bdr w:val="none" w:sz="0" w:space="0" w:color="auto" w:frame="1"/>
+        </w:rPr>
+        <w:t xml:space="preserve">Documentation </w:t>
+      </w:r>
+    </w:p>
+    <w:p>
+      <w:pPr>
+        <w:pStyle w:val="NormalWeb"/>
+        <w:numPr>
+          <w:ilvl w:val="0"/>
+          <w:numId w:val="7"/>
+        </w:numPr>
+        <w:spacing w:after="300"/>
+        <w:textAlignment w:val="baseline"/>
+        <w:rPr>
+          <w:rFonts w:ascii="&amp;quota" w:hAnsi="&amp;quota"/>
+          <w:color w:val="444B51"/>
+          <w:bdr w:val="none" w:sz="0" w:space="0" w:color="auto" w:frame="1"/>
+          <w:lang w:val="en-029"/>
+        </w:rPr>
+      </w:pPr>
+      <w:r>
+        <w:rPr>
+          <w:rFonts w:ascii="&amp;quota" w:hAnsi="&amp;quota"/>
+          <w:color w:val="444B51"/>
+          <w:bdr w:val="none" w:sz="0" w:space="0" w:color="auto" w:frame="1"/>
+          <w:lang w:val="en-029"/>
+        </w:rPr>
+        <w:t>R</w:t>
+      </w:r>
+      <w:r>
+        <w:rPr>
+          <w:rFonts w:ascii="&amp;quota" w:hAnsi="&amp;quota"/>
+          <w:color w:val="444B51"/>
+          <w:bdr w:val="none" w:sz="0" w:space="0" w:color="auto" w:frame="1"/>
+          <w:lang w:val="en-029"/>
+        </w:rPr>
+        <w:t xml:space="preserve">esearched on UML </w:t>
+      </w:r>
+      <w:r>
+        <w:rPr>
+          <w:rFonts w:ascii="&amp;quota" w:hAnsi="&amp;quota"/>
+          <w:color w:val="444B51"/>
+          <w:bdr w:val="none" w:sz="0" w:space="0" w:color="auto" w:frame="1"/>
+          <w:lang w:val="en-029"/>
+        </w:rPr>
+        <w:t xml:space="preserve">diagrams, I am still not sure if I am using the correct symbols. </w:t>
+      </w:r>
+    </w:p>
+    <w:p>
+      <w:pPr>
+        <w:pStyle w:val="NormalWeb"/>
+        <w:numPr>
+          <w:ilvl w:val="0"/>
+          <w:numId w:val="7"/>
+        </w:numPr>
+        <w:spacing w:after="300"/>
+        <w:textAlignment w:val="baseline"/>
+        <w:rPr>
+          <w:rFonts w:ascii="&amp;quota" w:hAnsi="&amp;quota"/>
+          <w:color w:val="444B51"/>
+          <w:bdr w:val="none" w:sz="0" w:space="0" w:color="auto" w:frame="1"/>
+          <w:lang w:val="en-029"/>
+        </w:rPr>
+      </w:pPr>
+      <w:r>
+        <w:rPr>
+          <w:rFonts w:ascii="&amp;quota" w:hAnsi="&amp;quota"/>
+          <w:color w:val="444B51"/>
+          <w:bdr w:val="none" w:sz="0" w:space="0" w:color="auto" w:frame="1"/>
+          <w:lang w:val="en-029"/>
+        </w:rPr>
+        <w:t>Started the Class Diagram.</w:t>
+      </w:r>
+    </w:p>
+    <w:p>
+      <w:pPr>
+        <w:pStyle w:val="NormalWeb"/>
+        <w:numPr>
+          <w:ilvl w:val="0"/>
+          <w:numId w:val="7"/>
+        </w:numPr>
+        <w:spacing w:after="300"/>
+        <w:textAlignment w:val="baseline"/>
+        <w:rPr>
+          <w:rFonts w:ascii="&amp;quota" w:hAnsi="&amp;quota"/>
+          <w:color w:val="444B51"/>
+          <w:bdr w:val="none" w:sz="0" w:space="0" w:color="auto" w:frame="1"/>
+          <w:lang w:val="en-029"/>
+        </w:rPr>
+      </w:pPr>
+      <w:r>
+        <w:rPr>
+          <w:rFonts w:ascii="&amp;quota" w:hAnsi="&amp;quota"/>
+          <w:color w:val="444B51"/>
+          <w:bdr w:val="none" w:sz="0" w:space="0" w:color="auto" w:frame="1"/>
+          <w:lang w:val="en-029"/>
+        </w:rPr>
+        <w:t xml:space="preserve">Edited the Domain Model. </w:t>
+      </w:r>
+    </w:p>
+    <w:p>
+      <w:pPr>
+        <w:pStyle w:val="NormalWeb"/>
+        <w:numPr>
+          <w:ilvl w:val="0"/>
+          <w:numId w:val="7"/>
+        </w:numPr>
+        <w:spacing w:after="300"/>
+        <w:textAlignment w:val="baseline"/>
+        <w:rPr>
+          <w:rFonts w:ascii="&amp;quota" w:hAnsi="&amp;quota"/>
+          <w:color w:val="444B51"/>
+          <w:bdr w:val="none" w:sz="0" w:space="0" w:color="auto" w:frame="1"/>
+          <w:lang w:val="en-029"/>
+        </w:rPr>
+      </w:pPr>
+      <w:r>
+        <w:rPr>
+          <w:rFonts w:ascii="&amp;quota" w:hAnsi="&amp;quota"/>
+          <w:color w:val="444B51"/>
+          <w:bdr w:val="none" w:sz="0" w:space="0" w:color="auto" w:frame="1"/>
+          <w:lang w:val="en-029"/>
+        </w:rPr>
+        <w:t xml:space="preserve">Updated my personal diary. </w:t>
+      </w:r>
+    </w:p>
+    <w:p>
+      <w:pPr>
+        <w:pStyle w:val="NormalWeb"/>
+        <w:numPr>
+          <w:ilvl w:val="0"/>
+          <w:numId w:val="7"/>
+        </w:numPr>
+        <w:spacing w:after="300"/>
+        <w:textAlignment w:val="baseline"/>
+        <w:rPr>
+          <w:rFonts w:ascii="&amp;quota" w:hAnsi="&amp;quota"/>
+          <w:color w:val="444B51"/>
+          <w:bdr w:val="none" w:sz="0" w:space="0" w:color="auto" w:frame="1"/>
+          <w:lang w:val="en-029"/>
+        </w:rPr>
+      </w:pPr>
+      <w:r>
+        <w:rPr>
+          <w:rFonts w:ascii="&amp;quota" w:hAnsi="&amp;quota"/>
+          <w:color w:val="444B51"/>
+          <w:bdr w:val="none" w:sz="0" w:space="0" w:color="auto" w:frame="1"/>
+          <w:lang w:val="en-029"/>
+        </w:rPr>
+        <w:t xml:space="preserve">Created the meeting minutes Latex document. </w:t>
+      </w:r>
+    </w:p>
+    <w:p>
+      <w:pPr>
+        <w:pStyle w:val="NormalWeb"/>
+        <w:spacing w:before="0" w:beforeAutospacing="0" w:after="300" w:afterAutospacing="0"/>
         <w:textAlignment w:val="baseline"/>
         <w:rPr>
           <w:rFonts w:ascii="&amp;quota" w:hAnsi="&amp;quota"/>
           <w:b/>
           <w:color w:val="444B51"/>
           <w:bdr w:val="none" w:sz="0" w:space="0" w:color="auto" w:frame="1"/>
-        </w:rPr>
-      </w:pPr>
-    </w:p>
-    <w:p>
-      <w:pPr>
-        <w:pStyle w:val="NormalWeb"/>
-        <w:spacing w:before="0" w:beforeAutospacing="0" w:after="300" w:afterAutospacing="0"/>
-        <w:textAlignment w:val="baseline"/>
-        <w:rPr>
-          <w:rFonts w:ascii="&amp;quota" w:hAnsi="&amp;quota"/>
-          <w:b/>
-          <w:color w:val="444B51"/>
-          <w:bdr w:val="none" w:sz="0" w:space="0" w:color="auto" w:frame="1"/>
-        </w:rPr>
-      </w:pPr>
-    </w:p>
-    <w:p>
-      <w:pPr>
-        <w:pStyle w:val="NormalWeb"/>
-        <w:spacing w:before="0" w:beforeAutospacing="0" w:after="300" w:afterAutospacing="0"/>
-        <w:textAlignment w:val="baseline"/>
-        <w:rPr>
-          <w:rFonts w:ascii="&amp;quota" w:hAnsi="&amp;quota"/>
-          <w:b/>
-          <w:color w:val="444B51"/>
-          <w:bdr w:val="none" w:sz="0" w:space="0" w:color="auto" w:frame="1"/>
-        </w:rPr>
-      </w:pPr>
-    </w:p>
-    <w:p>
-      <w:pPr>
-        <w:pStyle w:val="NormalWeb"/>
-        <w:spacing w:before="0" w:beforeAutospacing="0" w:after="300" w:afterAutospacing="0"/>
-        <w:textAlignment w:val="baseline"/>
-        <w:rPr>
-          <w:rFonts w:ascii="&amp;quota" w:hAnsi="&amp;quota"/>
-          <w:b/>
-          <w:color w:val="444B51"/>
-          <w:bdr w:val="none" w:sz="0" w:space="0" w:color="auto" w:frame="1"/>
-        </w:rPr>
-      </w:pPr>
-    </w:p>
-    <w:p>
-      <w:pPr>
-        <w:pStyle w:val="NormalWeb"/>
-        <w:spacing w:before="0" w:beforeAutospacing="0" w:after="300" w:afterAutospacing="0"/>
-        <w:textAlignment w:val="baseline"/>
-        <w:rPr>
-          <w:rFonts w:ascii="&amp;quota" w:hAnsi="&amp;quota"/>
-          <w:b/>
-          <w:color w:val="444B51"/>
-          <w:bdr w:val="none" w:sz="0" w:space="0" w:color="auto" w:frame="1"/>
-        </w:rPr>
-      </w:pPr>
-    </w:p>
-    <w:p>
-      <w:pPr>
-        <w:pStyle w:val="NormalWeb"/>
-        <w:spacing w:before="0" w:beforeAutospacing="0" w:after="300" w:afterAutospacing="0"/>
-        <w:textAlignment w:val="baseline"/>
-        <w:rPr>
-          <w:rFonts w:ascii="&amp;quota" w:hAnsi="&amp;quota"/>
-          <w:b/>
-          <w:color w:val="444B51"/>
-          <w:bdr w:val="none" w:sz="0" w:space="0" w:color="auto" w:frame="1"/>
-        </w:rPr>
-      </w:pPr>
-    </w:p>
-    <w:p>
-      <w:pPr>
-        <w:pStyle w:val="NormalWeb"/>
-        <w:spacing w:before="0" w:beforeAutospacing="0" w:after="300" w:afterAutospacing="0"/>
-        <w:textAlignment w:val="baseline"/>
-        <w:rPr>
-          <w:rFonts w:ascii="&amp;quota" w:hAnsi="&amp;quota"/>
-          <w:b/>
-          <w:color w:val="444B51"/>
-          <w:bdr w:val="none" w:sz="0" w:space="0" w:color="auto" w:frame="1"/>
-        </w:rPr>
-      </w:pPr>
-    </w:p>
-    <w:p>
-      <w:pPr>
-        <w:pStyle w:val="NormalWeb"/>
-        <w:spacing w:before="0" w:beforeAutospacing="0" w:after="300" w:afterAutospacing="0"/>
-        <w:textAlignment w:val="baseline"/>
-        <w:rPr>
-          <w:rFonts w:ascii="&amp;quota" w:hAnsi="&amp;quota"/>
-          <w:b/>
-          <w:color w:val="444B51"/>
-          <w:bdr w:val="none" w:sz="0" w:space="0" w:color="auto" w:frame="1"/>
+          <w:lang w:val="en-029"/>
         </w:rPr>
       </w:pPr>
     </w:p>
@@ -6223,15 +9115,15 @@
 <file path=word/numbering.xml><?xml version="1.0" encoding="utf-8"?>
 <w:numbering xmlns:wpc="http://schemas.microsoft.com/office/word/2010/wordprocessingCanvas" xmlns:cx="http://schemas.microsoft.com/office/drawing/2014/chartex" xmlns:cx1="http://schemas.microsoft.com/office/drawing/2015/9/8/chartex" xmlns:cx2="http://schemas.microsoft.com/office/drawing/2015/10/21/chartex" xmlns:cx3="http://schemas.microsoft.com/office/drawing/2016/5/9/chartex" xmlns:cx4="http://schemas.microsoft.com/office/drawing/2016/5/10/chartex" xmlns:cx5="http://schemas.microsoft.com/office/drawing/2016/5/11/chartex" xmlns:cx6="http://schemas.microsoft.com/office/drawing/2016/5/12/chartex" xmlns:cx7="http://schemas.microsoft.com/office/drawing/2016/5/13/chartex" xmlns:cx8="http://schemas.microsoft.com/office/drawing/2016/5/14/chartex" xmlns:mc="http://schemas.openxmlformats.org/markup-compatibility/2006" xmlns:aink="http://schemas.microsoft.com/office/drawing/2016/ink" xmlns:am3d="http://schemas.microsoft.com/office/drawing/2017/model3d" xmlns:o="urn:schemas-microsoft-com:office:office" xmlns:r="http://schemas.openxmlformats.org/officeDocument/2006/relationships" xmlns:m="http://schemas.openxmlformats.org/officeDocument/2006/math" xmlns:v="urn:schemas-microsoft-com:vml" xmlns:wp14="http://schemas.microsoft.com/office/word/2010/wordprocessingDrawing" xmlns:wp="http://schemas.openxmlformats.org/drawingml/2006/wordprocessingDrawing" xmlns:w10="urn:schemas-microsoft-com:office:word" xmlns:w="http://schemas.openxmlformats.org/wordprocessingml/2006/main" xmlns:w14="http://schemas.microsoft.com/office/word/2010/wordml" xmlns:w15="http://schemas.microsoft.com/office/word/2012/wordml" xmlns:w16cid="http://schemas.microsoft.com/office/word/2016/wordml/cid" xmlns:w16se="http://schemas.microsoft.com/office/word/2015/wordml/symex" xmlns:wpg="http://schemas.microsoft.com/office/word/2010/wordprocessingGroup" xmlns:wpi="http://schemas.microsoft.com/office/word/2010/wordprocessingInk" xmlns:wne="http://schemas.microsoft.com/office/word/2006/wordml" xmlns:wps="http://schemas.microsoft.com/office/word/2010/wordprocessingShape" mc:Ignorable="w14 w15 w16se w16cid wp14">
   <w:abstractNum w:abstractNumId="0" w15:restartNumberingAfterBreak="0">
-    <w:nsid w:val="058B58FC"/>
+    <w:nsid w:val="022443C9"/>
     <w:multiLevelType w:val="hybridMultilevel"/>
-    <w:tmpl w:val="9FC26078"/>
-    <w:lvl w:ilvl="0" w:tplc="8EB4F7CE">
+    <w:tmpl w:val="43B254FA"/>
+    <w:lvl w:ilvl="0" w:tplc="DF426DE4">
       <w:numFmt w:val="bullet"/>
       <w:lvlText w:val="-"/>
       <w:lvlJc w:val="left"/>
       <w:pPr>
-        <w:ind w:left="720" w:hanging="360"/>
+        <w:ind w:left="1440" w:hanging="360"/>
       </w:pPr>
       <w:rPr>
         <w:rFonts w:ascii="Calibri" w:eastAsiaTheme="minorHAnsi" w:hAnsi="Calibri" w:cs="Calibri" w:hint="default"/>
@@ -6243,7 +9135,7 @@
       <w:lvlText w:val="o"/>
       <w:lvlJc w:val="left"/>
       <w:pPr>
-        <w:ind w:left="1440" w:hanging="360"/>
+        <w:ind w:left="2160" w:hanging="360"/>
       </w:pPr>
       <w:rPr>
         <w:rFonts w:ascii="Courier New" w:hAnsi="Courier New" w:cs="Courier New" w:hint="default"/>
@@ -6255,7 +9147,7 @@
       <w:lvlText w:val=""/>
       <w:lvlJc w:val="left"/>
       <w:pPr>
-        <w:ind w:left="2160" w:hanging="360"/>
+        <w:ind w:left="2880" w:hanging="360"/>
       </w:pPr>
       <w:rPr>
         <w:rFonts w:ascii="Wingdings" w:hAnsi="Wingdings" w:hint="default"/>
@@ -6267,7 +9159,7 @@
       <w:lvlText w:val=""/>
       <w:lvlJc w:val="left"/>
       <w:pPr>
-        <w:ind w:left="2880" w:hanging="360"/>
+        <w:ind w:left="3600" w:hanging="360"/>
       </w:pPr>
       <w:rPr>
         <w:rFonts w:ascii="Symbol" w:hAnsi="Symbol" w:hint="default"/>
@@ -6279,7 +9171,7 @@
       <w:lvlText w:val="o"/>
       <w:lvlJc w:val="left"/>
       <w:pPr>
-        <w:ind w:left="3600" w:hanging="360"/>
+        <w:ind w:left="4320" w:hanging="360"/>
       </w:pPr>
       <w:rPr>
         <w:rFonts w:ascii="Courier New" w:hAnsi="Courier New" w:cs="Courier New" w:hint="default"/>
@@ -6291,7 +9183,7 @@
       <w:lvlText w:val=""/>
       <w:lvlJc w:val="left"/>
       <w:pPr>
-        <w:ind w:left="4320" w:hanging="360"/>
+        <w:ind w:left="5040" w:hanging="360"/>
       </w:pPr>
       <w:rPr>
         <w:rFonts w:ascii="Wingdings" w:hAnsi="Wingdings" w:hint="default"/>
@@ -6303,7 +9195,7 @@
       <w:lvlText w:val=""/>
       <w:lvlJc w:val="left"/>
       <w:pPr>
-        <w:ind w:left="5040" w:hanging="360"/>
+        <w:ind w:left="5760" w:hanging="360"/>
       </w:pPr>
       <w:rPr>
         <w:rFonts w:ascii="Symbol" w:hAnsi="Symbol" w:hint="default"/>
@@ -6315,7 +9207,7 @@
       <w:lvlText w:val="o"/>
       <w:lvlJc w:val="left"/>
       <w:pPr>
-        <w:ind w:left="5760" w:hanging="360"/>
+        <w:ind w:left="6480" w:hanging="360"/>
       </w:pPr>
       <w:rPr>
         <w:rFonts w:ascii="Courier New" w:hAnsi="Courier New" w:cs="Courier New" w:hint="default"/>
@@ -6327,7 +9219,7 @@
       <w:lvlText w:val=""/>
       <w:lvlJc w:val="left"/>
       <w:pPr>
-        <w:ind w:left="6480" w:hanging="360"/>
+        <w:ind w:left="7200" w:hanging="360"/>
       </w:pPr>
       <w:rPr>
         <w:rFonts w:ascii="Wingdings" w:hAnsi="Wingdings" w:hint="default"/>
@@ -6335,15 +9227,15 @@
     </w:lvl>
   </w:abstractNum>
   <w:abstractNum w:abstractNumId="1" w15:restartNumberingAfterBreak="0">
-    <w:nsid w:val="0BD75963"/>
+    <w:nsid w:val="058B58FC"/>
     <w:multiLevelType w:val="hybridMultilevel"/>
-    <w:tmpl w:val="028AE1B4"/>
+    <w:tmpl w:val="9FC26078"/>
     <w:lvl w:ilvl="0" w:tplc="8EB4F7CE">
       <w:numFmt w:val="bullet"/>
       <w:lvlText w:val="-"/>
       <w:lvlJc w:val="left"/>
       <w:pPr>
-        <w:ind w:left="768" w:hanging="360"/>
+        <w:ind w:left="720" w:hanging="360"/>
       </w:pPr>
       <w:rPr>
         <w:rFonts w:ascii="Calibri" w:eastAsiaTheme="minorHAnsi" w:hAnsi="Calibri" w:cs="Calibri" w:hint="default"/>
@@ -6355,7 +9247,7 @@
       <w:lvlText w:val="o"/>
       <w:lvlJc w:val="left"/>
       <w:pPr>
-        <w:ind w:left="1488" w:hanging="360"/>
+        <w:ind w:left="1440" w:hanging="360"/>
       </w:pPr>
       <w:rPr>
         <w:rFonts w:ascii="Courier New" w:hAnsi="Courier New" w:cs="Courier New" w:hint="default"/>
@@ -6367,7 +9259,7 @@
       <w:lvlText w:val=""/>
       <w:lvlJc w:val="left"/>
       <w:pPr>
-        <w:ind w:left="2208" w:hanging="360"/>
+        <w:ind w:left="2160" w:hanging="360"/>
       </w:pPr>
       <w:rPr>
         <w:rFonts w:ascii="Wingdings" w:hAnsi="Wingdings" w:hint="default"/>
@@ -6379,7 +9271,7 @@
       <w:lvlText w:val=""/>
       <w:lvlJc w:val="left"/>
       <w:pPr>
-        <w:ind w:left="2928" w:hanging="360"/>
+        <w:ind w:left="2880" w:hanging="360"/>
       </w:pPr>
       <w:rPr>
         <w:rFonts w:ascii="Symbol" w:hAnsi="Symbol" w:hint="default"/>
@@ -6391,7 +9283,7 @@
       <w:lvlText w:val="o"/>
       <w:lvlJc w:val="left"/>
       <w:pPr>
-        <w:ind w:left="3648" w:hanging="360"/>
+        <w:ind w:left="3600" w:hanging="360"/>
       </w:pPr>
       <w:rPr>
         <w:rFonts w:ascii="Courier New" w:hAnsi="Courier New" w:cs="Courier New" w:hint="default"/>
@@ -6403,7 +9295,7 @@
       <w:lvlText w:val=""/>
       <w:lvlJc w:val="left"/>
       <w:pPr>
-        <w:ind w:left="4368" w:hanging="360"/>
+        <w:ind w:left="4320" w:hanging="360"/>
       </w:pPr>
       <w:rPr>
         <w:rFonts w:ascii="Wingdings" w:hAnsi="Wingdings" w:hint="default"/>
@@ -6415,7 +9307,7 @@
       <w:lvlText w:val=""/>
       <w:lvlJc w:val="left"/>
       <w:pPr>
-        <w:ind w:left="5088" w:hanging="360"/>
+        <w:ind w:left="5040" w:hanging="360"/>
       </w:pPr>
       <w:rPr>
         <w:rFonts w:ascii="Symbol" w:hAnsi="Symbol" w:hint="default"/>
@@ -6427,7 +9319,7 @@
       <w:lvlText w:val="o"/>
       <w:lvlJc w:val="left"/>
       <w:pPr>
-        <w:ind w:left="5808" w:hanging="360"/>
+        <w:ind w:left="5760" w:hanging="360"/>
       </w:pPr>
       <w:rPr>
         <w:rFonts w:ascii="Courier New" w:hAnsi="Courier New" w:cs="Courier New" w:hint="default"/>
@@ -6439,7 +9331,7 @@
       <w:lvlText w:val=""/>
       <w:lvlJc w:val="left"/>
       <w:pPr>
-        <w:ind w:left="6528" w:hanging="360"/>
+        <w:ind w:left="6480" w:hanging="360"/>
       </w:pPr>
       <w:rPr>
         <w:rFonts w:ascii="Wingdings" w:hAnsi="Wingdings" w:hint="default"/>
@@ -6447,6 +9339,118 @@
     </w:lvl>
   </w:abstractNum>
   <w:abstractNum w:abstractNumId="2" w15:restartNumberingAfterBreak="0">
+    <w:nsid w:val="0BD75963"/>
+    <w:multiLevelType w:val="hybridMultilevel"/>
+    <w:tmpl w:val="028AE1B4"/>
+    <w:lvl w:ilvl="0" w:tplc="8EB4F7CE">
+      <w:numFmt w:val="bullet"/>
+      <w:lvlText w:val="-"/>
+      <w:lvlJc w:val="left"/>
+      <w:pPr>
+        <w:ind w:left="768" w:hanging="360"/>
+      </w:pPr>
+      <w:rPr>
+        <w:rFonts w:ascii="Calibri" w:eastAsiaTheme="minorHAnsi" w:hAnsi="Calibri" w:cs="Calibri" w:hint="default"/>
+      </w:rPr>
+    </w:lvl>
+    <w:lvl w:ilvl="1" w:tplc="04090003" w:tentative="1">
+      <w:start w:val="1"/>
+      <w:numFmt w:val="bullet"/>
+      <w:lvlText w:val="o"/>
+      <w:lvlJc w:val="left"/>
+      <w:pPr>
+        <w:ind w:left="1488" w:hanging="360"/>
+      </w:pPr>
+      <w:rPr>
+        <w:rFonts w:ascii="Courier New" w:hAnsi="Courier New" w:cs="Courier New" w:hint="default"/>
+      </w:rPr>
+    </w:lvl>
+    <w:lvl w:ilvl="2" w:tplc="04090005" w:tentative="1">
+      <w:start w:val="1"/>
+      <w:numFmt w:val="bullet"/>
+      <w:lvlText w:val=""/>
+      <w:lvlJc w:val="left"/>
+      <w:pPr>
+        <w:ind w:left="2208" w:hanging="360"/>
+      </w:pPr>
+      <w:rPr>
+        <w:rFonts w:ascii="Wingdings" w:hAnsi="Wingdings" w:hint="default"/>
+      </w:rPr>
+    </w:lvl>
+    <w:lvl w:ilvl="3" w:tplc="04090001" w:tentative="1">
+      <w:start w:val="1"/>
+      <w:numFmt w:val="bullet"/>
+      <w:lvlText w:val=""/>
+      <w:lvlJc w:val="left"/>
+      <w:pPr>
+        <w:ind w:left="2928" w:hanging="360"/>
+      </w:pPr>
+      <w:rPr>
+        <w:rFonts w:ascii="Symbol" w:hAnsi="Symbol" w:hint="default"/>
+      </w:rPr>
+    </w:lvl>
+    <w:lvl w:ilvl="4" w:tplc="04090003" w:tentative="1">
+      <w:start w:val="1"/>
+      <w:numFmt w:val="bullet"/>
+      <w:lvlText w:val="o"/>
+      <w:lvlJc w:val="left"/>
+      <w:pPr>
+        <w:ind w:left="3648" w:hanging="360"/>
+      </w:pPr>
+      <w:rPr>
+        <w:rFonts w:ascii="Courier New" w:hAnsi="Courier New" w:cs="Courier New" w:hint="default"/>
+      </w:rPr>
+    </w:lvl>
+    <w:lvl w:ilvl="5" w:tplc="04090005" w:tentative="1">
+      <w:start w:val="1"/>
+      <w:numFmt w:val="bullet"/>
+      <w:lvlText w:val=""/>
+      <w:lvlJc w:val="left"/>
+      <w:pPr>
+        <w:ind w:left="4368" w:hanging="360"/>
+      </w:pPr>
+      <w:rPr>
+        <w:rFonts w:ascii="Wingdings" w:hAnsi="Wingdings" w:hint="default"/>
+      </w:rPr>
+    </w:lvl>
+    <w:lvl w:ilvl="6" w:tplc="04090001" w:tentative="1">
+      <w:start w:val="1"/>
+      <w:numFmt w:val="bullet"/>
+      <w:lvlText w:val=""/>
+      <w:lvlJc w:val="left"/>
+      <w:pPr>
+        <w:ind w:left="5088" w:hanging="360"/>
+      </w:pPr>
+      <w:rPr>
+        <w:rFonts w:ascii="Symbol" w:hAnsi="Symbol" w:hint="default"/>
+      </w:rPr>
+    </w:lvl>
+    <w:lvl w:ilvl="7" w:tplc="04090003" w:tentative="1">
+      <w:start w:val="1"/>
+      <w:numFmt w:val="bullet"/>
+      <w:lvlText w:val="o"/>
+      <w:lvlJc w:val="left"/>
+      <w:pPr>
+        <w:ind w:left="5808" w:hanging="360"/>
+      </w:pPr>
+      <w:rPr>
+        <w:rFonts w:ascii="Courier New" w:hAnsi="Courier New" w:cs="Courier New" w:hint="default"/>
+      </w:rPr>
+    </w:lvl>
+    <w:lvl w:ilvl="8" w:tplc="04090005" w:tentative="1">
+      <w:start w:val="1"/>
+      <w:numFmt w:val="bullet"/>
+      <w:lvlText w:val=""/>
+      <w:lvlJc w:val="left"/>
+      <w:pPr>
+        <w:ind w:left="6528" w:hanging="360"/>
+      </w:pPr>
+      <w:rPr>
+        <w:rFonts w:ascii="Wingdings" w:hAnsi="Wingdings" w:hint="default"/>
+      </w:rPr>
+    </w:lvl>
+  </w:abstractNum>
+  <w:abstractNum w:abstractNumId="3" w15:restartNumberingAfterBreak="0">
     <w:nsid w:val="26DA33D1"/>
     <w:multiLevelType w:val="hybridMultilevel"/>
     <w:tmpl w:val="04B00BA4"/>
@@ -6564,7 +9568,7 @@
       </w:rPr>
     </w:lvl>
   </w:abstractNum>
-  <w:abstractNum w:abstractNumId="3" w15:restartNumberingAfterBreak="0">
+  <w:abstractNum w:abstractNumId="4" w15:restartNumberingAfterBreak="0">
     <w:nsid w:val="482B5F58"/>
     <w:multiLevelType w:val="hybridMultilevel"/>
     <w:tmpl w:val="02001A04"/>
@@ -6676,7 +9680,7 @@
       </w:rPr>
     </w:lvl>
   </w:abstractNum>
-  <w:abstractNum w:abstractNumId="4" w15:restartNumberingAfterBreak="0">
+  <w:abstractNum w:abstractNumId="5" w15:restartNumberingAfterBreak="0">
     <w:nsid w:val="584B0148"/>
     <w:multiLevelType w:val="hybridMultilevel"/>
     <w:tmpl w:val="C8D083DC"/>
@@ -6788,7 +9792,7 @@
       </w:rPr>
     </w:lvl>
   </w:abstractNum>
-  <w:abstractNum w:abstractNumId="5" w15:restartNumberingAfterBreak="0">
+  <w:abstractNum w:abstractNumId="6" w15:restartNumberingAfterBreak="0">
     <w:nsid w:val="5CF73997"/>
     <w:multiLevelType w:val="hybridMultilevel"/>
     <w:tmpl w:val="312A7C74"/>
@@ -6901,22 +9905,25 @@
     </w:lvl>
   </w:abstractNum>
   <w:num w:numId="1">
+    <w:abstractNumId w:val="3"/>
+  </w:num>
+  <w:num w:numId="2">
+    <w:abstractNumId w:val="6"/>
+  </w:num>
+  <w:num w:numId="3">
     <w:abstractNumId w:val="2"/>
   </w:num>
-  <w:num w:numId="2">
+  <w:num w:numId="4">
     <w:abstractNumId w:val="5"/>
   </w:num>
-  <w:num w:numId="3">
+  <w:num w:numId="5">
     <w:abstractNumId w:val="1"/>
   </w:num>
-  <w:num w:numId="4">
+  <w:num w:numId="6">
     <w:abstractNumId w:val="4"/>
   </w:num>
-  <w:num w:numId="5">
+  <w:num w:numId="7">
     <w:abstractNumId w:val="0"/>
-  </w:num>
-  <w:num w:numId="6">
-    <w:abstractNumId w:val="3"/>
   </w:num>
 </w:numbering>
 </file>

</xml_diff>